<commit_message>
Version 2016-2017 des modèles de PJ, v4.1.2
</commit_message>
<xml_diff>
--- a/public/modeles/attest-honneur.docx
+++ b/public/modeles/attest-honneur.docx
@@ -13,12 +13,15 @@
         <w:ind w:left="0" w:hanging="0"/>
         <w:jc w:val="center"/>
         <w:rPr>
-          <w:rFonts w:ascii="Calibri" w:hAnsi="Calibri" w:asciiTheme="minorHAnsi" w:hAnsiTheme="minorHAnsi"/>
-          <w:b/>
-          <w:b/>
           <w:sz w:val="20"/>
+          <w:u w:val="single"/>
+          <w:b/>
+          <w:sz w:val="20"/>
+          <w:b/>
           <w:szCs w:val="20"/>
-          <w:u w:val="single"/>
+          <w:rFonts w:ascii="Calibri" w:hAnsi="Calibri" w:eastAsia="MS Mincho" w:cs="Times New Roman" w:asciiTheme="minorHAnsi" w:hAnsiTheme="minorHAnsi"/>
+          <w:color w:val="00000A"/>
+          <w:lang w:val="fr-FR" w:eastAsia="fr-FR" w:bidi="ar-SA"/>
         </w:rPr>
       </w:pPr>
       <w:r>
@@ -33,7 +36,7 @@
           <wp:anchor behindDoc="0" distT="0" distB="0" distL="0" distR="0" simplePos="0" locked="0" layoutInCell="1" allowOverlap="1" relativeHeight="2">
             <wp:simplePos x="0" y="0"/>
             <wp:positionH relativeFrom="page">
-              <wp:posOffset>489585</wp:posOffset>
+              <wp:posOffset>488950</wp:posOffset>
             </wp:positionH>
             <wp:positionV relativeFrom="page">
               <wp:posOffset>504825</wp:posOffset>
@@ -41,7 +44,7 @@
             <wp:extent cx="1781175" cy="771525"/>
             <wp:effectExtent l="0" t="0" r="0" b="0"/>
             <wp:wrapSquare wrapText="largest"/>
-            <wp:docPr id="1" name="Image1" descr=""/>
+            <wp:docPr id="1" name="Picture" descr=""/>
             <wp:cNvGraphicFramePr>
               <a:graphicFrameLocks xmlns:a="http://schemas.openxmlformats.org/drawingml/2006/main" noChangeAspect="1"/>
             </wp:cNvGraphicFramePr>
@@ -49,7 +52,7 @@
               <a:graphicData uri="http://schemas.openxmlformats.org/drawingml/2006/picture">
                 <pic:pic xmlns:pic="http://schemas.openxmlformats.org/drawingml/2006/picture">
                   <pic:nvPicPr>
-                    <pic:cNvPr id="1" name="Image1" descr=""/>
+                    <pic:cNvPr id="1" name="Picture" descr=""/>
                     <pic:cNvPicPr>
                       <a:picLocks noChangeAspect="1" noChangeArrowheads="1"/>
                     </pic:cNvPicPr>
@@ -82,6 +85,7 @@
           </wp:anchor>
         </w:drawing>
       </w:r>
+      <w:r/>
     </w:p>
     <w:p>
       <w:pPr>
@@ -94,23 +98,27 @@
         <w:ind w:left="0" w:hanging="0"/>
         <w:jc w:val="center"/>
         <w:rPr>
-          <w:rFonts w:ascii="Calibri" w:hAnsi="Calibri" w:asciiTheme="minorHAnsi" w:hAnsiTheme="minorHAnsi"/>
-          <w:b/>
+          <w:sz w:val="20"/>
+          <w:u w:val="single"/>
+          <w:b/>
+          <w:sz w:val="20"/>
+          <w:b/>
+          <w:szCs w:val="20"/>
+          <w:rFonts w:ascii="Calibri" w:hAnsi="Calibri" w:eastAsia="MS Mincho" w:cs="Times New Roman" w:asciiTheme="minorHAnsi" w:hAnsiTheme="minorHAnsi"/>
+          <w:color w:val="00000A"/>
+          <w:lang w:val="fr-FR" w:eastAsia="fr-FR" w:bidi="ar-SA"/>
+        </w:rPr>
+      </w:pPr>
+      <w:r>
+        <w:rPr>
+          <w:rFonts w:asciiTheme="minorHAnsi" w:hAnsiTheme="minorHAnsi" w:ascii="Calibri" w:hAnsi="Calibri"/>
           <w:b/>
           <w:sz w:val="20"/>
           <w:szCs w:val="20"/>
           <w:u w:val="single"/>
         </w:rPr>
-      </w:pPr>
-      <w:r>
-        <w:rPr>
-          <w:rFonts w:asciiTheme="minorHAnsi" w:hAnsiTheme="minorHAnsi" w:ascii="Calibri" w:hAnsi="Calibri"/>
-          <w:b/>
-          <w:sz w:val="20"/>
-          <w:szCs w:val="20"/>
-          <w:u w:val="single"/>
-        </w:rPr>
       </w:r>
+      <w:r/>
     </w:p>
     <w:p>
       <w:pPr>
@@ -123,23 +131,27 @@
         <w:ind w:left="0" w:hanging="0"/>
         <w:jc w:val="center"/>
         <w:rPr>
-          <w:rFonts w:ascii="Calibri" w:hAnsi="Calibri" w:asciiTheme="minorHAnsi" w:hAnsiTheme="minorHAnsi"/>
-          <w:b/>
+          <w:sz w:val="20"/>
+          <w:u w:val="single"/>
+          <w:b/>
+          <w:sz w:val="20"/>
+          <w:b/>
+          <w:szCs w:val="20"/>
+          <w:rFonts w:ascii="Calibri" w:hAnsi="Calibri" w:eastAsia="MS Mincho" w:cs="Times New Roman" w:asciiTheme="minorHAnsi" w:hAnsiTheme="minorHAnsi"/>
+          <w:color w:val="00000A"/>
+          <w:lang w:val="fr-FR" w:eastAsia="fr-FR" w:bidi="ar-SA"/>
+        </w:rPr>
+      </w:pPr>
+      <w:r>
+        <w:rPr>
+          <w:rFonts w:asciiTheme="minorHAnsi" w:hAnsiTheme="minorHAnsi" w:ascii="Calibri" w:hAnsi="Calibri"/>
           <w:b/>
           <w:sz w:val="20"/>
           <w:szCs w:val="20"/>
           <w:u w:val="single"/>
         </w:rPr>
-      </w:pPr>
-      <w:r>
-        <w:rPr>
-          <w:rFonts w:asciiTheme="minorHAnsi" w:hAnsiTheme="minorHAnsi" w:ascii="Calibri" w:hAnsi="Calibri"/>
-          <w:b/>
-          <w:sz w:val="20"/>
-          <w:szCs w:val="20"/>
-          <w:u w:val="single"/>
-        </w:rPr>
       </w:r>
+      <w:r/>
     </w:p>
     <w:p>
       <w:pPr>
@@ -152,10 +164,15 @@
         <w:ind w:left="0" w:hanging="0"/>
         <w:jc w:val="center"/>
         <w:rPr>
-          <w:rFonts w:ascii="Calibri" w:hAnsi="Calibri" w:asciiTheme="minorHAnsi" w:hAnsiTheme="minorHAnsi"/>
-          <w:b/>
-          <w:b/>
+          <w:sz w:val="24"/>
           <w:u w:val="single"/>
+          <w:b/>
+          <w:sz w:val="24"/>
+          <w:b/>
+          <w:szCs w:val="24"/>
+          <w:rFonts w:ascii="Calibri" w:hAnsi="Calibri" w:eastAsia="MS Mincho" w:cs="Times New Roman" w:asciiTheme="minorHAnsi" w:hAnsiTheme="minorHAnsi"/>
+          <w:color w:val="00000A"/>
+          <w:lang w:val="fr-FR" w:eastAsia="fr-FR" w:bidi="ar-SA"/>
         </w:rPr>
       </w:pPr>
       <w:r>
@@ -165,6 +182,7 @@
           <w:u w:val="single"/>
         </w:rPr>
       </w:r>
+      <w:r/>
     </w:p>
     <w:p>
       <w:pPr>
@@ -177,10 +195,15 @@
         <w:ind w:left="0" w:hanging="0"/>
         <w:jc w:val="center"/>
         <w:rPr>
-          <w:rFonts w:ascii="Calibri" w:hAnsi="Calibri" w:asciiTheme="minorHAnsi" w:hAnsiTheme="minorHAnsi"/>
-          <w:b/>
-          <w:b/>
+          <w:sz w:val="24"/>
           <w:u w:val="single"/>
+          <w:b/>
+          <w:sz w:val="24"/>
+          <w:b/>
+          <w:szCs w:val="24"/>
+          <w:rFonts w:ascii="Calibri" w:hAnsi="Calibri" w:eastAsia="MS Mincho" w:cs="Times New Roman" w:asciiTheme="minorHAnsi" w:hAnsiTheme="minorHAnsi"/>
+          <w:color w:val="00000A"/>
+          <w:lang w:val="fr-FR" w:eastAsia="fr-FR" w:bidi="ar-SA"/>
         </w:rPr>
       </w:pPr>
       <w:r>
@@ -190,6 +213,7 @@
           <w:u w:val="single"/>
         </w:rPr>
       </w:r>
+      <w:r/>
     </w:p>
     <w:p>
       <w:pPr>
@@ -202,11 +226,12 @@
         <w:ind w:left="0" w:hanging="0"/>
         <w:jc w:val="center"/>
         <w:rPr>
+          <w:sz w:val="28"/>
+          <w:b/>
+          <w:sz w:val="28"/>
+          <w:b/>
+          <w:szCs w:val="28"/>
           <w:rFonts w:ascii="Calibri" w:hAnsi="Calibri" w:asciiTheme="minorHAnsi" w:hAnsiTheme="minorHAnsi"/>
-          <w:b/>
-          <w:b/>
-          <w:sz w:val="28"/>
-          <w:szCs w:val="28"/>
         </w:rPr>
       </w:pPr>
       <w:r>
@@ -219,6 +244,7 @@
         </w:rPr>
         <w:t>ATTESTATION SUR L’HONNEUR</w:t>
       </w:r>
+      <w:r/>
     </w:p>
     <w:p>
       <w:pPr>
@@ -231,21 +257,25 @@
         <w:ind w:left="0" w:hanging="0"/>
         <w:jc w:val="center"/>
         <w:rPr>
-          <w:rFonts w:ascii="Calibri" w:hAnsi="Calibri" w:asciiTheme="minorHAnsi" w:hAnsiTheme="minorHAnsi"/>
-          <w:b/>
+          <w:sz w:val="28"/>
+          <w:b/>
+          <w:sz w:val="28"/>
+          <w:b/>
+          <w:szCs w:val="28"/>
+          <w:rFonts w:ascii="Calibri" w:hAnsi="Calibri" w:eastAsia="MS Mincho" w:cs="Times New Roman" w:asciiTheme="minorHAnsi" w:hAnsiTheme="minorHAnsi"/>
+          <w:color w:val="00000A"/>
+          <w:lang w:val="fr-FR" w:eastAsia="fr-FR" w:bidi="ar-SA"/>
+        </w:rPr>
+      </w:pPr>
+      <w:r>
+        <w:rPr>
+          <w:rFonts w:asciiTheme="minorHAnsi" w:hAnsiTheme="minorHAnsi" w:ascii="Calibri" w:hAnsi="Calibri"/>
           <w:b/>
           <w:sz w:val="28"/>
           <w:szCs w:val="28"/>
         </w:rPr>
-      </w:pPr>
-      <w:r>
-        <w:rPr>
-          <w:rFonts w:asciiTheme="minorHAnsi" w:hAnsiTheme="minorHAnsi" w:ascii="Calibri" w:hAnsi="Calibri"/>
-          <w:b/>
-          <w:sz w:val="28"/>
-          <w:szCs w:val="28"/>
-        </w:rPr>
       </w:r>
+      <w:r/>
     </w:p>
     <w:p>
       <w:pPr>
@@ -257,22 +287,48 @@
         </w:tabs>
         <w:ind w:left="0" w:hanging="0"/>
         <w:jc w:val="center"/>
-        <w:rPr/>
       </w:pPr>
       <w:r>
         <w:rPr>
           <w:rFonts w:ascii="Calibri" w:hAnsi="Calibri" w:asciiTheme="minorHAnsi" w:hAnsiTheme="minorHAnsi"/>
           <w:b/>
         </w:rPr>
-        <w:t>Année universitaire 2015-2016</w:t>
+        <w:t>Année universitaire 201</w:t>
       </w:r>
+      <w:r>
+        <w:rPr>
+          <w:rFonts w:ascii="Calibri" w:hAnsi="Calibri" w:asciiTheme="minorHAnsi" w:hAnsiTheme="minorHAnsi"/>
+          <w:b/>
+        </w:rPr>
+        <w:t>6</w:t>
+      </w:r>
+      <w:r>
+        <w:rPr>
+          <w:rFonts w:ascii="Calibri" w:hAnsi="Calibri" w:asciiTheme="minorHAnsi" w:hAnsiTheme="minorHAnsi"/>
+          <w:b/>
+        </w:rPr>
+        <w:t>-201</w:t>
+      </w:r>
+      <w:r>
+        <w:rPr>
+          <w:rFonts w:ascii="Calibri" w:hAnsi="Calibri" w:asciiTheme="minorHAnsi" w:hAnsiTheme="minorHAnsi"/>
+          <w:b/>
+        </w:rPr>
+        <w:t>7</w:t>
+      </w:r>
+      <w:r/>
     </w:p>
     <w:p>
       <w:pPr>
         <w:pStyle w:val="Normal"/>
         <w:jc w:val="center"/>
         <w:rPr>
-          <w:rFonts w:ascii="Calibri" w:hAnsi="Calibri" w:asciiTheme="minorHAnsi" w:hAnsiTheme="minorHAnsi"/>
+          <w:sz w:val="24"/>
+          <w:sz w:val="24"/>
+          <w:szCs w:val="24"/>
+          <w:rFonts w:ascii="Calibri" w:hAnsi="Calibri" w:eastAsia="MS Mincho" w:cs="Times New Roman" w:asciiTheme="minorHAnsi" w:hAnsiTheme="minorHAnsi"/>
+          <w:color w:val="00000A"/>
+          <w:lang w:val="fr-FR" w:eastAsia="fr-FR" w:bidi="ar-SA"/>
         </w:rPr>
       </w:pPr>
       <w:r>
@@ -280,13 +336,19 @@
           <w:rFonts w:asciiTheme="minorHAnsi" w:hAnsiTheme="minorHAnsi" w:ascii="Calibri" w:hAnsi="Calibri"/>
         </w:rPr>
       </w:r>
+      <w:r/>
     </w:p>
     <w:p>
       <w:pPr>
         <w:pStyle w:val="Normal"/>
         <w:jc w:val="center"/>
         <w:rPr>
-          <w:rFonts w:ascii="Calibri" w:hAnsi="Calibri" w:asciiTheme="minorHAnsi" w:hAnsiTheme="minorHAnsi"/>
+          <w:sz w:val="24"/>
+          <w:sz w:val="24"/>
+          <w:szCs w:val="24"/>
+          <w:rFonts w:ascii="Calibri" w:hAnsi="Calibri" w:eastAsia="MS Mincho" w:cs="Times New Roman" w:asciiTheme="minorHAnsi" w:hAnsiTheme="minorHAnsi"/>
+          <w:color w:val="00000A"/>
+          <w:lang w:val="fr-FR" w:eastAsia="fr-FR" w:bidi="ar-SA"/>
         </w:rPr>
       </w:pPr>
       <w:r>
@@ -294,13 +356,19 @@
           <w:rFonts w:asciiTheme="minorHAnsi" w:hAnsiTheme="minorHAnsi" w:ascii="Calibri" w:hAnsi="Calibri"/>
         </w:rPr>
       </w:r>
+      <w:r/>
     </w:p>
     <w:p>
       <w:pPr>
         <w:pStyle w:val="Normal"/>
         <w:jc w:val="center"/>
         <w:rPr>
-          <w:rFonts w:ascii="Calibri" w:hAnsi="Calibri" w:asciiTheme="minorHAnsi" w:hAnsiTheme="minorHAnsi"/>
+          <w:sz w:val="24"/>
+          <w:sz w:val="24"/>
+          <w:szCs w:val="24"/>
+          <w:rFonts w:ascii="Calibri" w:hAnsi="Calibri" w:eastAsia="MS Mincho" w:cs="Times New Roman" w:asciiTheme="minorHAnsi" w:hAnsiTheme="minorHAnsi"/>
+          <w:color w:val="00000A"/>
+          <w:lang w:val="fr-FR" w:eastAsia="fr-FR" w:bidi="ar-SA"/>
         </w:rPr>
       </w:pPr>
       <w:r>
@@ -308,6 +376,7 @@
           <w:rFonts w:asciiTheme="minorHAnsi" w:hAnsiTheme="minorHAnsi" w:ascii="Calibri" w:hAnsi="Calibri"/>
         </w:rPr>
       </w:r>
+      <w:r/>
     </w:p>
     <w:tbl>
       <w:tblPr>
@@ -315,13 +384,20 @@
         <w:tblW w:w="9248" w:type="dxa"/>
         <w:jc w:val="center"/>
         <w:tblInd w:w="0" w:type="dxa"/>
+        <w:tblBorders>
+          <w:top w:val="dotted" w:sz="12" w:space="0" w:color="00000A"/>
+          <w:left w:val="dotted" w:sz="12" w:space="0" w:color="00000A"/>
+          <w:bottom w:val="dotted" w:sz="12" w:space="0" w:color="00000A"/>
+          <w:right w:val="dotted" w:sz="12" w:space="0" w:color="00000A"/>
+          <w:insideH w:val="dotted" w:sz="12" w:space="0" w:color="00000A"/>
+          <w:insideV w:val="dotted" w:sz="12" w:space="0" w:color="00000A"/>
+        </w:tblBorders>
         <w:tblCellMar>
           <w:top w:w="0" w:type="dxa"/>
-          <w:left w:w="92" w:type="dxa"/>
+          <w:left w:w="77" w:type="dxa"/>
           <w:bottom w:w="0" w:type="dxa"/>
           <w:right w:w="108" w:type="dxa"/>
         </w:tblCellMar>
-        <w:tblLook w:val="01e0"/>
       </w:tblPr>
       <w:tblGrid>
         <w:gridCol w:w="9248"/>
@@ -343,7 +419,7 @@
             </w:tcBorders>
             <w:shd w:fill="auto" w:val="clear"/>
             <w:tcMar>
-              <w:left w:w="92" w:type="dxa"/>
+              <w:left w:w="77" w:type="dxa"/>
             </w:tcMar>
           </w:tcPr>
           <w:p>
@@ -352,10 +428,12 @@
               <w:spacing w:before="0" w:after="0"/>
               <w:ind w:left="180" w:hanging="0"/>
               <w:rPr>
-                <w:rFonts w:ascii="Calibri" w:hAnsi="Calibri" w:eastAsia="MS Mincho" w:asciiTheme="minorHAnsi" w:hAnsiTheme="minorHAnsi"/>
-                <w:sz w:val="22"/>
-                <w:szCs w:val="20"/>
-                <w:lang w:eastAsia="fr-FR"/>
+                <w:sz w:val="22"/>
+                <w:sz w:val="22"/>
+                <w:szCs w:val="20"/>
+                <w:rFonts w:ascii="Calibri" w:hAnsi="Calibri" w:eastAsia="MS Mincho" w:cs="Times New Roman" w:asciiTheme="minorHAnsi" w:hAnsiTheme="minorHAnsi"/>
+                <w:color w:val="00000A"/>
+                <w:lang w:val="fr-FR" w:eastAsia="fr-FR" w:bidi="ar-SA"/>
               </w:rPr>
             </w:pPr>
             <w:r>
@@ -366,6 +444,7 @@
                 <w:lang w:eastAsia="fr-FR"/>
               </w:rPr>
             </w:r>
+            <w:r/>
           </w:p>
           <w:p>
             <w:pPr>
@@ -373,10 +452,12 @@
               <w:spacing w:before="0" w:after="0"/>
               <w:ind w:left="180" w:hanging="0"/>
               <w:rPr>
-                <w:rFonts w:ascii="Calibri" w:hAnsi="Calibri" w:eastAsia="MS Mincho" w:asciiTheme="minorHAnsi" w:hAnsiTheme="minorHAnsi"/>
-                <w:sz w:val="22"/>
-                <w:szCs w:val="20"/>
-                <w:lang w:eastAsia="fr-FR"/>
+                <w:sz w:val="22"/>
+                <w:sz w:val="22"/>
+                <w:szCs w:val="20"/>
+                <w:rFonts w:ascii="Calibri" w:hAnsi="Calibri" w:eastAsia="MS Mincho" w:cs="Times New Roman" w:asciiTheme="minorHAnsi" w:hAnsiTheme="minorHAnsi"/>
+                <w:color w:val="00000A"/>
+                <w:lang w:val="fr-FR" w:eastAsia="fr-FR" w:bidi="ar-SA"/>
               </w:rPr>
             </w:pPr>
             <w:r>
@@ -387,6 +468,7 @@
                 <w:lang w:eastAsia="fr-FR"/>
               </w:rPr>
             </w:r>
+            <w:r/>
           </w:p>
           <w:p>
             <w:pPr>
@@ -397,9 +479,10 @@
               <w:spacing w:before="0" w:after="0"/>
               <w:ind w:left="180" w:hanging="0"/>
               <w:rPr>
+                <w:sz w:val="22"/>
+                <w:sz w:val="22"/>
+                <w:szCs w:val="22"/>
                 <w:rFonts w:ascii="Calibri" w:hAnsi="Calibri" w:asciiTheme="minorHAnsi" w:hAnsiTheme="minorHAnsi"/>
-                <w:sz w:val="22"/>
-                <w:szCs w:val="22"/>
               </w:rPr>
             </w:pPr>
             <w:r>
@@ -440,6 +523,7 @@
               <w:t xml:space="preserve"> </w:t>
               <w:tab/>
             </w:r>
+            <w:r/>
           </w:p>
           <w:p>
             <w:pPr>
@@ -450,11 +534,12 @@
               <w:spacing w:before="40" w:after="0"/>
               <w:ind w:left="180" w:hanging="0"/>
               <w:rPr>
+                <w:sz w:val="22"/>
+                <w:i/>
+                <w:sz w:val="22"/>
+                <w:i/>
+                <w:szCs w:val="22"/>
                 <w:rFonts w:ascii="Calibri" w:hAnsi="Calibri" w:asciiTheme="minorHAnsi" w:hAnsiTheme="minorHAnsi"/>
-                <w:i/>
-                <w:i/>
-                <w:sz w:val="22"/>
-                <w:szCs w:val="22"/>
               </w:rPr>
             </w:pPr>
             <w:r>
@@ -477,6 +562,7 @@
               </w:rPr>
               <w:t>(rayer la mention inutile)</w:t>
             </w:r>
+            <w:r/>
           </w:p>
           <w:p>
             <w:pPr>
@@ -487,10 +573,12 @@
               <w:spacing w:before="0" w:after="0"/>
               <w:ind w:left="180" w:hanging="0"/>
               <w:rPr>
-                <w:rFonts w:ascii="Calibri" w:hAnsi="Calibri" w:eastAsia="MS Mincho" w:asciiTheme="minorHAnsi" w:hAnsiTheme="minorHAnsi"/>
-                <w:sz w:val="22"/>
-                <w:szCs w:val="20"/>
-                <w:lang w:eastAsia="fr-FR"/>
+                <w:sz w:val="22"/>
+                <w:sz w:val="22"/>
+                <w:szCs w:val="20"/>
+                <w:rFonts w:ascii="Calibri" w:hAnsi="Calibri" w:eastAsia="MS Mincho" w:cs="Times New Roman" w:asciiTheme="minorHAnsi" w:hAnsiTheme="minorHAnsi"/>
+                <w:color w:val="00000A"/>
+                <w:lang w:val="fr-FR" w:eastAsia="fr-FR" w:bidi="ar-SA"/>
               </w:rPr>
             </w:pPr>
             <w:r>
@@ -501,6 +589,7 @@
                 <w:lang w:eastAsia="fr-FR"/>
               </w:rPr>
             </w:r>
+            <w:r/>
           </w:p>
           <w:p>
             <w:pPr>
@@ -508,10 +597,12 @@
               <w:spacing w:before="0" w:after="0"/>
               <w:ind w:left="180" w:hanging="0"/>
               <w:rPr>
-                <w:rFonts w:ascii="Calibri" w:hAnsi="Calibri" w:eastAsia="MS Mincho" w:asciiTheme="minorHAnsi" w:hAnsiTheme="minorHAnsi"/>
-                <w:sz w:val="22"/>
-                <w:szCs w:val="20"/>
-                <w:lang w:eastAsia="fr-FR"/>
+                <w:sz w:val="22"/>
+                <w:sz w:val="22"/>
+                <w:szCs w:val="20"/>
+                <w:rFonts w:ascii="Calibri" w:hAnsi="Calibri" w:eastAsia="MS Mincho" w:cs="Times New Roman" w:asciiTheme="minorHAnsi" w:hAnsiTheme="minorHAnsi"/>
+                <w:color w:val="00000A"/>
+                <w:lang w:val="fr-FR" w:eastAsia="fr-FR" w:bidi="ar-SA"/>
               </w:rPr>
             </w:pPr>
             <w:r>
@@ -522,6 +613,7 @@
                 <w:lang w:eastAsia="fr-FR"/>
               </w:rPr>
             </w:r>
+            <w:r/>
           </w:p>
           <w:p>
             <w:pPr>
@@ -532,9 +624,10 @@
               <w:spacing w:before="0" w:after="0"/>
               <w:ind w:left="180" w:hanging="0"/>
               <w:rPr>
+                <w:sz w:val="22"/>
+                <w:sz w:val="22"/>
+                <w:szCs w:val="22"/>
                 <w:rFonts w:ascii="Calibri" w:hAnsi="Calibri" w:asciiTheme="minorHAnsi" w:hAnsiTheme="minorHAnsi"/>
-                <w:sz w:val="22"/>
-                <w:szCs w:val="22"/>
               </w:rPr>
             </w:pPr>
             <w:r>
@@ -575,6 +668,7 @@
               <w:t xml:space="preserve"> </w:t>
               <w:tab/>
             </w:r>
+            <w:r/>
           </w:p>
           <w:p>
             <w:pPr>
@@ -582,10 +676,12 @@
               <w:spacing w:before="0" w:after="0"/>
               <w:ind w:left="180" w:hanging="0"/>
               <w:rPr>
-                <w:rFonts w:ascii="Calibri" w:hAnsi="Calibri" w:eastAsia="MS Mincho" w:asciiTheme="minorHAnsi" w:hAnsiTheme="minorHAnsi"/>
-                <w:sz w:val="22"/>
-                <w:szCs w:val="20"/>
-                <w:lang w:eastAsia="fr-FR"/>
+                <w:sz w:val="22"/>
+                <w:sz w:val="22"/>
+                <w:szCs w:val="20"/>
+                <w:rFonts w:ascii="Calibri" w:hAnsi="Calibri" w:eastAsia="MS Mincho" w:cs="Times New Roman" w:asciiTheme="minorHAnsi" w:hAnsiTheme="minorHAnsi"/>
+                <w:color w:val="00000A"/>
+                <w:lang w:val="fr-FR" w:eastAsia="fr-FR" w:bidi="ar-SA"/>
               </w:rPr>
             </w:pPr>
             <w:r>
@@ -596,6 +692,7 @@
                 <w:lang w:eastAsia="fr-FR"/>
               </w:rPr>
             </w:r>
+            <w:r/>
           </w:p>
           <w:p>
             <w:pPr>
@@ -604,10 +701,12 @@
               <w:ind w:left="180" w:hanging="0"/>
               <w:jc w:val="both"/>
               <w:rPr>
-                <w:rFonts w:ascii="Calibri" w:hAnsi="Calibri" w:eastAsia="MS Mincho" w:asciiTheme="minorHAnsi" w:hAnsiTheme="minorHAnsi"/>
-                <w:sz w:val="22"/>
-                <w:szCs w:val="20"/>
-                <w:lang w:eastAsia="fr-FR"/>
+                <w:sz w:val="22"/>
+                <w:sz w:val="22"/>
+                <w:szCs w:val="20"/>
+                <w:rFonts w:ascii="Calibri" w:hAnsi="Calibri" w:eastAsia="MS Mincho" w:cs="Times New Roman" w:asciiTheme="minorHAnsi" w:hAnsiTheme="minorHAnsi"/>
+                <w:color w:val="00000A"/>
+                <w:lang w:val="fr-FR" w:eastAsia="fr-FR" w:bidi="ar-SA"/>
               </w:rPr>
             </w:pPr>
             <w:r>
@@ -618,6 +717,7 @@
                 <w:lang w:eastAsia="fr-FR"/>
               </w:rPr>
             </w:r>
+            <w:r/>
           </w:p>
           <w:p>
             <w:pPr>
@@ -626,9 +726,10 @@
               <w:ind w:left="360" w:right="210" w:hanging="0"/>
               <w:jc w:val="both"/>
               <w:rPr>
+                <w:sz w:val="22"/>
+                <w:sz w:val="22"/>
+                <w:szCs w:val="22"/>
                 <w:rFonts w:ascii="Calibri" w:hAnsi="Calibri" w:asciiTheme="minorHAnsi" w:hAnsiTheme="minorHAnsi"/>
-                <w:sz w:val="22"/>
-                <w:szCs w:val="22"/>
               </w:rPr>
             </w:pPr>
             <w:r>
@@ -722,6 +823,7 @@
               </w:rPr>
               <w:t>.</w:t>
             </w:r>
+            <w:r/>
           </w:p>
           <w:p>
             <w:pPr>
@@ -730,10 +832,12 @@
               <w:ind w:left="180" w:right="212" w:hanging="0"/>
               <w:jc w:val="both"/>
               <w:rPr>
-                <w:rFonts w:ascii="Calibri" w:hAnsi="Calibri" w:eastAsia="MS Mincho" w:asciiTheme="minorHAnsi" w:hAnsiTheme="minorHAnsi"/>
-                <w:sz w:val="22"/>
-                <w:szCs w:val="20"/>
-                <w:lang w:eastAsia="fr-FR"/>
+                <w:sz w:val="22"/>
+                <w:sz w:val="22"/>
+                <w:szCs w:val="20"/>
+                <w:rFonts w:ascii="Calibri" w:hAnsi="Calibri" w:eastAsia="MS Mincho" w:cs="Times New Roman" w:asciiTheme="minorHAnsi" w:hAnsiTheme="minorHAnsi"/>
+                <w:color w:val="00000A"/>
+                <w:lang w:val="fr-FR" w:eastAsia="fr-FR" w:bidi="ar-SA"/>
               </w:rPr>
             </w:pPr>
             <w:r>
@@ -744,6 +848,7 @@
                 <w:lang w:eastAsia="fr-FR"/>
               </w:rPr>
             </w:r>
+            <w:r/>
           </w:p>
           <w:p>
             <w:pPr>
@@ -752,10 +857,12 @@
               <w:ind w:left="180" w:right="212" w:hanging="0"/>
               <w:jc w:val="both"/>
               <w:rPr>
-                <w:rFonts w:ascii="Calibri" w:hAnsi="Calibri" w:eastAsia="MS Mincho" w:asciiTheme="minorHAnsi" w:hAnsiTheme="minorHAnsi"/>
-                <w:sz w:val="22"/>
-                <w:szCs w:val="20"/>
-                <w:lang w:eastAsia="fr-FR"/>
+                <w:sz w:val="22"/>
+                <w:sz w:val="22"/>
+                <w:szCs w:val="20"/>
+                <w:rFonts w:ascii="Calibri" w:hAnsi="Calibri" w:eastAsia="MS Mincho" w:cs="Times New Roman" w:asciiTheme="minorHAnsi" w:hAnsiTheme="minorHAnsi"/>
+                <w:color w:val="00000A"/>
+                <w:lang w:val="fr-FR" w:eastAsia="fr-FR" w:bidi="ar-SA"/>
               </w:rPr>
             </w:pPr>
             <w:r>
@@ -766,6 +873,7 @@
                 <w:lang w:eastAsia="fr-FR"/>
               </w:rPr>
             </w:r>
+            <w:r/>
           </w:p>
           <w:p>
             <w:pPr>
@@ -774,10 +882,12 @@
               <w:ind w:left="180" w:right="212" w:hanging="0"/>
               <w:jc w:val="both"/>
               <w:rPr>
-                <w:rFonts w:ascii="Calibri" w:hAnsi="Calibri" w:eastAsia="MS Mincho" w:asciiTheme="minorHAnsi" w:hAnsiTheme="minorHAnsi"/>
-                <w:sz w:val="22"/>
-                <w:szCs w:val="20"/>
-                <w:lang w:eastAsia="fr-FR"/>
+                <w:sz w:val="22"/>
+                <w:sz w:val="22"/>
+                <w:szCs w:val="20"/>
+                <w:rFonts w:ascii="Calibri" w:hAnsi="Calibri" w:eastAsia="MS Mincho" w:cs="Times New Roman" w:asciiTheme="minorHAnsi" w:hAnsiTheme="minorHAnsi"/>
+                <w:color w:val="00000A"/>
+                <w:lang w:val="fr-FR" w:eastAsia="fr-FR" w:bidi="ar-SA"/>
               </w:rPr>
             </w:pPr>
             <w:r>
@@ -788,6 +898,7 @@
                 <w:lang w:eastAsia="fr-FR"/>
               </w:rPr>
             </w:r>
+            <w:r/>
           </w:p>
           <w:p>
             <w:pPr>
@@ -796,10 +907,12 @@
               <w:ind w:left="180" w:right="212" w:hanging="0"/>
               <w:jc w:val="both"/>
               <w:rPr>
-                <w:rFonts w:ascii="Calibri" w:hAnsi="Calibri" w:eastAsia="MS Mincho" w:asciiTheme="minorHAnsi" w:hAnsiTheme="minorHAnsi"/>
-                <w:sz w:val="22"/>
-                <w:szCs w:val="20"/>
-                <w:lang w:eastAsia="fr-FR"/>
+                <w:sz w:val="22"/>
+                <w:sz w:val="22"/>
+                <w:szCs w:val="20"/>
+                <w:rFonts w:ascii="Calibri" w:hAnsi="Calibri" w:eastAsia="MS Mincho" w:cs="Times New Roman" w:asciiTheme="minorHAnsi" w:hAnsiTheme="minorHAnsi"/>
+                <w:color w:val="00000A"/>
+                <w:lang w:val="fr-FR" w:eastAsia="fr-FR" w:bidi="ar-SA"/>
               </w:rPr>
             </w:pPr>
             <w:r>
@@ -810,6 +923,7 @@
                 <w:lang w:eastAsia="fr-FR"/>
               </w:rPr>
             </w:r>
+            <w:r/>
           </w:p>
           <w:p>
             <w:pPr>
@@ -818,10 +932,12 @@
               <w:ind w:left="180" w:right="212" w:hanging="0"/>
               <w:jc w:val="both"/>
               <w:rPr>
-                <w:rFonts w:ascii="Calibri" w:hAnsi="Calibri" w:eastAsia="MS Mincho" w:asciiTheme="minorHAnsi" w:hAnsiTheme="minorHAnsi"/>
-                <w:sz w:val="22"/>
-                <w:szCs w:val="20"/>
-                <w:lang w:eastAsia="fr-FR"/>
+                <w:sz w:val="22"/>
+                <w:sz w:val="22"/>
+                <w:szCs w:val="20"/>
+                <w:rFonts w:ascii="Calibri" w:hAnsi="Calibri" w:eastAsia="MS Mincho" w:cs="Times New Roman" w:asciiTheme="minorHAnsi" w:hAnsiTheme="minorHAnsi"/>
+                <w:color w:val="00000A"/>
+                <w:lang w:val="fr-FR" w:eastAsia="fr-FR" w:bidi="ar-SA"/>
               </w:rPr>
             </w:pPr>
             <w:r>
@@ -832,6 +948,7 @@
                 <w:lang w:eastAsia="fr-FR"/>
               </w:rPr>
             </w:r>
+            <w:r/>
           </w:p>
           <w:p>
             <w:pPr>
@@ -844,11 +961,12 @@
               <w:ind w:left="3060" w:right="212" w:hanging="0"/>
               <w:jc w:val="both"/>
               <w:rPr>
+                <w:sz w:val="22"/>
+                <w:b/>
+                <w:sz w:val="22"/>
+                <w:b/>
+                <w:szCs w:val="22"/>
                 <w:rFonts w:ascii="Calibri" w:hAnsi="Calibri" w:asciiTheme="minorHAnsi" w:hAnsiTheme="minorHAnsi"/>
-                <w:b/>
-                <w:b/>
-                <w:sz w:val="22"/>
-                <w:szCs w:val="22"/>
               </w:rPr>
             </w:pPr>
             <w:r>
@@ -874,6 +992,7 @@
               </w:rPr>
               <w:t>.</w:t>
             </w:r>
+            <w:r/>
           </w:p>
           <w:p>
             <w:pPr>
@@ -886,12 +1005,14 @@
               <w:ind w:left="3060" w:right="212" w:hanging="0"/>
               <w:jc w:val="both"/>
               <w:rPr>
-                <w:rFonts w:ascii="Calibri" w:hAnsi="Calibri" w:eastAsia="MS Mincho" w:asciiTheme="minorHAnsi" w:hAnsiTheme="minorHAnsi"/>
+                <w:sz w:val="22"/>
                 <w:b/>
+                <w:sz w:val="22"/>
                 <w:b/>
-                <w:sz w:val="22"/>
-                <w:szCs w:val="20"/>
-                <w:lang w:eastAsia="fr-FR"/>
+                <w:szCs w:val="20"/>
+                <w:rFonts w:ascii="Calibri" w:hAnsi="Calibri" w:eastAsia="MS Mincho" w:cs="Times New Roman" w:asciiTheme="minorHAnsi" w:hAnsiTheme="minorHAnsi"/>
+                <w:color w:val="00000A"/>
+                <w:lang w:val="fr-FR" w:eastAsia="fr-FR" w:bidi="ar-SA"/>
               </w:rPr>
             </w:pPr>
             <w:r>
@@ -903,6 +1024,7 @@
                 <w:lang w:eastAsia="fr-FR"/>
               </w:rPr>
             </w:r>
+            <w:r/>
           </w:p>
           <w:p>
             <w:pPr>
@@ -915,12 +1037,14 @@
               <w:ind w:left="3060" w:right="212" w:hanging="0"/>
               <w:jc w:val="both"/>
               <w:rPr>
-                <w:rFonts w:ascii="Calibri" w:hAnsi="Calibri" w:eastAsia="MS Mincho" w:asciiTheme="minorHAnsi" w:hAnsiTheme="minorHAnsi"/>
+                <w:sz w:val="22"/>
                 <w:b/>
+                <w:sz w:val="22"/>
                 <w:b/>
-                <w:sz w:val="22"/>
-                <w:szCs w:val="20"/>
-                <w:lang w:eastAsia="fr-FR"/>
+                <w:szCs w:val="20"/>
+                <w:rFonts w:ascii="Calibri" w:hAnsi="Calibri" w:eastAsia="MS Mincho" w:cs="Times New Roman" w:asciiTheme="minorHAnsi" w:hAnsiTheme="minorHAnsi"/>
+                <w:color w:val="00000A"/>
+                <w:lang w:val="fr-FR" w:eastAsia="fr-FR" w:bidi="ar-SA"/>
               </w:rPr>
             </w:pPr>
             <w:r>
@@ -932,6 +1056,7 @@
                 <w:lang w:eastAsia="fr-FR"/>
               </w:rPr>
             </w:r>
+            <w:r/>
           </w:p>
           <w:p>
             <w:pPr>
@@ -944,12 +1069,14 @@
               <w:ind w:left="3060" w:right="212" w:hanging="0"/>
               <w:jc w:val="both"/>
               <w:rPr>
-                <w:rFonts w:ascii="Calibri" w:hAnsi="Calibri" w:eastAsia="MS Mincho" w:asciiTheme="minorHAnsi" w:hAnsiTheme="minorHAnsi"/>
+                <w:sz w:val="22"/>
                 <w:b/>
+                <w:sz w:val="22"/>
                 <w:b/>
-                <w:sz w:val="22"/>
-                <w:szCs w:val="20"/>
-                <w:lang w:eastAsia="fr-FR"/>
+                <w:szCs w:val="20"/>
+                <w:rFonts w:ascii="Calibri" w:hAnsi="Calibri" w:eastAsia="MS Mincho" w:cs="Times New Roman" w:asciiTheme="minorHAnsi" w:hAnsiTheme="minorHAnsi"/>
+                <w:color w:val="00000A"/>
+                <w:lang w:val="fr-FR" w:eastAsia="fr-FR" w:bidi="ar-SA"/>
               </w:rPr>
             </w:pPr>
             <w:r>
@@ -961,6 +1088,7 @@
                 <w:lang w:eastAsia="fr-FR"/>
               </w:rPr>
             </w:r>
+            <w:r/>
           </w:p>
           <w:p>
             <w:pPr>
@@ -973,9 +1101,10 @@
               <w:ind w:left="3060" w:right="212" w:hanging="0"/>
               <w:jc w:val="center"/>
               <w:rPr>
+                <w:sz w:val="22"/>
+                <w:sz w:val="22"/>
+                <w:szCs w:val="22"/>
                 <w:rFonts w:ascii="Calibri" w:hAnsi="Calibri" w:asciiTheme="minorHAnsi" w:hAnsiTheme="minorHAnsi"/>
-                <w:sz w:val="22"/>
-                <w:szCs w:val="22"/>
               </w:rPr>
             </w:pPr>
             <w:r>
@@ -987,6 +1116,7 @@
               </w:rPr>
               <w:t>Cachet et signature</w:t>
             </w:r>
+            <w:r/>
           </w:p>
           <w:p>
             <w:pPr>
@@ -995,10 +1125,12 @@
               <w:ind w:left="180" w:right="212" w:hanging="0"/>
               <w:jc w:val="both"/>
               <w:rPr>
-                <w:rFonts w:ascii="Calibri" w:hAnsi="Calibri" w:eastAsia="MS Mincho" w:asciiTheme="minorHAnsi" w:hAnsiTheme="minorHAnsi"/>
-                <w:sz w:val="22"/>
-                <w:szCs w:val="20"/>
-                <w:lang w:eastAsia="fr-FR"/>
+                <w:sz w:val="22"/>
+                <w:sz w:val="22"/>
+                <w:szCs w:val="20"/>
+                <w:rFonts w:ascii="Calibri" w:hAnsi="Calibri" w:eastAsia="MS Mincho" w:cs="Times New Roman" w:asciiTheme="minorHAnsi" w:hAnsiTheme="minorHAnsi"/>
+                <w:color w:val="00000A"/>
+                <w:lang w:val="fr-FR" w:eastAsia="fr-FR" w:bidi="ar-SA"/>
               </w:rPr>
             </w:pPr>
             <w:r>
@@ -1009,6 +1141,7 @@
                 <w:lang w:eastAsia="fr-FR"/>
               </w:rPr>
             </w:r>
+            <w:r/>
           </w:p>
           <w:p>
             <w:pPr>
@@ -1017,10 +1150,12 @@
               <w:ind w:left="180" w:right="212" w:hanging="0"/>
               <w:jc w:val="both"/>
               <w:rPr>
-                <w:rFonts w:ascii="Calibri" w:hAnsi="Calibri" w:eastAsia="MS Mincho" w:asciiTheme="minorHAnsi" w:hAnsiTheme="minorHAnsi"/>
-                <w:sz w:val="22"/>
-                <w:szCs w:val="20"/>
-                <w:lang w:eastAsia="fr-FR"/>
+                <w:sz w:val="22"/>
+                <w:sz w:val="22"/>
+                <w:szCs w:val="20"/>
+                <w:rFonts w:ascii="Calibri" w:hAnsi="Calibri" w:eastAsia="MS Mincho" w:cs="Times New Roman" w:asciiTheme="minorHAnsi" w:hAnsiTheme="minorHAnsi"/>
+                <w:color w:val="00000A"/>
+                <w:lang w:val="fr-FR" w:eastAsia="fr-FR" w:bidi="ar-SA"/>
               </w:rPr>
             </w:pPr>
             <w:r>
@@ -1031,6 +1166,7 @@
                 <w:lang w:eastAsia="fr-FR"/>
               </w:rPr>
             </w:r>
+            <w:r/>
           </w:p>
           <w:p>
             <w:pPr>
@@ -1039,10 +1175,12 @@
               <w:ind w:left="180" w:right="212" w:hanging="0"/>
               <w:jc w:val="both"/>
               <w:rPr>
-                <w:rFonts w:ascii="Calibri" w:hAnsi="Calibri" w:eastAsia="MS Mincho" w:asciiTheme="minorHAnsi" w:hAnsiTheme="minorHAnsi"/>
-                <w:sz w:val="22"/>
-                <w:szCs w:val="20"/>
-                <w:lang w:eastAsia="fr-FR"/>
+                <w:sz w:val="22"/>
+                <w:sz w:val="22"/>
+                <w:szCs w:val="20"/>
+                <w:rFonts w:ascii="Calibri" w:hAnsi="Calibri" w:eastAsia="MS Mincho" w:cs="Times New Roman" w:asciiTheme="minorHAnsi" w:hAnsiTheme="minorHAnsi"/>
+                <w:color w:val="00000A"/>
+                <w:lang w:val="fr-FR" w:eastAsia="fr-FR" w:bidi="ar-SA"/>
               </w:rPr>
             </w:pPr>
             <w:r>
@@ -1053,6 +1191,7 @@
                 <w:lang w:eastAsia="fr-FR"/>
               </w:rPr>
             </w:r>
+            <w:r/>
           </w:p>
           <w:p>
             <w:pPr>
@@ -1061,10 +1200,12 @@
               <w:ind w:left="180" w:right="212" w:hanging="0"/>
               <w:jc w:val="both"/>
               <w:rPr>
-                <w:rFonts w:ascii="Calibri" w:hAnsi="Calibri" w:eastAsia="MS Mincho" w:asciiTheme="minorHAnsi" w:hAnsiTheme="minorHAnsi"/>
-                <w:sz w:val="22"/>
-                <w:szCs w:val="20"/>
-                <w:lang w:eastAsia="fr-FR"/>
+                <w:sz w:val="22"/>
+                <w:sz w:val="22"/>
+                <w:szCs w:val="20"/>
+                <w:rFonts w:ascii="Calibri" w:hAnsi="Calibri" w:eastAsia="MS Mincho" w:cs="Times New Roman" w:asciiTheme="minorHAnsi" w:hAnsiTheme="minorHAnsi"/>
+                <w:color w:val="00000A"/>
+                <w:lang w:val="fr-FR" w:eastAsia="fr-FR" w:bidi="ar-SA"/>
               </w:rPr>
             </w:pPr>
             <w:r>
@@ -1075,6 +1216,7 @@
                 <w:lang w:eastAsia="fr-FR"/>
               </w:rPr>
             </w:r>
+            <w:r/>
           </w:p>
           <w:p>
             <w:pPr>
@@ -1083,10 +1225,12 @@
               <w:ind w:left="180" w:right="212" w:hanging="0"/>
               <w:jc w:val="both"/>
               <w:rPr>
-                <w:rFonts w:ascii="Calibri" w:hAnsi="Calibri" w:eastAsia="MS Mincho" w:asciiTheme="minorHAnsi" w:hAnsiTheme="minorHAnsi"/>
-                <w:sz w:val="22"/>
-                <w:szCs w:val="20"/>
-                <w:lang w:eastAsia="fr-FR"/>
+                <w:sz w:val="22"/>
+                <w:sz w:val="22"/>
+                <w:szCs w:val="20"/>
+                <w:rFonts w:ascii="Calibri" w:hAnsi="Calibri" w:eastAsia="MS Mincho" w:cs="Times New Roman" w:asciiTheme="minorHAnsi" w:hAnsiTheme="minorHAnsi"/>
+                <w:color w:val="00000A"/>
+                <w:lang w:val="fr-FR" w:eastAsia="fr-FR" w:bidi="ar-SA"/>
               </w:rPr>
             </w:pPr>
             <w:r>
@@ -1097,6 +1241,7 @@
                 <w:lang w:eastAsia="fr-FR"/>
               </w:rPr>
             </w:r>
+            <w:r/>
           </w:p>
           <w:p>
             <w:pPr>
@@ -1105,10 +1250,12 @@
               <w:ind w:left="180" w:right="212" w:hanging="0"/>
               <w:jc w:val="both"/>
               <w:rPr>
-                <w:rFonts w:ascii="Calibri" w:hAnsi="Calibri" w:eastAsia="MS Mincho" w:asciiTheme="minorHAnsi" w:hAnsiTheme="minorHAnsi"/>
-                <w:sz w:val="22"/>
-                <w:szCs w:val="20"/>
-                <w:lang w:eastAsia="fr-FR"/>
+                <w:sz w:val="22"/>
+                <w:sz w:val="22"/>
+                <w:szCs w:val="20"/>
+                <w:rFonts w:ascii="Calibri" w:hAnsi="Calibri" w:eastAsia="MS Mincho" w:cs="Times New Roman" w:asciiTheme="minorHAnsi" w:hAnsiTheme="minorHAnsi"/>
+                <w:color w:val="00000A"/>
+                <w:lang w:val="fr-FR" w:eastAsia="fr-FR" w:bidi="ar-SA"/>
               </w:rPr>
             </w:pPr>
             <w:r>
@@ -1119,6 +1266,7 @@
                 <w:lang w:eastAsia="fr-FR"/>
               </w:rPr>
             </w:r>
+            <w:r/>
           </w:p>
           <w:p>
             <w:pPr>
@@ -1127,10 +1275,12 @@
               <w:ind w:left="180" w:right="212" w:hanging="0"/>
               <w:jc w:val="both"/>
               <w:rPr>
-                <w:rFonts w:ascii="Calibri" w:hAnsi="Calibri" w:eastAsia="MS Mincho" w:asciiTheme="minorHAnsi" w:hAnsiTheme="minorHAnsi"/>
-                <w:sz w:val="22"/>
-                <w:szCs w:val="20"/>
-                <w:lang w:eastAsia="fr-FR"/>
+                <w:sz w:val="22"/>
+                <w:sz w:val="22"/>
+                <w:szCs w:val="20"/>
+                <w:rFonts w:ascii="Calibri" w:hAnsi="Calibri" w:eastAsia="MS Mincho" w:cs="Times New Roman" w:asciiTheme="minorHAnsi" w:hAnsiTheme="minorHAnsi"/>
+                <w:color w:val="00000A"/>
+                <w:lang w:val="fr-FR" w:eastAsia="fr-FR" w:bidi="ar-SA"/>
               </w:rPr>
             </w:pPr>
             <w:r>
@@ -1141,6 +1291,7 @@
                 <w:lang w:eastAsia="fr-FR"/>
               </w:rPr>
             </w:r>
+            <w:r/>
           </w:p>
           <w:p>
             <w:pPr>
@@ -1150,9 +1301,10 @@
               </w:tabs>
               <w:spacing w:before="0" w:after="0"/>
               <w:rPr>
+                <w:sz w:val="22"/>
+                <w:sz w:val="22"/>
+                <w:szCs w:val="22"/>
                 <w:rFonts w:ascii="Calibri" w:hAnsi="Calibri" w:asciiTheme="minorHAnsi" w:hAnsiTheme="minorHAnsi"/>
-                <w:sz w:val="22"/>
-                <w:szCs w:val="22"/>
               </w:rPr>
             </w:pPr>
             <w:r>
@@ -1164,6 +1316,7 @@
               </w:rPr>
               <w:tab/>
             </w:r>
+            <w:r/>
           </w:p>
         </w:tc>
       </w:tr>
@@ -1172,7 +1325,12 @@
       <w:pPr>
         <w:pStyle w:val="Normal"/>
         <w:rPr>
-          <w:rFonts w:ascii="Calibri" w:hAnsi="Calibri" w:asciiTheme="minorHAnsi" w:hAnsiTheme="minorHAnsi"/>
+          <w:sz w:val="24"/>
+          <w:sz w:val="24"/>
+          <w:szCs w:val="24"/>
+          <w:rFonts w:ascii="Calibri" w:hAnsi="Calibri" w:eastAsia="MS Mincho" w:cs="Times New Roman" w:asciiTheme="minorHAnsi" w:hAnsiTheme="minorHAnsi"/>
+          <w:color w:val="00000A"/>
+          <w:lang w:val="fr-FR" w:eastAsia="fr-FR" w:bidi="ar-SA"/>
         </w:rPr>
       </w:pPr>
       <w:r>
@@ -1180,12 +1338,18 @@
           <w:rFonts w:asciiTheme="minorHAnsi" w:hAnsiTheme="minorHAnsi" w:ascii="Calibri" w:hAnsi="Calibri"/>
         </w:rPr>
       </w:r>
+      <w:r/>
     </w:p>
     <w:p>
       <w:pPr>
         <w:pStyle w:val="Normal"/>
         <w:rPr>
-          <w:rFonts w:ascii="Calibri" w:hAnsi="Calibri" w:asciiTheme="minorHAnsi" w:hAnsiTheme="minorHAnsi"/>
+          <w:sz w:val="24"/>
+          <w:sz w:val="24"/>
+          <w:szCs w:val="24"/>
+          <w:rFonts w:ascii="Calibri" w:hAnsi="Calibri" w:eastAsia="MS Mincho" w:cs="Times New Roman" w:asciiTheme="minorHAnsi" w:hAnsiTheme="minorHAnsi"/>
+          <w:color w:val="00000A"/>
+          <w:lang w:val="fr-FR" w:eastAsia="fr-FR" w:bidi="ar-SA"/>
         </w:rPr>
       </w:pPr>
       <w:r>
@@ -1193,6 +1357,7 @@
           <w:rFonts w:asciiTheme="minorHAnsi" w:hAnsiTheme="minorHAnsi" w:ascii="Calibri" w:hAnsi="Calibri"/>
         </w:rPr>
       </w:r>
+      <w:r/>
     </w:p>
     <w:p>
       <w:pPr>
@@ -1203,10 +1368,9 @@
           <w:bottom w:val="single" w:sz="8" w:space="6" w:color="00000A"/>
           <w:right w:val="single" w:sz="8" w:space="4" w:color="00000A"/>
         </w:pBdr>
-        <w:shd w:val="clear" w:color="auto" w:fill="FFFFCC"/>
+        <w:shd w:val="clear" w:color="auto" w:themeColor="" w:themeTint="" w:themeShade="" w:fill="FFFFCC" w:themeFill="" w:themeFillTint="" w:themeFillShade=""/>
         <w:ind w:hanging="0"/>
         <w:jc w:val="center"/>
-        <w:rPr/>
       </w:pPr>
       <w:r>
         <w:rPr>
@@ -1229,6 +1393,7 @@
         </w:rPr>
         <w:t xml:space="preserve"> du Code Pénal.</w:t>
       </w:r>
+      <w:r/>
     </w:p>
     <w:sectPr>
       <w:footerReference w:type="default" r:id="rId3"/>
@@ -1251,9 +1416,12 @@
       <w:pStyle w:val="Pieddepage"/>
       <w:jc w:val="center"/>
       <w:rPr>
-        <w:rFonts w:ascii="Calibri" w:hAnsi="Calibri"/>
+        <w:sz w:val="16"/>
+        <w:sz w:val="16"/>
+        <w:szCs w:val="24"/>
+        <w:rFonts w:ascii="Calibri" w:hAnsi="Calibri" w:eastAsia="MS Mincho" w:cs="Times New Roman"/>
         <w:color w:val="595959" w:themeColor="text1" w:themeTint="a6"/>
-        <w:sz w:val="16"/>
+        <w:lang w:val="fr-FR" w:eastAsia="fr-FR" w:bidi="ar-SA"/>
       </w:rPr>
     </w:pPr>
     <w:r>
@@ -1263,12 +1431,12 @@
         <w:sz w:val="16"/>
       </w:rPr>
     </w:r>
+    <w:r/>
   </w:p>
   <w:p>
     <w:pPr>
       <w:pStyle w:val="Pieddepage"/>
       <w:jc w:val="center"/>
-      <w:rPr/>
     </w:pPr>
     <w:r>
       <w:rPr>
@@ -1278,15 +1446,17 @@
       </w:rPr>
       <w:t>Université de Caen Normandie - Direction des Ressources Humaines</w:t>
     </w:r>
+    <w:r/>
   </w:p>
   <w:p>
     <w:pPr>
       <w:pStyle w:val="Pieddepage"/>
       <w:jc w:val="center"/>
       <w:rPr>
+        <w:sz w:val="16"/>
+        <w:sz w:val="16"/>
         <w:rFonts w:ascii="Calibri" w:hAnsi="Calibri"/>
         <w:color w:val="595959" w:themeColor="text1" w:themeTint="a6"/>
-        <w:sz w:val="16"/>
       </w:rPr>
     </w:pPr>
     <w:r>
@@ -1297,24 +1467,25 @@
       </w:rPr>
       <w:t>Esplanade de la Paix - CS 14032 - 14032 CAEN Cedex 5</w:t>
     </w:r>
+    <w:r/>
   </w:p>
   <w:p>
     <w:pPr>
       <w:pStyle w:val="Pieddepage"/>
-      <w:rPr/>
     </w:pPr>
     <w:r>
       <w:rPr/>
     </w:r>
+    <w:r/>
   </w:p>
   <w:p>
     <w:pPr>
       <w:pStyle w:val="Pieddepage"/>
-      <w:rPr/>
     </w:pPr>
     <w:r>
       <w:rPr/>
     </w:r>
+    <w:r/>
   </w:p>
 </w:ftr>
 </file>
@@ -1335,145 +1506,145 @@
       </w:pPr>
     </w:pPrDefault>
   </w:docDefaults>
-  <w:latentStyles w:defLockedState="0" w:defUIPriority="99" w:defSemiHidden="1" w:defUnhideWhenUsed="1" w:defQFormat="0" w:count="267">
-    <w:lsdException w:name="Normal" w:uiPriority="0" w:semiHidden="0" w:unhideWhenUsed="0" w:qFormat="1"/>
-    <w:lsdException w:name="heading 1" w:uiPriority="9" w:semiHidden="0" w:unhideWhenUsed="0" w:qFormat="1"/>
-    <w:lsdException w:name="heading 2" w:uiPriority="9" w:qFormat="1"/>
-    <w:lsdException w:name="heading 3" w:uiPriority="9" w:qFormat="1"/>
-    <w:lsdException w:name="heading 4" w:uiPriority="9" w:qFormat="1"/>
-    <w:lsdException w:name="heading 5" w:uiPriority="9" w:qFormat="1"/>
-    <w:lsdException w:name="heading 6" w:uiPriority="9" w:qFormat="1"/>
-    <w:lsdException w:name="heading 7" w:uiPriority="9" w:qFormat="1"/>
-    <w:lsdException w:name="heading 8" w:uiPriority="9" w:qFormat="1"/>
-    <w:lsdException w:name="heading 9" w:uiPriority="9" w:qFormat="1"/>
-    <w:lsdException w:name="toc 1" w:uiPriority="39"/>
-    <w:lsdException w:name="toc 2" w:uiPriority="39"/>
-    <w:lsdException w:name="toc 3" w:uiPriority="39"/>
-    <w:lsdException w:name="toc 4" w:uiPriority="39"/>
-    <w:lsdException w:name="toc 5" w:uiPriority="39"/>
-    <w:lsdException w:name="toc 6" w:uiPriority="39"/>
-    <w:lsdException w:name="toc 7" w:uiPriority="39"/>
-    <w:lsdException w:name="toc 8" w:uiPriority="39"/>
-    <w:lsdException w:name="toc 9" w:uiPriority="39"/>
-    <w:lsdException w:name="caption" w:uiPriority="35" w:qFormat="1"/>
-    <w:lsdException w:name="Title" w:uiPriority="10" w:semiHidden="0" w:unhideWhenUsed="0" w:qFormat="1"/>
-    <w:lsdException w:name="Default Paragraph Font" w:uiPriority="1"/>
-    <w:lsdException w:name="Body Text Indent" w:uiPriority="0"/>
-    <w:lsdException w:name="Subtitle" w:uiPriority="11" w:semiHidden="0" w:unhideWhenUsed="0" w:qFormat="1"/>
-    <w:lsdException w:name="Strong" w:uiPriority="22" w:semiHidden="0" w:unhideWhenUsed="0" w:qFormat="1"/>
-    <w:lsdException w:name="Emphasis" w:uiPriority="20" w:semiHidden="0" w:unhideWhenUsed="0" w:qFormat="1"/>
-    <w:lsdException w:name="Table Grid" w:uiPriority="0" w:semiHidden="0" w:unhideWhenUsed="0"/>
-    <w:lsdException w:name="Placeholder Text" w:unhideWhenUsed="0"/>
-    <w:lsdException w:name="No Spacing" w:uiPriority="1" w:semiHidden="0" w:unhideWhenUsed="0" w:qFormat="1"/>
-    <w:lsdException w:name="Light Shading" w:uiPriority="60" w:semiHidden="0" w:unhideWhenUsed="0"/>
-    <w:lsdException w:name="Light List" w:uiPriority="61" w:semiHidden="0" w:unhideWhenUsed="0"/>
-    <w:lsdException w:name="Light Grid" w:uiPriority="62" w:semiHidden="0" w:unhideWhenUsed="0"/>
-    <w:lsdException w:name="Medium Shading 1" w:uiPriority="63" w:semiHidden="0" w:unhideWhenUsed="0"/>
-    <w:lsdException w:name="Medium Shading 2" w:uiPriority="64" w:semiHidden="0" w:unhideWhenUsed="0"/>
-    <w:lsdException w:name="Medium List 1" w:uiPriority="65" w:semiHidden="0" w:unhideWhenUsed="0"/>
-    <w:lsdException w:name="Medium List 2" w:uiPriority="66" w:semiHidden="0" w:unhideWhenUsed="0"/>
-    <w:lsdException w:name="Medium Grid 1" w:uiPriority="67" w:semiHidden="0" w:unhideWhenUsed="0"/>
-    <w:lsdException w:name="Medium Grid 2" w:uiPriority="68" w:semiHidden="0" w:unhideWhenUsed="0"/>
-    <w:lsdException w:name="Medium Grid 3" w:uiPriority="69" w:semiHidden="0" w:unhideWhenUsed="0"/>
-    <w:lsdException w:name="Dark List" w:uiPriority="70" w:semiHidden="0" w:unhideWhenUsed="0"/>
-    <w:lsdException w:name="Colorful Shading" w:uiPriority="71" w:semiHidden="0" w:unhideWhenUsed="0"/>
-    <w:lsdException w:name="Colorful List" w:uiPriority="72" w:semiHidden="0" w:unhideWhenUsed="0"/>
-    <w:lsdException w:name="Colorful Grid" w:uiPriority="73" w:semiHidden="0" w:unhideWhenUsed="0"/>
-    <w:lsdException w:name="Light Shading Accent 1" w:uiPriority="60" w:semiHidden="0" w:unhideWhenUsed="0"/>
-    <w:lsdException w:name="Light List Accent 1" w:uiPriority="61" w:semiHidden="0" w:unhideWhenUsed="0"/>
-    <w:lsdException w:name="Light Grid Accent 1" w:uiPriority="62" w:semiHidden="0" w:unhideWhenUsed="0"/>
-    <w:lsdException w:name="Medium Shading 1 Accent 1" w:uiPriority="63" w:semiHidden="0" w:unhideWhenUsed="0"/>
-    <w:lsdException w:name="Medium Shading 2 Accent 1" w:uiPriority="64" w:semiHidden="0" w:unhideWhenUsed="0"/>
-    <w:lsdException w:name="Medium List 1 Accent 1" w:uiPriority="65" w:semiHidden="0" w:unhideWhenUsed="0"/>
-    <w:lsdException w:name="Revision" w:unhideWhenUsed="0"/>
-    <w:lsdException w:name="List Paragraph" w:uiPriority="34" w:semiHidden="0" w:unhideWhenUsed="0" w:qFormat="1"/>
-    <w:lsdException w:name="Quote" w:uiPriority="29" w:semiHidden="0" w:unhideWhenUsed="0" w:qFormat="1"/>
-    <w:lsdException w:name="Intense Quote" w:uiPriority="30" w:semiHidden="0" w:unhideWhenUsed="0" w:qFormat="1"/>
-    <w:lsdException w:name="Medium List 2 Accent 1" w:uiPriority="66" w:semiHidden="0" w:unhideWhenUsed="0"/>
-    <w:lsdException w:name="Medium Grid 1 Accent 1" w:uiPriority="67" w:semiHidden="0" w:unhideWhenUsed="0"/>
-    <w:lsdException w:name="Medium Grid 2 Accent 1" w:uiPriority="68" w:semiHidden="0" w:unhideWhenUsed="0"/>
-    <w:lsdException w:name="Medium Grid 3 Accent 1" w:uiPriority="69" w:semiHidden="0" w:unhideWhenUsed="0"/>
-    <w:lsdException w:name="Dark List Accent 1" w:uiPriority="70" w:semiHidden="0" w:unhideWhenUsed="0"/>
-    <w:lsdException w:name="Colorful Shading Accent 1" w:uiPriority="71" w:semiHidden="0" w:unhideWhenUsed="0"/>
-    <w:lsdException w:name="Colorful List Accent 1" w:uiPriority="72" w:semiHidden="0" w:unhideWhenUsed="0"/>
-    <w:lsdException w:name="Colorful Grid Accent 1" w:uiPriority="73" w:semiHidden="0" w:unhideWhenUsed="0"/>
-    <w:lsdException w:name="Light Shading Accent 2" w:uiPriority="60" w:semiHidden="0" w:unhideWhenUsed="0"/>
-    <w:lsdException w:name="Light List Accent 2" w:uiPriority="61" w:semiHidden="0" w:unhideWhenUsed="0"/>
-    <w:lsdException w:name="Light Grid Accent 2" w:uiPriority="62" w:semiHidden="0" w:unhideWhenUsed="0"/>
-    <w:lsdException w:name="Medium Shading 1 Accent 2" w:uiPriority="63" w:semiHidden="0" w:unhideWhenUsed="0"/>
-    <w:lsdException w:name="Medium Shading 2 Accent 2" w:uiPriority="64" w:semiHidden="0" w:unhideWhenUsed="0"/>
-    <w:lsdException w:name="Medium List 1 Accent 2" w:uiPriority="65" w:semiHidden="0" w:unhideWhenUsed="0"/>
-    <w:lsdException w:name="Medium List 2 Accent 2" w:uiPriority="66" w:semiHidden="0" w:unhideWhenUsed="0"/>
-    <w:lsdException w:name="Medium Grid 1 Accent 2" w:uiPriority="67" w:semiHidden="0" w:unhideWhenUsed="0"/>
-    <w:lsdException w:name="Medium Grid 2 Accent 2" w:uiPriority="68" w:semiHidden="0" w:unhideWhenUsed="0"/>
-    <w:lsdException w:name="Medium Grid 3 Accent 2" w:uiPriority="69" w:semiHidden="0" w:unhideWhenUsed="0"/>
-    <w:lsdException w:name="Dark List Accent 2" w:uiPriority="70" w:semiHidden="0" w:unhideWhenUsed="0"/>
-    <w:lsdException w:name="Colorful Shading Accent 2" w:uiPriority="71" w:semiHidden="0" w:unhideWhenUsed="0"/>
-    <w:lsdException w:name="Colorful List Accent 2" w:uiPriority="72" w:semiHidden="0" w:unhideWhenUsed="0"/>
-    <w:lsdException w:name="Colorful Grid Accent 2" w:uiPriority="73" w:semiHidden="0" w:unhideWhenUsed="0"/>
-    <w:lsdException w:name="Light Shading Accent 3" w:uiPriority="60" w:semiHidden="0" w:unhideWhenUsed="0"/>
-    <w:lsdException w:name="Light List Accent 3" w:uiPriority="61" w:semiHidden="0" w:unhideWhenUsed="0"/>
-    <w:lsdException w:name="Light Grid Accent 3" w:uiPriority="62" w:semiHidden="0" w:unhideWhenUsed="0"/>
-    <w:lsdException w:name="Medium Shading 1 Accent 3" w:uiPriority="63" w:semiHidden="0" w:unhideWhenUsed="0"/>
-    <w:lsdException w:name="Medium Shading 2 Accent 3" w:uiPriority="64" w:semiHidden="0" w:unhideWhenUsed="0"/>
-    <w:lsdException w:name="Medium List 1 Accent 3" w:uiPriority="65" w:semiHidden="0" w:unhideWhenUsed="0"/>
-    <w:lsdException w:name="Medium List 2 Accent 3" w:uiPriority="66" w:semiHidden="0" w:unhideWhenUsed="0"/>
-    <w:lsdException w:name="Medium Grid 1 Accent 3" w:uiPriority="67" w:semiHidden="0" w:unhideWhenUsed="0"/>
-    <w:lsdException w:name="Medium Grid 2 Accent 3" w:uiPriority="68" w:semiHidden="0" w:unhideWhenUsed="0"/>
-    <w:lsdException w:name="Medium Grid 3 Accent 3" w:uiPriority="69" w:semiHidden="0" w:unhideWhenUsed="0"/>
-    <w:lsdException w:name="Dark List Accent 3" w:uiPriority="70" w:semiHidden="0" w:unhideWhenUsed="0"/>
-    <w:lsdException w:name="Colorful Shading Accent 3" w:uiPriority="71" w:semiHidden="0" w:unhideWhenUsed="0"/>
-    <w:lsdException w:name="Colorful List Accent 3" w:uiPriority="72" w:semiHidden="0" w:unhideWhenUsed="0"/>
-    <w:lsdException w:name="Colorful Grid Accent 3" w:uiPriority="73" w:semiHidden="0" w:unhideWhenUsed="0"/>
-    <w:lsdException w:name="Light Shading Accent 4" w:uiPriority="60" w:semiHidden="0" w:unhideWhenUsed="0"/>
-    <w:lsdException w:name="Light List Accent 4" w:uiPriority="61" w:semiHidden="0" w:unhideWhenUsed="0"/>
-    <w:lsdException w:name="Light Grid Accent 4" w:uiPriority="62" w:semiHidden="0" w:unhideWhenUsed="0"/>
-    <w:lsdException w:name="Medium Shading 1 Accent 4" w:uiPriority="63" w:semiHidden="0" w:unhideWhenUsed="0"/>
-    <w:lsdException w:name="Medium Shading 2 Accent 4" w:uiPriority="64" w:semiHidden="0" w:unhideWhenUsed="0"/>
-    <w:lsdException w:name="Medium List 1 Accent 4" w:uiPriority="65" w:semiHidden="0" w:unhideWhenUsed="0"/>
-    <w:lsdException w:name="Medium List 2 Accent 4" w:uiPriority="66" w:semiHidden="0" w:unhideWhenUsed="0"/>
-    <w:lsdException w:name="Medium Grid 1 Accent 4" w:uiPriority="67" w:semiHidden="0" w:unhideWhenUsed="0"/>
-    <w:lsdException w:name="Medium Grid 2 Accent 4" w:uiPriority="68" w:semiHidden="0" w:unhideWhenUsed="0"/>
-    <w:lsdException w:name="Medium Grid 3 Accent 4" w:uiPriority="69" w:semiHidden="0" w:unhideWhenUsed="0"/>
-    <w:lsdException w:name="Dark List Accent 4" w:uiPriority="70" w:semiHidden="0" w:unhideWhenUsed="0"/>
-    <w:lsdException w:name="Colorful Shading Accent 4" w:uiPriority="71" w:semiHidden="0" w:unhideWhenUsed="0"/>
-    <w:lsdException w:name="Colorful List Accent 4" w:uiPriority="72" w:semiHidden="0" w:unhideWhenUsed="0"/>
-    <w:lsdException w:name="Colorful Grid Accent 4" w:uiPriority="73" w:semiHidden="0" w:unhideWhenUsed="0"/>
-    <w:lsdException w:name="Light Shading Accent 5" w:uiPriority="60" w:semiHidden="0" w:unhideWhenUsed="0"/>
-    <w:lsdException w:name="Light List Accent 5" w:uiPriority="61" w:semiHidden="0" w:unhideWhenUsed="0"/>
-    <w:lsdException w:name="Light Grid Accent 5" w:uiPriority="62" w:semiHidden="0" w:unhideWhenUsed="0"/>
-    <w:lsdException w:name="Medium Shading 1 Accent 5" w:uiPriority="63" w:semiHidden="0" w:unhideWhenUsed="0"/>
-    <w:lsdException w:name="Medium Shading 2 Accent 5" w:uiPriority="64" w:semiHidden="0" w:unhideWhenUsed="0"/>
-    <w:lsdException w:name="Medium List 1 Accent 5" w:uiPriority="65" w:semiHidden="0" w:unhideWhenUsed="0"/>
-    <w:lsdException w:name="Medium List 2 Accent 5" w:uiPriority="66" w:semiHidden="0" w:unhideWhenUsed="0"/>
-    <w:lsdException w:name="Medium Grid 1 Accent 5" w:uiPriority="67" w:semiHidden="0" w:unhideWhenUsed="0"/>
-    <w:lsdException w:name="Medium Grid 2 Accent 5" w:uiPriority="68" w:semiHidden="0" w:unhideWhenUsed="0"/>
-    <w:lsdException w:name="Medium Grid 3 Accent 5" w:uiPriority="69" w:semiHidden="0" w:unhideWhenUsed="0"/>
-    <w:lsdException w:name="Dark List Accent 5" w:uiPriority="70" w:semiHidden="0" w:unhideWhenUsed="0"/>
-    <w:lsdException w:name="Colorful Shading Accent 5" w:uiPriority="71" w:semiHidden="0" w:unhideWhenUsed="0"/>
-    <w:lsdException w:name="Colorful List Accent 5" w:uiPriority="72" w:semiHidden="0" w:unhideWhenUsed="0"/>
-    <w:lsdException w:name="Colorful Grid Accent 5" w:uiPriority="73" w:semiHidden="0" w:unhideWhenUsed="0"/>
-    <w:lsdException w:name="Light Shading Accent 6" w:uiPriority="60" w:semiHidden="0" w:unhideWhenUsed="0"/>
-    <w:lsdException w:name="Light List Accent 6" w:uiPriority="61" w:semiHidden="0" w:unhideWhenUsed="0"/>
-    <w:lsdException w:name="Light Grid Accent 6" w:uiPriority="62" w:semiHidden="0" w:unhideWhenUsed="0"/>
-    <w:lsdException w:name="Medium Shading 1 Accent 6" w:uiPriority="63" w:semiHidden="0" w:unhideWhenUsed="0"/>
-    <w:lsdException w:name="Medium Shading 2 Accent 6" w:uiPriority="64" w:semiHidden="0" w:unhideWhenUsed="0"/>
-    <w:lsdException w:name="Medium List 1 Accent 6" w:uiPriority="65" w:semiHidden="0" w:unhideWhenUsed="0"/>
-    <w:lsdException w:name="Medium List 2 Accent 6" w:uiPriority="66" w:semiHidden="0" w:unhideWhenUsed="0"/>
-    <w:lsdException w:name="Medium Grid 1 Accent 6" w:uiPriority="67" w:semiHidden="0" w:unhideWhenUsed="0"/>
-    <w:lsdException w:name="Medium Grid 2 Accent 6" w:uiPriority="68" w:semiHidden="0" w:unhideWhenUsed="0"/>
-    <w:lsdException w:name="Medium Grid 3 Accent 6" w:uiPriority="69" w:semiHidden="0" w:unhideWhenUsed="0"/>
-    <w:lsdException w:name="Dark List Accent 6" w:uiPriority="70" w:semiHidden="0" w:unhideWhenUsed="0"/>
-    <w:lsdException w:name="Colorful Shading Accent 6" w:uiPriority="71" w:semiHidden="0" w:unhideWhenUsed="0"/>
-    <w:lsdException w:name="Colorful List Accent 6" w:uiPriority="72" w:semiHidden="0" w:unhideWhenUsed="0"/>
-    <w:lsdException w:name="Colorful Grid Accent 6" w:uiPriority="73" w:semiHidden="0" w:unhideWhenUsed="0"/>
-    <w:lsdException w:name="Subtle Emphasis" w:uiPriority="19" w:semiHidden="0" w:unhideWhenUsed="0" w:qFormat="1"/>
-    <w:lsdException w:name="Intense Emphasis" w:uiPriority="21" w:semiHidden="0" w:unhideWhenUsed="0" w:qFormat="1"/>
-    <w:lsdException w:name="Subtle Reference" w:uiPriority="31" w:semiHidden="0" w:unhideWhenUsed="0" w:qFormat="1"/>
-    <w:lsdException w:name="Intense Reference" w:uiPriority="32" w:semiHidden="0" w:unhideWhenUsed="0" w:qFormat="1"/>
-    <w:lsdException w:name="Book Title" w:uiPriority="33" w:semiHidden="0" w:unhideWhenUsed="0" w:qFormat="1"/>
-    <w:lsdException w:name="Bibliography" w:uiPriority="37"/>
-    <w:lsdException w:name="TOC Heading" w:uiPriority="39" w:qFormat="1"/>
+  <w:latentStyles w:defQFormat="0" w:count="267" w:defUnhideWhenUsed="1" w:defSemiHidden="1" w:defUIPriority="99" w:defLockedState="0">
+    <w:lsdException w:qFormat="1" w:unhideWhenUsed="0" w:semiHidden="0" w:uiPriority="0" w:name="Normal"/>
+    <w:lsdException w:qFormat="1" w:unhideWhenUsed="0" w:semiHidden="0" w:uiPriority="9" w:name="heading 1"/>
+    <w:lsdException w:qFormat="1" w:uiPriority="9" w:name="heading 2"/>
+    <w:lsdException w:qFormat="1" w:uiPriority="9" w:name="heading 3"/>
+    <w:lsdException w:qFormat="1" w:uiPriority="9" w:name="heading 4"/>
+    <w:lsdException w:qFormat="1" w:uiPriority="9" w:name="heading 5"/>
+    <w:lsdException w:qFormat="1" w:uiPriority="9" w:name="heading 6"/>
+    <w:lsdException w:qFormat="1" w:uiPriority="9" w:name="heading 7"/>
+    <w:lsdException w:qFormat="1" w:uiPriority="9" w:name="heading 8"/>
+    <w:lsdException w:qFormat="1" w:uiPriority="9" w:name="heading 9"/>
+    <w:lsdException w:uiPriority="39" w:name="toc 1"/>
+    <w:lsdException w:uiPriority="39" w:name="toc 2"/>
+    <w:lsdException w:uiPriority="39" w:name="toc 3"/>
+    <w:lsdException w:uiPriority="39" w:name="toc 4"/>
+    <w:lsdException w:uiPriority="39" w:name="toc 5"/>
+    <w:lsdException w:uiPriority="39" w:name="toc 6"/>
+    <w:lsdException w:uiPriority="39" w:name="toc 7"/>
+    <w:lsdException w:uiPriority="39" w:name="toc 8"/>
+    <w:lsdException w:uiPriority="39" w:name="toc 9"/>
+    <w:lsdException w:qFormat="1" w:uiPriority="35" w:name="caption"/>
+    <w:lsdException w:qFormat="1" w:unhideWhenUsed="0" w:semiHidden="0" w:uiPriority="10" w:name="Title"/>
+    <w:lsdException w:uiPriority="1" w:name="Default Paragraph Font"/>
+    <w:lsdException w:uiPriority="0" w:name="Body Text Indent"/>
+    <w:lsdException w:qFormat="1" w:unhideWhenUsed="0" w:semiHidden="0" w:uiPriority="11" w:name="Subtitle"/>
+    <w:lsdException w:qFormat="1" w:unhideWhenUsed="0" w:semiHidden="0" w:uiPriority="22" w:name="Strong"/>
+    <w:lsdException w:qFormat="1" w:unhideWhenUsed="0" w:semiHidden="0" w:uiPriority="20" w:name="Emphasis"/>
+    <w:lsdException w:unhideWhenUsed="0" w:semiHidden="0" w:uiPriority="0" w:name="Table Grid"/>
+    <w:lsdException w:unhideWhenUsed="0" w:name="Placeholder Text"/>
+    <w:lsdException w:qFormat="1" w:unhideWhenUsed="0" w:semiHidden="0" w:uiPriority="1" w:name="No Spacing"/>
+    <w:lsdException w:unhideWhenUsed="0" w:semiHidden="0" w:uiPriority="60" w:name="Light Shading"/>
+    <w:lsdException w:unhideWhenUsed="0" w:semiHidden="0" w:uiPriority="61" w:name="Light List"/>
+    <w:lsdException w:unhideWhenUsed="0" w:semiHidden="0" w:uiPriority="62" w:name="Light Grid"/>
+    <w:lsdException w:unhideWhenUsed="0" w:semiHidden="0" w:uiPriority="63" w:name="Medium Shading 1"/>
+    <w:lsdException w:unhideWhenUsed="0" w:semiHidden="0" w:uiPriority="64" w:name="Medium Shading 2"/>
+    <w:lsdException w:unhideWhenUsed="0" w:semiHidden="0" w:uiPriority="65" w:name="Medium List 1"/>
+    <w:lsdException w:unhideWhenUsed="0" w:semiHidden="0" w:uiPriority="66" w:name="Medium List 2"/>
+    <w:lsdException w:unhideWhenUsed="0" w:semiHidden="0" w:uiPriority="67" w:name="Medium Grid 1"/>
+    <w:lsdException w:unhideWhenUsed="0" w:semiHidden="0" w:uiPriority="68" w:name="Medium Grid 2"/>
+    <w:lsdException w:unhideWhenUsed="0" w:semiHidden="0" w:uiPriority="69" w:name="Medium Grid 3"/>
+    <w:lsdException w:unhideWhenUsed="0" w:semiHidden="0" w:uiPriority="70" w:name="Dark List"/>
+    <w:lsdException w:unhideWhenUsed="0" w:semiHidden="0" w:uiPriority="71" w:name="Colorful Shading"/>
+    <w:lsdException w:unhideWhenUsed="0" w:semiHidden="0" w:uiPriority="72" w:name="Colorful List"/>
+    <w:lsdException w:unhideWhenUsed="0" w:semiHidden="0" w:uiPriority="73" w:name="Colorful Grid"/>
+    <w:lsdException w:unhideWhenUsed="0" w:semiHidden="0" w:uiPriority="60" w:name="Light Shading Accent 1"/>
+    <w:lsdException w:unhideWhenUsed="0" w:semiHidden="0" w:uiPriority="61" w:name="Light List Accent 1"/>
+    <w:lsdException w:unhideWhenUsed="0" w:semiHidden="0" w:uiPriority="62" w:name="Light Grid Accent 1"/>
+    <w:lsdException w:unhideWhenUsed="0" w:semiHidden="0" w:uiPriority="63" w:name="Medium Shading 1 Accent 1"/>
+    <w:lsdException w:unhideWhenUsed="0" w:semiHidden="0" w:uiPriority="64" w:name="Medium Shading 2 Accent 1"/>
+    <w:lsdException w:unhideWhenUsed="0" w:semiHidden="0" w:uiPriority="65" w:name="Medium List 1 Accent 1"/>
+    <w:lsdException w:unhideWhenUsed="0" w:name="Revision"/>
+    <w:lsdException w:qFormat="1" w:unhideWhenUsed="0" w:semiHidden="0" w:uiPriority="34" w:name="List Paragraph"/>
+    <w:lsdException w:qFormat="1" w:unhideWhenUsed="0" w:semiHidden="0" w:uiPriority="29" w:name="Quote"/>
+    <w:lsdException w:qFormat="1" w:unhideWhenUsed="0" w:semiHidden="0" w:uiPriority="30" w:name="Intense Quote"/>
+    <w:lsdException w:unhideWhenUsed="0" w:semiHidden="0" w:uiPriority="66" w:name="Medium List 2 Accent 1"/>
+    <w:lsdException w:unhideWhenUsed="0" w:semiHidden="0" w:uiPriority="67" w:name="Medium Grid 1 Accent 1"/>
+    <w:lsdException w:unhideWhenUsed="0" w:semiHidden="0" w:uiPriority="68" w:name="Medium Grid 2 Accent 1"/>
+    <w:lsdException w:unhideWhenUsed="0" w:semiHidden="0" w:uiPriority="69" w:name="Medium Grid 3 Accent 1"/>
+    <w:lsdException w:unhideWhenUsed="0" w:semiHidden="0" w:uiPriority="70" w:name="Dark List Accent 1"/>
+    <w:lsdException w:unhideWhenUsed="0" w:semiHidden="0" w:uiPriority="71" w:name="Colorful Shading Accent 1"/>
+    <w:lsdException w:unhideWhenUsed="0" w:semiHidden="0" w:uiPriority="72" w:name="Colorful List Accent 1"/>
+    <w:lsdException w:unhideWhenUsed="0" w:semiHidden="0" w:uiPriority="73" w:name="Colorful Grid Accent 1"/>
+    <w:lsdException w:unhideWhenUsed="0" w:semiHidden="0" w:uiPriority="60" w:name="Light Shading Accent 2"/>
+    <w:lsdException w:unhideWhenUsed="0" w:semiHidden="0" w:uiPriority="61" w:name="Light List Accent 2"/>
+    <w:lsdException w:unhideWhenUsed="0" w:semiHidden="0" w:uiPriority="62" w:name="Light Grid Accent 2"/>
+    <w:lsdException w:unhideWhenUsed="0" w:semiHidden="0" w:uiPriority="63" w:name="Medium Shading 1 Accent 2"/>
+    <w:lsdException w:unhideWhenUsed="0" w:semiHidden="0" w:uiPriority="64" w:name="Medium Shading 2 Accent 2"/>
+    <w:lsdException w:unhideWhenUsed="0" w:semiHidden="0" w:uiPriority="65" w:name="Medium List 1 Accent 2"/>
+    <w:lsdException w:unhideWhenUsed="0" w:semiHidden="0" w:uiPriority="66" w:name="Medium List 2 Accent 2"/>
+    <w:lsdException w:unhideWhenUsed="0" w:semiHidden="0" w:uiPriority="67" w:name="Medium Grid 1 Accent 2"/>
+    <w:lsdException w:unhideWhenUsed="0" w:semiHidden="0" w:uiPriority="68" w:name="Medium Grid 2 Accent 2"/>
+    <w:lsdException w:unhideWhenUsed="0" w:semiHidden="0" w:uiPriority="69" w:name="Medium Grid 3 Accent 2"/>
+    <w:lsdException w:unhideWhenUsed="0" w:semiHidden="0" w:uiPriority="70" w:name="Dark List Accent 2"/>
+    <w:lsdException w:unhideWhenUsed="0" w:semiHidden="0" w:uiPriority="71" w:name="Colorful Shading Accent 2"/>
+    <w:lsdException w:unhideWhenUsed="0" w:semiHidden="0" w:uiPriority="72" w:name="Colorful List Accent 2"/>
+    <w:lsdException w:unhideWhenUsed="0" w:semiHidden="0" w:uiPriority="73" w:name="Colorful Grid Accent 2"/>
+    <w:lsdException w:unhideWhenUsed="0" w:semiHidden="0" w:uiPriority="60" w:name="Light Shading Accent 3"/>
+    <w:lsdException w:unhideWhenUsed="0" w:semiHidden="0" w:uiPriority="61" w:name="Light List Accent 3"/>
+    <w:lsdException w:unhideWhenUsed="0" w:semiHidden="0" w:uiPriority="62" w:name="Light Grid Accent 3"/>
+    <w:lsdException w:unhideWhenUsed="0" w:semiHidden="0" w:uiPriority="63" w:name="Medium Shading 1 Accent 3"/>
+    <w:lsdException w:unhideWhenUsed="0" w:semiHidden="0" w:uiPriority="64" w:name="Medium Shading 2 Accent 3"/>
+    <w:lsdException w:unhideWhenUsed="0" w:semiHidden="0" w:uiPriority="65" w:name="Medium List 1 Accent 3"/>
+    <w:lsdException w:unhideWhenUsed="0" w:semiHidden="0" w:uiPriority="66" w:name="Medium List 2 Accent 3"/>
+    <w:lsdException w:unhideWhenUsed="0" w:semiHidden="0" w:uiPriority="67" w:name="Medium Grid 1 Accent 3"/>
+    <w:lsdException w:unhideWhenUsed="0" w:semiHidden="0" w:uiPriority="68" w:name="Medium Grid 2 Accent 3"/>
+    <w:lsdException w:unhideWhenUsed="0" w:semiHidden="0" w:uiPriority="69" w:name="Medium Grid 3 Accent 3"/>
+    <w:lsdException w:unhideWhenUsed="0" w:semiHidden="0" w:uiPriority="70" w:name="Dark List Accent 3"/>
+    <w:lsdException w:unhideWhenUsed="0" w:semiHidden="0" w:uiPriority="71" w:name="Colorful Shading Accent 3"/>
+    <w:lsdException w:unhideWhenUsed="0" w:semiHidden="0" w:uiPriority="72" w:name="Colorful List Accent 3"/>
+    <w:lsdException w:unhideWhenUsed="0" w:semiHidden="0" w:uiPriority="73" w:name="Colorful Grid Accent 3"/>
+    <w:lsdException w:unhideWhenUsed="0" w:semiHidden="0" w:uiPriority="60" w:name="Light Shading Accent 4"/>
+    <w:lsdException w:unhideWhenUsed="0" w:semiHidden="0" w:uiPriority="61" w:name="Light List Accent 4"/>
+    <w:lsdException w:unhideWhenUsed="0" w:semiHidden="0" w:uiPriority="62" w:name="Light Grid Accent 4"/>
+    <w:lsdException w:unhideWhenUsed="0" w:semiHidden="0" w:uiPriority="63" w:name="Medium Shading 1 Accent 4"/>
+    <w:lsdException w:unhideWhenUsed="0" w:semiHidden="0" w:uiPriority="64" w:name="Medium Shading 2 Accent 4"/>
+    <w:lsdException w:unhideWhenUsed="0" w:semiHidden="0" w:uiPriority="65" w:name="Medium List 1 Accent 4"/>
+    <w:lsdException w:unhideWhenUsed="0" w:semiHidden="0" w:uiPriority="66" w:name="Medium List 2 Accent 4"/>
+    <w:lsdException w:unhideWhenUsed="0" w:semiHidden="0" w:uiPriority="67" w:name="Medium Grid 1 Accent 4"/>
+    <w:lsdException w:unhideWhenUsed="0" w:semiHidden="0" w:uiPriority="68" w:name="Medium Grid 2 Accent 4"/>
+    <w:lsdException w:unhideWhenUsed="0" w:semiHidden="0" w:uiPriority="69" w:name="Medium Grid 3 Accent 4"/>
+    <w:lsdException w:unhideWhenUsed="0" w:semiHidden="0" w:uiPriority="70" w:name="Dark List Accent 4"/>
+    <w:lsdException w:unhideWhenUsed="0" w:semiHidden="0" w:uiPriority="71" w:name="Colorful Shading Accent 4"/>
+    <w:lsdException w:unhideWhenUsed="0" w:semiHidden="0" w:uiPriority="72" w:name="Colorful List Accent 4"/>
+    <w:lsdException w:unhideWhenUsed="0" w:semiHidden="0" w:uiPriority="73" w:name="Colorful Grid Accent 4"/>
+    <w:lsdException w:unhideWhenUsed="0" w:semiHidden="0" w:uiPriority="60" w:name="Light Shading Accent 5"/>
+    <w:lsdException w:unhideWhenUsed="0" w:semiHidden="0" w:uiPriority="61" w:name="Light List Accent 5"/>
+    <w:lsdException w:unhideWhenUsed="0" w:semiHidden="0" w:uiPriority="62" w:name="Light Grid Accent 5"/>
+    <w:lsdException w:unhideWhenUsed="0" w:semiHidden="0" w:uiPriority="63" w:name="Medium Shading 1 Accent 5"/>
+    <w:lsdException w:unhideWhenUsed="0" w:semiHidden="0" w:uiPriority="64" w:name="Medium Shading 2 Accent 5"/>
+    <w:lsdException w:unhideWhenUsed="0" w:semiHidden="0" w:uiPriority="65" w:name="Medium List 1 Accent 5"/>
+    <w:lsdException w:unhideWhenUsed="0" w:semiHidden="0" w:uiPriority="66" w:name="Medium List 2 Accent 5"/>
+    <w:lsdException w:unhideWhenUsed="0" w:semiHidden="0" w:uiPriority="67" w:name="Medium Grid 1 Accent 5"/>
+    <w:lsdException w:unhideWhenUsed="0" w:semiHidden="0" w:uiPriority="68" w:name="Medium Grid 2 Accent 5"/>
+    <w:lsdException w:unhideWhenUsed="0" w:semiHidden="0" w:uiPriority="69" w:name="Medium Grid 3 Accent 5"/>
+    <w:lsdException w:unhideWhenUsed="0" w:semiHidden="0" w:uiPriority="70" w:name="Dark List Accent 5"/>
+    <w:lsdException w:unhideWhenUsed="0" w:semiHidden="0" w:uiPriority="71" w:name="Colorful Shading Accent 5"/>
+    <w:lsdException w:unhideWhenUsed="0" w:semiHidden="0" w:uiPriority="72" w:name="Colorful List Accent 5"/>
+    <w:lsdException w:unhideWhenUsed="0" w:semiHidden="0" w:uiPriority="73" w:name="Colorful Grid Accent 5"/>
+    <w:lsdException w:unhideWhenUsed="0" w:semiHidden="0" w:uiPriority="60" w:name="Light Shading Accent 6"/>
+    <w:lsdException w:unhideWhenUsed="0" w:semiHidden="0" w:uiPriority="61" w:name="Light List Accent 6"/>
+    <w:lsdException w:unhideWhenUsed="0" w:semiHidden="0" w:uiPriority="62" w:name="Light Grid Accent 6"/>
+    <w:lsdException w:unhideWhenUsed="0" w:semiHidden="0" w:uiPriority="63" w:name="Medium Shading 1 Accent 6"/>
+    <w:lsdException w:unhideWhenUsed="0" w:semiHidden="0" w:uiPriority="64" w:name="Medium Shading 2 Accent 6"/>
+    <w:lsdException w:unhideWhenUsed="0" w:semiHidden="0" w:uiPriority="65" w:name="Medium List 1 Accent 6"/>
+    <w:lsdException w:unhideWhenUsed="0" w:semiHidden="0" w:uiPriority="66" w:name="Medium List 2 Accent 6"/>
+    <w:lsdException w:unhideWhenUsed="0" w:semiHidden="0" w:uiPriority="67" w:name="Medium Grid 1 Accent 6"/>
+    <w:lsdException w:unhideWhenUsed="0" w:semiHidden="0" w:uiPriority="68" w:name="Medium Grid 2 Accent 6"/>
+    <w:lsdException w:unhideWhenUsed="0" w:semiHidden="0" w:uiPriority="69" w:name="Medium Grid 3 Accent 6"/>
+    <w:lsdException w:unhideWhenUsed="0" w:semiHidden="0" w:uiPriority="70" w:name="Dark List Accent 6"/>
+    <w:lsdException w:unhideWhenUsed="0" w:semiHidden="0" w:uiPriority="71" w:name="Colorful Shading Accent 6"/>
+    <w:lsdException w:unhideWhenUsed="0" w:semiHidden="0" w:uiPriority="72" w:name="Colorful List Accent 6"/>
+    <w:lsdException w:unhideWhenUsed="0" w:semiHidden="0" w:uiPriority="73" w:name="Colorful Grid Accent 6"/>
+    <w:lsdException w:qFormat="1" w:unhideWhenUsed="0" w:semiHidden="0" w:uiPriority="19" w:name="Subtle Emphasis"/>
+    <w:lsdException w:qFormat="1" w:unhideWhenUsed="0" w:semiHidden="0" w:uiPriority="21" w:name="Intense Emphasis"/>
+    <w:lsdException w:qFormat="1" w:unhideWhenUsed="0" w:semiHidden="0" w:uiPriority="31" w:name="Subtle Reference"/>
+    <w:lsdException w:qFormat="1" w:unhideWhenUsed="0" w:semiHidden="0" w:uiPriority="32" w:name="Intense Reference"/>
+    <w:lsdException w:qFormat="1" w:unhideWhenUsed="0" w:semiHidden="0" w:uiPriority="33" w:name="Book Title"/>
+    <w:lsdException w:uiPriority="37" w:name="Bibliography"/>
+    <w:lsdException w:qFormat="1" w:uiPriority="39" w:name="TOC Heading"/>
   </w:latentStyles>
   <w:style w:type="paragraph" w:styleId="Normal" w:default="1">
     <w:name w:val="Normal"/>
@@ -1730,7 +1901,7 @@
     <w:unhideWhenUsed/>
     <w:qFormat/>
     <w:tblPr>
-      <w:tblInd w:w="0" w:type="dxa"/>
+      <w:tblInd w:type="dxa" w:w="0"/>
       <w:tblCellMar>
         <w:top w:w="0" w:type="dxa"/>
         <w:left w:w="108" w:type="dxa"/>
@@ -1744,7 +1915,7 @@
     <w:basedOn w:val="TableauNormal"/>
     <w:rsid w:val="0047061c"/>
     <w:pPr>
-      <w:spacing w:after="0" w:line="240" w:lineRule="auto"/>
+      <w:spacing w:line="240" w:after="0" w:lineRule="auto"/>
     </w:pPr>
     <w:rPr>
       <w:lang w:eastAsia="fr-FR"/>
@@ -1752,14 +1923,14 @@
       <w:szCs w:val="20"/>
     </w:rPr>
     <w:tblPr>
-      <w:tblInd w:w="0" w:type="dxa"/>
+      <w:tblInd w:type="dxa" w:w="0"/>
       <w:tblBorders>
-        <w:top w:val="single" w:color="auto" w:sz="4" w:space="0"/>
-        <w:left w:val="single" w:color="auto" w:sz="4" w:space="0"/>
-        <w:bottom w:val="single" w:color="auto" w:sz="4" w:space="0"/>
-        <w:right w:val="single" w:color="auto" w:sz="4" w:space="0"/>
-        <w:insideH w:val="single" w:color="auto" w:sz="4" w:space="0"/>
-        <w:insideV w:val="single" w:color="auto" w:sz="4" w:space="0"/>
+        <w:top w:sz="4" w:space="0" w:color="auto" w:val="single"/>
+        <w:left w:sz="4" w:space="0" w:color="auto" w:val="single"/>
+        <w:bottom w:sz="4" w:space="0" w:color="auto" w:val="single"/>
+        <w:right w:sz="4" w:space="0" w:color="auto" w:val="single"/>
+        <w:insideH w:sz="4" w:space="0" w:color="auto" w:val="single"/>
+        <w:insideV w:sz="4" w:space="0" w:color="auto" w:val="single"/>
       </w:tblBorders>
       <w:tblCellMar>
         <w:top w:w="0" w:type="dxa"/>

</xml_diff>

<commit_message>
Passage des modèles de document en 2017/2018
</commit_message>
<xml_diff>
--- a/public/modeles/attest-honneur.docx
+++ b/public/modeles/attest-honneur.docx
@@ -13,24 +13,25 @@
         <w:ind w:left="0" w:hanging="0"/>
         <w:jc w:val="center"/>
         <w:rPr>
-          <w:sz w:val="20"/>
-          <w:u w:val="single"/>
-          <w:b/>
-          <w:sz w:val="20"/>
-          <w:b/>
-          <w:szCs w:val="20"/>
           <w:rFonts w:ascii="Calibri" w:hAnsi="Calibri" w:eastAsia="MS Mincho" w:cs="Times New Roman" w:asciiTheme="minorHAnsi" w:hAnsiTheme="minorHAnsi"/>
+          <w:b/>
+          <w:b/>
           <w:color w:val="00000A"/>
-          <w:lang w:val="fr-FR" w:eastAsia="fr-FR" w:bidi="ar-SA"/>
-        </w:rPr>
-      </w:pPr>
-      <w:r>
-        <w:rPr>
-          <w:rFonts w:asciiTheme="minorHAnsi" w:hAnsiTheme="minorHAnsi" w:ascii="Calibri" w:hAnsi="Calibri"/>
-          <w:b/>
           <w:sz w:val="20"/>
           <w:szCs w:val="20"/>
           <w:u w:val="single"/>
+          <w:lang w:val="fr-FR" w:eastAsia="fr-FR" w:bidi="ar-SA"/>
+        </w:rPr>
+      </w:pPr>
+      <w:r>
+        <w:rPr>
+          <w:rFonts w:eastAsia="MS Mincho" w:cs="Times New Roman" w:ascii="Calibri" w:hAnsi="Calibri"/>
+          <w:b/>
+          <w:color w:val="00000A"/>
+          <w:sz w:val="20"/>
+          <w:szCs w:val="20"/>
+          <w:u w:val="single"/>
+          <w:lang w:val="fr-FR" w:eastAsia="fr-FR" w:bidi="ar-SA"/>
         </w:rPr>
         <w:drawing>
           <wp:anchor behindDoc="0" distT="0" distB="0" distL="0" distR="0" simplePos="0" locked="0" layoutInCell="1" allowOverlap="1" relativeHeight="2">
@@ -71,13 +72,6 @@
                     <a:prstGeom prst="rect">
                       <a:avLst/>
                     </a:prstGeom>
-                    <a:noFill/>
-                    <a:ln w="9525">
-                      <a:noFill/>
-                      <a:miter lim="800000"/>
-                      <a:headEnd/>
-                      <a:tailEnd/>
-                    </a:ln>
                   </pic:spPr>
                 </pic:pic>
               </a:graphicData>
@@ -85,7 +79,6 @@
           </wp:anchor>
         </w:drawing>
       </w:r>
-      <w:r/>
     </w:p>
     <w:p>
       <w:pPr>
@@ -98,27 +91,27 @@
         <w:ind w:left="0" w:hanging="0"/>
         <w:jc w:val="center"/>
         <w:rPr>
-          <w:sz w:val="20"/>
-          <w:u w:val="single"/>
-          <w:b/>
-          <w:sz w:val="20"/>
-          <w:b/>
-          <w:szCs w:val="20"/>
           <w:rFonts w:ascii="Calibri" w:hAnsi="Calibri" w:eastAsia="MS Mincho" w:cs="Times New Roman" w:asciiTheme="minorHAnsi" w:hAnsiTheme="minorHAnsi"/>
+          <w:b/>
+          <w:b/>
           <w:color w:val="00000A"/>
-          <w:lang w:val="fr-FR" w:eastAsia="fr-FR" w:bidi="ar-SA"/>
-        </w:rPr>
-      </w:pPr>
-      <w:r>
-        <w:rPr>
-          <w:rFonts w:asciiTheme="minorHAnsi" w:hAnsiTheme="minorHAnsi" w:ascii="Calibri" w:hAnsi="Calibri"/>
-          <w:b/>
           <w:sz w:val="20"/>
           <w:szCs w:val="20"/>
           <w:u w:val="single"/>
+          <w:lang w:val="fr-FR" w:eastAsia="fr-FR" w:bidi="ar-SA"/>
+        </w:rPr>
+      </w:pPr>
+      <w:r>
+        <w:rPr>
+          <w:rFonts w:eastAsia="MS Mincho" w:cs="Times New Roman" w:ascii="Calibri" w:hAnsi="Calibri"/>
+          <w:b/>
+          <w:color w:val="00000A"/>
+          <w:sz w:val="20"/>
+          <w:szCs w:val="20"/>
+          <w:u w:val="single"/>
+          <w:lang w:val="fr-FR" w:eastAsia="fr-FR" w:bidi="ar-SA"/>
         </w:rPr>
       </w:r>
-      <w:r/>
     </w:p>
     <w:p>
       <w:pPr>
@@ -131,27 +124,27 @@
         <w:ind w:left="0" w:hanging="0"/>
         <w:jc w:val="center"/>
         <w:rPr>
-          <w:sz w:val="20"/>
-          <w:u w:val="single"/>
-          <w:b/>
-          <w:sz w:val="20"/>
-          <w:b/>
-          <w:szCs w:val="20"/>
           <w:rFonts w:ascii="Calibri" w:hAnsi="Calibri" w:eastAsia="MS Mincho" w:cs="Times New Roman" w:asciiTheme="minorHAnsi" w:hAnsiTheme="minorHAnsi"/>
+          <w:b/>
+          <w:b/>
           <w:color w:val="00000A"/>
-          <w:lang w:val="fr-FR" w:eastAsia="fr-FR" w:bidi="ar-SA"/>
-        </w:rPr>
-      </w:pPr>
-      <w:r>
-        <w:rPr>
-          <w:rFonts w:asciiTheme="minorHAnsi" w:hAnsiTheme="minorHAnsi" w:ascii="Calibri" w:hAnsi="Calibri"/>
-          <w:b/>
           <w:sz w:val="20"/>
           <w:szCs w:val="20"/>
           <w:u w:val="single"/>
+          <w:lang w:val="fr-FR" w:eastAsia="fr-FR" w:bidi="ar-SA"/>
+        </w:rPr>
+      </w:pPr>
+      <w:r>
+        <w:rPr>
+          <w:rFonts w:eastAsia="MS Mincho" w:cs="Times New Roman" w:ascii="Calibri" w:hAnsi="Calibri"/>
+          <w:b/>
+          <w:color w:val="00000A"/>
+          <w:sz w:val="20"/>
+          <w:szCs w:val="20"/>
+          <w:u w:val="single"/>
+          <w:lang w:val="fr-FR" w:eastAsia="fr-FR" w:bidi="ar-SA"/>
         </w:rPr>
       </w:r>
-      <w:r/>
     </w:p>
     <w:p>
       <w:pPr>
@@ -164,25 +157,27 @@
         <w:ind w:left="0" w:hanging="0"/>
         <w:jc w:val="center"/>
         <w:rPr>
+          <w:rFonts w:ascii="Calibri" w:hAnsi="Calibri" w:eastAsia="MS Mincho" w:cs="Times New Roman" w:asciiTheme="minorHAnsi" w:hAnsiTheme="minorHAnsi"/>
+          <w:b/>
+          <w:b/>
+          <w:color w:val="00000A"/>
           <w:sz w:val="24"/>
+          <w:szCs w:val="24"/>
           <w:u w:val="single"/>
-          <w:b/>
-          <w:sz w:val="24"/>
-          <w:b/>
-          <w:szCs w:val="24"/>
-          <w:rFonts w:ascii="Calibri" w:hAnsi="Calibri" w:eastAsia="MS Mincho" w:cs="Times New Roman" w:asciiTheme="minorHAnsi" w:hAnsiTheme="minorHAnsi"/>
-          <w:color w:val="00000A"/>
           <w:lang w:val="fr-FR" w:eastAsia="fr-FR" w:bidi="ar-SA"/>
         </w:rPr>
       </w:pPr>
       <w:r>
         <w:rPr>
-          <w:rFonts w:asciiTheme="minorHAnsi" w:hAnsiTheme="minorHAnsi" w:ascii="Calibri" w:hAnsi="Calibri"/>
-          <w:b/>
+          <w:rFonts w:eastAsia="MS Mincho" w:cs="Times New Roman" w:ascii="Calibri" w:hAnsi="Calibri"/>
+          <w:b/>
+          <w:color w:val="00000A"/>
+          <w:sz w:val="24"/>
+          <w:szCs w:val="24"/>
           <w:u w:val="single"/>
+          <w:lang w:val="fr-FR" w:eastAsia="fr-FR" w:bidi="ar-SA"/>
         </w:rPr>
       </w:r>
-      <w:r/>
     </w:p>
     <w:p>
       <w:pPr>
@@ -195,25 +190,27 @@
         <w:ind w:left="0" w:hanging="0"/>
         <w:jc w:val="center"/>
         <w:rPr>
+          <w:rFonts w:ascii="Calibri" w:hAnsi="Calibri" w:eastAsia="MS Mincho" w:cs="Times New Roman" w:asciiTheme="minorHAnsi" w:hAnsiTheme="minorHAnsi"/>
+          <w:b/>
+          <w:b/>
+          <w:color w:val="00000A"/>
           <w:sz w:val="24"/>
+          <w:szCs w:val="24"/>
           <w:u w:val="single"/>
-          <w:b/>
-          <w:sz w:val="24"/>
-          <w:b/>
-          <w:szCs w:val="24"/>
-          <w:rFonts w:ascii="Calibri" w:hAnsi="Calibri" w:eastAsia="MS Mincho" w:cs="Times New Roman" w:asciiTheme="minorHAnsi" w:hAnsiTheme="minorHAnsi"/>
-          <w:color w:val="00000A"/>
           <w:lang w:val="fr-FR" w:eastAsia="fr-FR" w:bidi="ar-SA"/>
         </w:rPr>
       </w:pPr>
       <w:r>
         <w:rPr>
-          <w:rFonts w:asciiTheme="minorHAnsi" w:hAnsiTheme="minorHAnsi" w:ascii="Calibri" w:hAnsi="Calibri"/>
-          <w:b/>
+          <w:rFonts w:eastAsia="MS Mincho" w:cs="Times New Roman" w:ascii="Calibri" w:hAnsi="Calibri"/>
+          <w:b/>
+          <w:color w:val="00000A"/>
+          <w:sz w:val="24"/>
+          <w:szCs w:val="24"/>
           <w:u w:val="single"/>
+          <w:lang w:val="fr-FR" w:eastAsia="fr-FR" w:bidi="ar-SA"/>
         </w:rPr>
       </w:r>
-      <w:r/>
     </w:p>
     <w:p>
       <w:pPr>
@@ -226,12 +223,11 @@
         <w:ind w:left="0" w:hanging="0"/>
         <w:jc w:val="center"/>
         <w:rPr>
+          <w:rFonts w:ascii="Calibri" w:hAnsi="Calibri" w:asciiTheme="minorHAnsi" w:hAnsiTheme="minorHAnsi"/>
+          <w:b/>
+          <w:b/>
           <w:sz w:val="28"/>
-          <w:b/>
-          <w:sz w:val="28"/>
-          <w:b/>
           <w:szCs w:val="28"/>
-          <w:rFonts w:ascii="Calibri" w:hAnsi="Calibri" w:asciiTheme="minorHAnsi" w:hAnsiTheme="minorHAnsi"/>
         </w:rPr>
       </w:pPr>
       <w:r>
@@ -244,7 +240,6 @@
         </w:rPr>
         <w:t>ATTESTATION SUR L’HONNEUR</w:t>
       </w:r>
-      <w:r/>
     </w:p>
     <w:p>
       <w:pPr>
@@ -257,25 +252,25 @@
         <w:ind w:left="0" w:hanging="0"/>
         <w:jc w:val="center"/>
         <w:rPr>
+          <w:rFonts w:ascii="Calibri" w:hAnsi="Calibri" w:eastAsia="MS Mincho" w:cs="Times New Roman" w:asciiTheme="minorHAnsi" w:hAnsiTheme="minorHAnsi"/>
+          <w:b/>
+          <w:b/>
+          <w:color w:val="00000A"/>
           <w:sz w:val="28"/>
-          <w:b/>
-          <w:sz w:val="28"/>
-          <w:b/>
           <w:szCs w:val="28"/>
-          <w:rFonts w:ascii="Calibri" w:hAnsi="Calibri" w:eastAsia="MS Mincho" w:cs="Times New Roman" w:asciiTheme="minorHAnsi" w:hAnsiTheme="minorHAnsi"/>
-          <w:color w:val="00000A"/>
           <w:lang w:val="fr-FR" w:eastAsia="fr-FR" w:bidi="ar-SA"/>
         </w:rPr>
       </w:pPr>
       <w:r>
         <w:rPr>
-          <w:rFonts w:asciiTheme="minorHAnsi" w:hAnsiTheme="minorHAnsi" w:ascii="Calibri" w:hAnsi="Calibri"/>
-          <w:b/>
+          <w:rFonts w:eastAsia="MS Mincho" w:cs="Times New Roman" w:ascii="Calibri" w:hAnsi="Calibri"/>
+          <w:b/>
+          <w:color w:val="00000A"/>
           <w:sz w:val="28"/>
           <w:szCs w:val="28"/>
+          <w:lang w:val="fr-FR" w:eastAsia="fr-FR" w:bidi="ar-SA"/>
         </w:rPr>
       </w:r>
-      <w:r/>
     </w:p>
     <w:p>
       <w:pPr>
@@ -287,6 +282,7 @@
         </w:tabs>
         <w:ind w:left="0" w:hanging="0"/>
         <w:jc w:val="center"/>
+        <w:rPr/>
       </w:pPr>
       <w:r>
         <w:rPr>
@@ -300,7 +296,7 @@
           <w:rFonts w:ascii="Calibri" w:hAnsi="Calibri" w:asciiTheme="minorHAnsi" w:hAnsiTheme="minorHAnsi"/>
           <w:b/>
         </w:rPr>
-        <w:t>6</w:t>
+        <w:t>7</w:t>
       </w:r>
       <w:r>
         <w:rPr>
@@ -314,69 +310,74 @@
           <w:rFonts w:ascii="Calibri" w:hAnsi="Calibri" w:asciiTheme="minorHAnsi" w:hAnsiTheme="minorHAnsi"/>
           <w:b/>
         </w:rPr>
-        <w:t>7</w:t>
+        <w:t>8</w:t>
       </w:r>
-      <w:r/>
     </w:p>
     <w:p>
       <w:pPr>
         <w:pStyle w:val="Normal"/>
         <w:jc w:val="center"/>
         <w:rPr>
-          <w:sz w:val="24"/>
+          <w:rFonts w:ascii="Calibri" w:hAnsi="Calibri" w:eastAsia="MS Mincho" w:cs="Times New Roman" w:asciiTheme="minorHAnsi" w:hAnsiTheme="minorHAnsi"/>
+          <w:color w:val="00000A"/>
           <w:sz w:val="24"/>
           <w:szCs w:val="24"/>
-          <w:rFonts w:ascii="Calibri" w:hAnsi="Calibri" w:eastAsia="MS Mincho" w:cs="Times New Roman" w:asciiTheme="minorHAnsi" w:hAnsiTheme="minorHAnsi"/>
-          <w:color w:val="00000A"/>
           <w:lang w:val="fr-FR" w:eastAsia="fr-FR" w:bidi="ar-SA"/>
         </w:rPr>
       </w:pPr>
       <w:r>
         <w:rPr>
-          <w:rFonts w:asciiTheme="minorHAnsi" w:hAnsiTheme="minorHAnsi" w:ascii="Calibri" w:hAnsi="Calibri"/>
+          <w:rFonts w:eastAsia="MS Mincho" w:cs="Times New Roman" w:ascii="Calibri" w:hAnsi="Calibri"/>
+          <w:color w:val="00000A"/>
+          <w:sz w:val="24"/>
+          <w:szCs w:val="24"/>
+          <w:lang w:val="fr-FR" w:eastAsia="fr-FR" w:bidi="ar-SA"/>
         </w:rPr>
       </w:r>
-      <w:r/>
     </w:p>
     <w:p>
       <w:pPr>
         <w:pStyle w:val="Normal"/>
         <w:jc w:val="center"/>
         <w:rPr>
-          <w:sz w:val="24"/>
+          <w:rFonts w:ascii="Calibri" w:hAnsi="Calibri" w:eastAsia="MS Mincho" w:cs="Times New Roman" w:asciiTheme="minorHAnsi" w:hAnsiTheme="minorHAnsi"/>
+          <w:color w:val="00000A"/>
           <w:sz w:val="24"/>
           <w:szCs w:val="24"/>
-          <w:rFonts w:ascii="Calibri" w:hAnsi="Calibri" w:eastAsia="MS Mincho" w:cs="Times New Roman" w:asciiTheme="minorHAnsi" w:hAnsiTheme="minorHAnsi"/>
-          <w:color w:val="00000A"/>
           <w:lang w:val="fr-FR" w:eastAsia="fr-FR" w:bidi="ar-SA"/>
         </w:rPr>
       </w:pPr>
       <w:r>
         <w:rPr>
-          <w:rFonts w:asciiTheme="minorHAnsi" w:hAnsiTheme="minorHAnsi" w:ascii="Calibri" w:hAnsi="Calibri"/>
+          <w:rFonts w:eastAsia="MS Mincho" w:cs="Times New Roman" w:ascii="Calibri" w:hAnsi="Calibri"/>
+          <w:color w:val="00000A"/>
+          <w:sz w:val="24"/>
+          <w:szCs w:val="24"/>
+          <w:lang w:val="fr-FR" w:eastAsia="fr-FR" w:bidi="ar-SA"/>
         </w:rPr>
       </w:r>
-      <w:r/>
     </w:p>
     <w:p>
       <w:pPr>
         <w:pStyle w:val="Normal"/>
         <w:jc w:val="center"/>
         <w:rPr>
-          <w:sz w:val="24"/>
+          <w:rFonts w:ascii="Calibri" w:hAnsi="Calibri" w:eastAsia="MS Mincho" w:cs="Times New Roman" w:asciiTheme="minorHAnsi" w:hAnsiTheme="minorHAnsi"/>
+          <w:color w:val="00000A"/>
           <w:sz w:val="24"/>
           <w:szCs w:val="24"/>
-          <w:rFonts w:ascii="Calibri" w:hAnsi="Calibri" w:eastAsia="MS Mincho" w:cs="Times New Roman" w:asciiTheme="minorHAnsi" w:hAnsiTheme="minorHAnsi"/>
-          <w:color w:val="00000A"/>
           <w:lang w:val="fr-FR" w:eastAsia="fr-FR" w:bidi="ar-SA"/>
         </w:rPr>
       </w:pPr>
       <w:r>
         <w:rPr>
-          <w:rFonts w:asciiTheme="minorHAnsi" w:hAnsiTheme="minorHAnsi" w:ascii="Calibri" w:hAnsi="Calibri"/>
+          <w:rFonts w:eastAsia="MS Mincho" w:cs="Times New Roman" w:ascii="Calibri" w:hAnsi="Calibri"/>
+          <w:color w:val="00000A"/>
+          <w:sz w:val="24"/>
+          <w:szCs w:val="24"/>
+          <w:lang w:val="fr-FR" w:eastAsia="fr-FR" w:bidi="ar-SA"/>
         </w:rPr>
       </w:r>
-      <w:r/>
     </w:p>
     <w:tbl>
       <w:tblPr>
@@ -384,17 +385,9 @@
         <w:tblW w:w="9248" w:type="dxa"/>
         <w:jc w:val="center"/>
         <w:tblInd w:w="0" w:type="dxa"/>
-        <w:tblBorders>
-          <w:top w:val="dotted" w:sz="12" w:space="0" w:color="00000A"/>
-          <w:left w:val="dotted" w:sz="12" w:space="0" w:color="00000A"/>
-          <w:bottom w:val="dotted" w:sz="12" w:space="0" w:color="00000A"/>
-          <w:right w:val="dotted" w:sz="12" w:space="0" w:color="00000A"/>
-          <w:insideH w:val="dotted" w:sz="12" w:space="0" w:color="00000A"/>
-          <w:insideV w:val="dotted" w:sz="12" w:space="0" w:color="00000A"/>
-        </w:tblBorders>
         <w:tblCellMar>
           <w:top w:w="0" w:type="dxa"/>
-          <w:left w:w="77" w:type="dxa"/>
+          <w:left w:w="62" w:type="dxa"/>
           <w:bottom w:w="0" w:type="dxa"/>
           <w:right w:w="108" w:type="dxa"/>
         </w:tblCellMar>
@@ -419,7 +412,7 @@
             </w:tcBorders>
             <w:shd w:fill="auto" w:val="clear"/>
             <w:tcMar>
-              <w:left w:w="77" w:type="dxa"/>
+              <w:left w:w="62" w:type="dxa"/>
             </w:tcMar>
           </w:tcPr>
           <w:p>
@@ -428,23 +421,22 @@
               <w:spacing w:before="0" w:after="0"/>
               <w:ind w:left="180" w:hanging="0"/>
               <w:rPr>
-                <w:sz w:val="22"/>
-                <w:sz w:val="22"/>
-                <w:szCs w:val="20"/>
                 <w:rFonts w:ascii="Calibri" w:hAnsi="Calibri" w:eastAsia="MS Mincho" w:cs="Times New Roman" w:asciiTheme="minorHAnsi" w:hAnsiTheme="minorHAnsi"/>
                 <w:color w:val="00000A"/>
-                <w:lang w:val="fr-FR" w:eastAsia="fr-FR" w:bidi="ar-SA"/>
-              </w:rPr>
-            </w:pPr>
-            <w:r>
-              <w:rPr>
-                <w:rFonts w:eastAsia="MS Mincho" w:ascii="Calibri" w:hAnsi="Calibri"/>
-                <w:sz w:val="22"/>
-                <w:szCs w:val="20"/>
-                <w:lang w:eastAsia="fr-FR"/>
-              </w:rPr>
-            </w:r>
-            <w:r/>
+                <w:sz w:val="22"/>
+                <w:szCs w:val="20"/>
+                <w:lang w:val="fr-FR" w:eastAsia="fr-FR" w:bidi="ar-SA"/>
+              </w:rPr>
+            </w:pPr>
+            <w:r>
+              <w:rPr>
+                <w:rFonts w:eastAsia="MS Mincho" w:cs="Times New Roman" w:ascii="Calibri" w:hAnsi="Calibri"/>
+                <w:color w:val="00000A"/>
+                <w:sz w:val="22"/>
+                <w:szCs w:val="20"/>
+                <w:lang w:val="fr-FR" w:eastAsia="fr-FR" w:bidi="ar-SA"/>
+              </w:rPr>
+            </w:r>
           </w:p>
           <w:p>
             <w:pPr>
@@ -452,23 +444,22 @@
               <w:spacing w:before="0" w:after="0"/>
               <w:ind w:left="180" w:hanging="0"/>
               <w:rPr>
-                <w:sz w:val="22"/>
-                <w:sz w:val="22"/>
-                <w:szCs w:val="20"/>
                 <w:rFonts w:ascii="Calibri" w:hAnsi="Calibri" w:eastAsia="MS Mincho" w:cs="Times New Roman" w:asciiTheme="minorHAnsi" w:hAnsiTheme="minorHAnsi"/>
                 <w:color w:val="00000A"/>
-                <w:lang w:val="fr-FR" w:eastAsia="fr-FR" w:bidi="ar-SA"/>
-              </w:rPr>
-            </w:pPr>
-            <w:r>
-              <w:rPr>
-                <w:rFonts w:eastAsia="MS Mincho" w:ascii="Calibri" w:hAnsi="Calibri"/>
-                <w:sz w:val="22"/>
-                <w:szCs w:val="20"/>
-                <w:lang w:eastAsia="fr-FR"/>
-              </w:rPr>
-            </w:r>
-            <w:r/>
+                <w:sz w:val="22"/>
+                <w:szCs w:val="20"/>
+                <w:lang w:val="fr-FR" w:eastAsia="fr-FR" w:bidi="ar-SA"/>
+              </w:rPr>
+            </w:pPr>
+            <w:r>
+              <w:rPr>
+                <w:rFonts w:eastAsia="MS Mincho" w:cs="Times New Roman" w:ascii="Calibri" w:hAnsi="Calibri"/>
+                <w:color w:val="00000A"/>
+                <w:sz w:val="22"/>
+                <w:szCs w:val="20"/>
+                <w:lang w:val="fr-FR" w:eastAsia="fr-FR" w:bidi="ar-SA"/>
+              </w:rPr>
+            </w:r>
           </w:p>
           <w:p>
             <w:pPr>
@@ -479,10 +470,9 @@
               <w:spacing w:before="0" w:after="0"/>
               <w:ind w:left="180" w:hanging="0"/>
               <w:rPr>
-                <w:sz w:val="22"/>
+                <w:rFonts w:ascii="Calibri" w:hAnsi="Calibri" w:asciiTheme="minorHAnsi" w:hAnsiTheme="minorHAnsi"/>
                 <w:sz w:val="22"/>
                 <w:szCs w:val="22"/>
-                <w:rFonts w:ascii="Calibri" w:hAnsi="Calibri" w:asciiTheme="minorHAnsi" w:hAnsiTheme="minorHAnsi"/>
               </w:rPr>
             </w:pPr>
             <w:r>
@@ -523,7 +513,6 @@
               <w:t xml:space="preserve"> </w:t>
               <w:tab/>
             </w:r>
-            <w:r/>
           </w:p>
           <w:p>
             <w:pPr>
@@ -534,12 +523,11 @@
               <w:spacing w:before="40" w:after="0"/>
               <w:ind w:left="180" w:hanging="0"/>
               <w:rPr>
-                <w:sz w:val="22"/>
+                <w:rFonts w:ascii="Calibri" w:hAnsi="Calibri" w:asciiTheme="minorHAnsi" w:hAnsiTheme="minorHAnsi"/>
                 <w:i/>
-                <w:sz w:val="22"/>
                 <w:i/>
+                <w:sz w:val="22"/>
                 <w:szCs w:val="22"/>
-                <w:rFonts w:ascii="Calibri" w:hAnsi="Calibri" w:asciiTheme="minorHAnsi" w:hAnsiTheme="minorHAnsi"/>
               </w:rPr>
             </w:pPr>
             <w:r>
@@ -562,7 +550,6 @@
               </w:rPr>
               <w:t>(rayer la mention inutile)</w:t>
             </w:r>
-            <w:r/>
           </w:p>
           <w:p>
             <w:pPr>
@@ -573,23 +560,22 @@
               <w:spacing w:before="0" w:after="0"/>
               <w:ind w:left="180" w:hanging="0"/>
               <w:rPr>
-                <w:sz w:val="22"/>
-                <w:sz w:val="22"/>
-                <w:szCs w:val="20"/>
                 <w:rFonts w:ascii="Calibri" w:hAnsi="Calibri" w:eastAsia="MS Mincho" w:cs="Times New Roman" w:asciiTheme="minorHAnsi" w:hAnsiTheme="minorHAnsi"/>
                 <w:color w:val="00000A"/>
-                <w:lang w:val="fr-FR" w:eastAsia="fr-FR" w:bidi="ar-SA"/>
-              </w:rPr>
-            </w:pPr>
-            <w:r>
-              <w:rPr>
-                <w:rFonts w:eastAsia="MS Mincho" w:ascii="Calibri" w:hAnsi="Calibri"/>
-                <w:sz w:val="22"/>
-                <w:szCs w:val="20"/>
-                <w:lang w:eastAsia="fr-FR"/>
-              </w:rPr>
-            </w:r>
-            <w:r/>
+                <w:sz w:val="22"/>
+                <w:szCs w:val="20"/>
+                <w:lang w:val="fr-FR" w:eastAsia="fr-FR" w:bidi="ar-SA"/>
+              </w:rPr>
+            </w:pPr>
+            <w:r>
+              <w:rPr>
+                <w:rFonts w:eastAsia="MS Mincho" w:cs="Times New Roman" w:ascii="Calibri" w:hAnsi="Calibri"/>
+                <w:color w:val="00000A"/>
+                <w:sz w:val="22"/>
+                <w:szCs w:val="20"/>
+                <w:lang w:val="fr-FR" w:eastAsia="fr-FR" w:bidi="ar-SA"/>
+              </w:rPr>
+            </w:r>
           </w:p>
           <w:p>
             <w:pPr>
@@ -597,23 +583,22 @@
               <w:spacing w:before="0" w:after="0"/>
               <w:ind w:left="180" w:hanging="0"/>
               <w:rPr>
-                <w:sz w:val="22"/>
-                <w:sz w:val="22"/>
-                <w:szCs w:val="20"/>
                 <w:rFonts w:ascii="Calibri" w:hAnsi="Calibri" w:eastAsia="MS Mincho" w:cs="Times New Roman" w:asciiTheme="minorHAnsi" w:hAnsiTheme="minorHAnsi"/>
                 <w:color w:val="00000A"/>
-                <w:lang w:val="fr-FR" w:eastAsia="fr-FR" w:bidi="ar-SA"/>
-              </w:rPr>
-            </w:pPr>
-            <w:r>
-              <w:rPr>
-                <w:rFonts w:eastAsia="MS Mincho" w:ascii="Calibri" w:hAnsi="Calibri"/>
-                <w:sz w:val="22"/>
-                <w:szCs w:val="20"/>
-                <w:lang w:eastAsia="fr-FR"/>
-              </w:rPr>
-            </w:r>
-            <w:r/>
+                <w:sz w:val="22"/>
+                <w:szCs w:val="20"/>
+                <w:lang w:val="fr-FR" w:eastAsia="fr-FR" w:bidi="ar-SA"/>
+              </w:rPr>
+            </w:pPr>
+            <w:r>
+              <w:rPr>
+                <w:rFonts w:eastAsia="MS Mincho" w:cs="Times New Roman" w:ascii="Calibri" w:hAnsi="Calibri"/>
+                <w:color w:val="00000A"/>
+                <w:sz w:val="22"/>
+                <w:szCs w:val="20"/>
+                <w:lang w:val="fr-FR" w:eastAsia="fr-FR" w:bidi="ar-SA"/>
+              </w:rPr>
+            </w:r>
           </w:p>
           <w:p>
             <w:pPr>
@@ -624,10 +609,9 @@
               <w:spacing w:before="0" w:after="0"/>
               <w:ind w:left="180" w:hanging="0"/>
               <w:rPr>
-                <w:sz w:val="22"/>
+                <w:rFonts w:ascii="Calibri" w:hAnsi="Calibri" w:asciiTheme="minorHAnsi" w:hAnsiTheme="minorHAnsi"/>
                 <w:sz w:val="22"/>
                 <w:szCs w:val="22"/>
-                <w:rFonts w:ascii="Calibri" w:hAnsi="Calibri" w:asciiTheme="minorHAnsi" w:hAnsiTheme="minorHAnsi"/>
               </w:rPr>
             </w:pPr>
             <w:r>
@@ -668,7 +652,6 @@
               <w:t xml:space="preserve"> </w:t>
               <w:tab/>
             </w:r>
-            <w:r/>
           </w:p>
           <w:p>
             <w:pPr>
@@ -676,23 +659,22 @@
               <w:spacing w:before="0" w:after="0"/>
               <w:ind w:left="180" w:hanging="0"/>
               <w:rPr>
-                <w:sz w:val="22"/>
-                <w:sz w:val="22"/>
-                <w:szCs w:val="20"/>
                 <w:rFonts w:ascii="Calibri" w:hAnsi="Calibri" w:eastAsia="MS Mincho" w:cs="Times New Roman" w:asciiTheme="minorHAnsi" w:hAnsiTheme="minorHAnsi"/>
                 <w:color w:val="00000A"/>
-                <w:lang w:val="fr-FR" w:eastAsia="fr-FR" w:bidi="ar-SA"/>
-              </w:rPr>
-            </w:pPr>
-            <w:r>
-              <w:rPr>
-                <w:rFonts w:eastAsia="MS Mincho" w:ascii="Calibri" w:hAnsi="Calibri"/>
-                <w:sz w:val="22"/>
-                <w:szCs w:val="20"/>
-                <w:lang w:eastAsia="fr-FR"/>
-              </w:rPr>
-            </w:r>
-            <w:r/>
+                <w:sz w:val="22"/>
+                <w:szCs w:val="20"/>
+                <w:lang w:val="fr-FR" w:eastAsia="fr-FR" w:bidi="ar-SA"/>
+              </w:rPr>
+            </w:pPr>
+            <w:r>
+              <w:rPr>
+                <w:rFonts w:eastAsia="MS Mincho" w:cs="Times New Roman" w:ascii="Calibri" w:hAnsi="Calibri"/>
+                <w:color w:val="00000A"/>
+                <w:sz w:val="22"/>
+                <w:szCs w:val="20"/>
+                <w:lang w:val="fr-FR" w:eastAsia="fr-FR" w:bidi="ar-SA"/>
+              </w:rPr>
+            </w:r>
           </w:p>
           <w:p>
             <w:pPr>
@@ -701,23 +683,22 @@
               <w:ind w:left="180" w:hanging="0"/>
               <w:jc w:val="both"/>
               <w:rPr>
-                <w:sz w:val="22"/>
-                <w:sz w:val="22"/>
-                <w:szCs w:val="20"/>
                 <w:rFonts w:ascii="Calibri" w:hAnsi="Calibri" w:eastAsia="MS Mincho" w:cs="Times New Roman" w:asciiTheme="minorHAnsi" w:hAnsiTheme="minorHAnsi"/>
                 <w:color w:val="00000A"/>
-                <w:lang w:val="fr-FR" w:eastAsia="fr-FR" w:bidi="ar-SA"/>
-              </w:rPr>
-            </w:pPr>
-            <w:r>
-              <w:rPr>
-                <w:rFonts w:eastAsia="MS Mincho" w:ascii="Calibri" w:hAnsi="Calibri"/>
-                <w:sz w:val="22"/>
-                <w:szCs w:val="20"/>
-                <w:lang w:eastAsia="fr-FR"/>
-              </w:rPr>
-            </w:r>
-            <w:r/>
+                <w:sz w:val="22"/>
+                <w:szCs w:val="20"/>
+                <w:lang w:val="fr-FR" w:eastAsia="fr-FR" w:bidi="ar-SA"/>
+              </w:rPr>
+            </w:pPr>
+            <w:r>
+              <w:rPr>
+                <w:rFonts w:eastAsia="MS Mincho" w:cs="Times New Roman" w:ascii="Calibri" w:hAnsi="Calibri"/>
+                <w:color w:val="00000A"/>
+                <w:sz w:val="22"/>
+                <w:szCs w:val="20"/>
+                <w:lang w:val="fr-FR" w:eastAsia="fr-FR" w:bidi="ar-SA"/>
+              </w:rPr>
+            </w:r>
           </w:p>
           <w:p>
             <w:pPr>
@@ -726,10 +707,9 @@
               <w:ind w:left="360" w:right="210" w:hanging="0"/>
               <w:jc w:val="both"/>
               <w:rPr>
-                <w:sz w:val="22"/>
+                <w:rFonts w:ascii="Calibri" w:hAnsi="Calibri" w:asciiTheme="minorHAnsi" w:hAnsiTheme="minorHAnsi"/>
                 <w:sz w:val="22"/>
                 <w:szCs w:val="22"/>
-                <w:rFonts w:ascii="Calibri" w:hAnsi="Calibri" w:asciiTheme="minorHAnsi" w:hAnsiTheme="minorHAnsi"/>
               </w:rPr>
             </w:pPr>
             <w:r>
@@ -823,7 +803,6 @@
               </w:rPr>
               <w:t>.</w:t>
             </w:r>
-            <w:r/>
           </w:p>
           <w:p>
             <w:pPr>
@@ -832,23 +811,22 @@
               <w:ind w:left="180" w:right="212" w:hanging="0"/>
               <w:jc w:val="both"/>
               <w:rPr>
-                <w:sz w:val="22"/>
-                <w:sz w:val="22"/>
-                <w:szCs w:val="20"/>
                 <w:rFonts w:ascii="Calibri" w:hAnsi="Calibri" w:eastAsia="MS Mincho" w:cs="Times New Roman" w:asciiTheme="minorHAnsi" w:hAnsiTheme="minorHAnsi"/>
                 <w:color w:val="00000A"/>
-                <w:lang w:val="fr-FR" w:eastAsia="fr-FR" w:bidi="ar-SA"/>
-              </w:rPr>
-            </w:pPr>
-            <w:r>
-              <w:rPr>
-                <w:rFonts w:eastAsia="MS Mincho" w:ascii="Calibri" w:hAnsi="Calibri"/>
-                <w:sz w:val="22"/>
-                <w:szCs w:val="20"/>
-                <w:lang w:eastAsia="fr-FR"/>
-              </w:rPr>
-            </w:r>
-            <w:r/>
+                <w:sz w:val="22"/>
+                <w:szCs w:val="20"/>
+                <w:lang w:val="fr-FR" w:eastAsia="fr-FR" w:bidi="ar-SA"/>
+              </w:rPr>
+            </w:pPr>
+            <w:r>
+              <w:rPr>
+                <w:rFonts w:eastAsia="MS Mincho" w:cs="Times New Roman" w:ascii="Calibri" w:hAnsi="Calibri"/>
+                <w:color w:val="00000A"/>
+                <w:sz w:val="22"/>
+                <w:szCs w:val="20"/>
+                <w:lang w:val="fr-FR" w:eastAsia="fr-FR" w:bidi="ar-SA"/>
+              </w:rPr>
+            </w:r>
           </w:p>
           <w:p>
             <w:pPr>
@@ -857,23 +835,22 @@
               <w:ind w:left="180" w:right="212" w:hanging="0"/>
               <w:jc w:val="both"/>
               <w:rPr>
-                <w:sz w:val="22"/>
-                <w:sz w:val="22"/>
-                <w:szCs w:val="20"/>
                 <w:rFonts w:ascii="Calibri" w:hAnsi="Calibri" w:eastAsia="MS Mincho" w:cs="Times New Roman" w:asciiTheme="minorHAnsi" w:hAnsiTheme="minorHAnsi"/>
                 <w:color w:val="00000A"/>
-                <w:lang w:val="fr-FR" w:eastAsia="fr-FR" w:bidi="ar-SA"/>
-              </w:rPr>
-            </w:pPr>
-            <w:r>
-              <w:rPr>
-                <w:rFonts w:eastAsia="MS Mincho" w:ascii="Calibri" w:hAnsi="Calibri"/>
-                <w:sz w:val="22"/>
-                <w:szCs w:val="20"/>
-                <w:lang w:eastAsia="fr-FR"/>
-              </w:rPr>
-            </w:r>
-            <w:r/>
+                <w:sz w:val="22"/>
+                <w:szCs w:val="20"/>
+                <w:lang w:val="fr-FR" w:eastAsia="fr-FR" w:bidi="ar-SA"/>
+              </w:rPr>
+            </w:pPr>
+            <w:r>
+              <w:rPr>
+                <w:rFonts w:eastAsia="MS Mincho" w:cs="Times New Roman" w:ascii="Calibri" w:hAnsi="Calibri"/>
+                <w:color w:val="00000A"/>
+                <w:sz w:val="22"/>
+                <w:szCs w:val="20"/>
+                <w:lang w:val="fr-FR" w:eastAsia="fr-FR" w:bidi="ar-SA"/>
+              </w:rPr>
+            </w:r>
           </w:p>
           <w:p>
             <w:pPr>
@@ -882,23 +859,22 @@
               <w:ind w:left="180" w:right="212" w:hanging="0"/>
               <w:jc w:val="both"/>
               <w:rPr>
-                <w:sz w:val="22"/>
-                <w:sz w:val="22"/>
-                <w:szCs w:val="20"/>
                 <w:rFonts w:ascii="Calibri" w:hAnsi="Calibri" w:eastAsia="MS Mincho" w:cs="Times New Roman" w:asciiTheme="minorHAnsi" w:hAnsiTheme="minorHAnsi"/>
                 <w:color w:val="00000A"/>
-                <w:lang w:val="fr-FR" w:eastAsia="fr-FR" w:bidi="ar-SA"/>
-              </w:rPr>
-            </w:pPr>
-            <w:r>
-              <w:rPr>
-                <w:rFonts w:eastAsia="MS Mincho" w:ascii="Calibri" w:hAnsi="Calibri"/>
-                <w:sz w:val="22"/>
-                <w:szCs w:val="20"/>
-                <w:lang w:eastAsia="fr-FR"/>
-              </w:rPr>
-            </w:r>
-            <w:r/>
+                <w:sz w:val="22"/>
+                <w:szCs w:val="20"/>
+                <w:lang w:val="fr-FR" w:eastAsia="fr-FR" w:bidi="ar-SA"/>
+              </w:rPr>
+            </w:pPr>
+            <w:r>
+              <w:rPr>
+                <w:rFonts w:eastAsia="MS Mincho" w:cs="Times New Roman" w:ascii="Calibri" w:hAnsi="Calibri"/>
+                <w:color w:val="00000A"/>
+                <w:sz w:val="22"/>
+                <w:szCs w:val="20"/>
+                <w:lang w:val="fr-FR" w:eastAsia="fr-FR" w:bidi="ar-SA"/>
+              </w:rPr>
+            </w:r>
           </w:p>
           <w:p>
             <w:pPr>
@@ -907,23 +883,22 @@
               <w:ind w:left="180" w:right="212" w:hanging="0"/>
               <w:jc w:val="both"/>
               <w:rPr>
-                <w:sz w:val="22"/>
-                <w:sz w:val="22"/>
-                <w:szCs w:val="20"/>
                 <w:rFonts w:ascii="Calibri" w:hAnsi="Calibri" w:eastAsia="MS Mincho" w:cs="Times New Roman" w:asciiTheme="minorHAnsi" w:hAnsiTheme="minorHAnsi"/>
                 <w:color w:val="00000A"/>
-                <w:lang w:val="fr-FR" w:eastAsia="fr-FR" w:bidi="ar-SA"/>
-              </w:rPr>
-            </w:pPr>
-            <w:r>
-              <w:rPr>
-                <w:rFonts w:eastAsia="MS Mincho" w:ascii="Calibri" w:hAnsi="Calibri"/>
-                <w:sz w:val="22"/>
-                <w:szCs w:val="20"/>
-                <w:lang w:eastAsia="fr-FR"/>
-              </w:rPr>
-            </w:r>
-            <w:r/>
+                <w:sz w:val="22"/>
+                <w:szCs w:val="20"/>
+                <w:lang w:val="fr-FR" w:eastAsia="fr-FR" w:bidi="ar-SA"/>
+              </w:rPr>
+            </w:pPr>
+            <w:r>
+              <w:rPr>
+                <w:rFonts w:eastAsia="MS Mincho" w:cs="Times New Roman" w:ascii="Calibri" w:hAnsi="Calibri"/>
+                <w:color w:val="00000A"/>
+                <w:sz w:val="22"/>
+                <w:szCs w:val="20"/>
+                <w:lang w:val="fr-FR" w:eastAsia="fr-FR" w:bidi="ar-SA"/>
+              </w:rPr>
+            </w:r>
           </w:p>
           <w:p>
             <w:pPr>
@@ -932,23 +907,22 @@
               <w:ind w:left="180" w:right="212" w:hanging="0"/>
               <w:jc w:val="both"/>
               <w:rPr>
-                <w:sz w:val="22"/>
-                <w:sz w:val="22"/>
-                <w:szCs w:val="20"/>
                 <w:rFonts w:ascii="Calibri" w:hAnsi="Calibri" w:eastAsia="MS Mincho" w:cs="Times New Roman" w:asciiTheme="minorHAnsi" w:hAnsiTheme="minorHAnsi"/>
                 <w:color w:val="00000A"/>
-                <w:lang w:val="fr-FR" w:eastAsia="fr-FR" w:bidi="ar-SA"/>
-              </w:rPr>
-            </w:pPr>
-            <w:r>
-              <w:rPr>
-                <w:rFonts w:eastAsia="MS Mincho" w:ascii="Calibri" w:hAnsi="Calibri"/>
-                <w:sz w:val="22"/>
-                <w:szCs w:val="20"/>
-                <w:lang w:eastAsia="fr-FR"/>
-              </w:rPr>
-            </w:r>
-            <w:r/>
+                <w:sz w:val="22"/>
+                <w:szCs w:val="20"/>
+                <w:lang w:val="fr-FR" w:eastAsia="fr-FR" w:bidi="ar-SA"/>
+              </w:rPr>
+            </w:pPr>
+            <w:r>
+              <w:rPr>
+                <w:rFonts w:eastAsia="MS Mincho" w:cs="Times New Roman" w:ascii="Calibri" w:hAnsi="Calibri"/>
+                <w:color w:val="00000A"/>
+                <w:sz w:val="22"/>
+                <w:szCs w:val="20"/>
+                <w:lang w:val="fr-FR" w:eastAsia="fr-FR" w:bidi="ar-SA"/>
+              </w:rPr>
+            </w:r>
           </w:p>
           <w:p>
             <w:pPr>
@@ -961,12 +935,11 @@
               <w:ind w:left="3060" w:right="212" w:hanging="0"/>
               <w:jc w:val="both"/>
               <w:rPr>
-                <w:sz w:val="22"/>
+                <w:rFonts w:ascii="Calibri" w:hAnsi="Calibri" w:asciiTheme="minorHAnsi" w:hAnsiTheme="minorHAnsi"/>
                 <w:b/>
-                <w:sz w:val="22"/>
                 <w:b/>
+                <w:sz w:val="22"/>
                 <w:szCs w:val="22"/>
-                <w:rFonts w:ascii="Calibri" w:hAnsi="Calibri" w:asciiTheme="minorHAnsi" w:hAnsiTheme="minorHAnsi"/>
               </w:rPr>
             </w:pPr>
             <w:r>
@@ -992,7 +965,6 @@
               </w:rPr>
               <w:t>.</w:t>
             </w:r>
-            <w:r/>
           </w:p>
           <w:p>
             <w:pPr>
@@ -1005,26 +977,25 @@
               <w:ind w:left="3060" w:right="212" w:hanging="0"/>
               <w:jc w:val="both"/>
               <w:rPr>
-                <w:sz w:val="22"/>
+                <w:rFonts w:ascii="Calibri" w:hAnsi="Calibri" w:eastAsia="MS Mincho" w:cs="Times New Roman" w:asciiTheme="minorHAnsi" w:hAnsiTheme="minorHAnsi"/>
                 <w:b/>
-                <w:sz w:val="22"/>
                 <w:b/>
-                <w:szCs w:val="20"/>
-                <w:rFonts w:ascii="Calibri" w:hAnsi="Calibri" w:eastAsia="MS Mincho" w:cs="Times New Roman" w:asciiTheme="minorHAnsi" w:hAnsiTheme="minorHAnsi"/>
-                <w:color w:val="00000A"/>
-                <w:lang w:val="fr-FR" w:eastAsia="fr-FR" w:bidi="ar-SA"/>
-              </w:rPr>
-            </w:pPr>
-            <w:r>
-              <w:rPr>
-                <w:rFonts w:eastAsia="MS Mincho" w:ascii="Calibri" w:hAnsi="Calibri"/>
+                <w:color w:val="00000A"/>
+                <w:sz w:val="22"/>
+                <w:szCs w:val="20"/>
+                <w:lang w:val="fr-FR" w:eastAsia="fr-FR" w:bidi="ar-SA"/>
+              </w:rPr>
+            </w:pPr>
+            <w:r>
+              <w:rPr>
+                <w:rFonts w:eastAsia="MS Mincho" w:cs="Times New Roman" w:ascii="Calibri" w:hAnsi="Calibri"/>
                 <w:b/>
-                <w:sz w:val="22"/>
-                <w:szCs w:val="20"/>
-                <w:lang w:eastAsia="fr-FR"/>
-              </w:rPr>
-            </w:r>
-            <w:r/>
+                <w:color w:val="00000A"/>
+                <w:sz w:val="22"/>
+                <w:szCs w:val="20"/>
+                <w:lang w:val="fr-FR" w:eastAsia="fr-FR" w:bidi="ar-SA"/>
+              </w:rPr>
+            </w:r>
           </w:p>
           <w:p>
             <w:pPr>
@@ -1037,26 +1008,25 @@
               <w:ind w:left="3060" w:right="212" w:hanging="0"/>
               <w:jc w:val="both"/>
               <w:rPr>
-                <w:sz w:val="22"/>
+                <w:rFonts w:ascii="Calibri" w:hAnsi="Calibri" w:eastAsia="MS Mincho" w:cs="Times New Roman" w:asciiTheme="minorHAnsi" w:hAnsiTheme="minorHAnsi"/>
                 <w:b/>
-                <w:sz w:val="22"/>
                 <w:b/>
-                <w:szCs w:val="20"/>
-                <w:rFonts w:ascii="Calibri" w:hAnsi="Calibri" w:eastAsia="MS Mincho" w:cs="Times New Roman" w:asciiTheme="minorHAnsi" w:hAnsiTheme="minorHAnsi"/>
-                <w:color w:val="00000A"/>
-                <w:lang w:val="fr-FR" w:eastAsia="fr-FR" w:bidi="ar-SA"/>
-              </w:rPr>
-            </w:pPr>
-            <w:r>
-              <w:rPr>
-                <w:rFonts w:eastAsia="MS Mincho" w:ascii="Calibri" w:hAnsi="Calibri"/>
+                <w:color w:val="00000A"/>
+                <w:sz w:val="22"/>
+                <w:szCs w:val="20"/>
+                <w:lang w:val="fr-FR" w:eastAsia="fr-FR" w:bidi="ar-SA"/>
+              </w:rPr>
+            </w:pPr>
+            <w:r>
+              <w:rPr>
+                <w:rFonts w:eastAsia="MS Mincho" w:cs="Times New Roman" w:ascii="Calibri" w:hAnsi="Calibri"/>
                 <w:b/>
-                <w:sz w:val="22"/>
-                <w:szCs w:val="20"/>
-                <w:lang w:eastAsia="fr-FR"/>
-              </w:rPr>
-            </w:r>
-            <w:r/>
+                <w:color w:val="00000A"/>
+                <w:sz w:val="22"/>
+                <w:szCs w:val="20"/>
+                <w:lang w:val="fr-FR" w:eastAsia="fr-FR" w:bidi="ar-SA"/>
+              </w:rPr>
+            </w:r>
           </w:p>
           <w:p>
             <w:pPr>
@@ -1069,26 +1039,25 @@
               <w:ind w:left="3060" w:right="212" w:hanging="0"/>
               <w:jc w:val="both"/>
               <w:rPr>
-                <w:sz w:val="22"/>
+                <w:rFonts w:ascii="Calibri" w:hAnsi="Calibri" w:eastAsia="MS Mincho" w:cs="Times New Roman" w:asciiTheme="minorHAnsi" w:hAnsiTheme="minorHAnsi"/>
                 <w:b/>
-                <w:sz w:val="22"/>
                 <w:b/>
-                <w:szCs w:val="20"/>
-                <w:rFonts w:ascii="Calibri" w:hAnsi="Calibri" w:eastAsia="MS Mincho" w:cs="Times New Roman" w:asciiTheme="minorHAnsi" w:hAnsiTheme="minorHAnsi"/>
-                <w:color w:val="00000A"/>
-                <w:lang w:val="fr-FR" w:eastAsia="fr-FR" w:bidi="ar-SA"/>
-              </w:rPr>
-            </w:pPr>
-            <w:r>
-              <w:rPr>
-                <w:rFonts w:eastAsia="MS Mincho" w:ascii="Calibri" w:hAnsi="Calibri"/>
+                <w:color w:val="00000A"/>
+                <w:sz w:val="22"/>
+                <w:szCs w:val="20"/>
+                <w:lang w:val="fr-FR" w:eastAsia="fr-FR" w:bidi="ar-SA"/>
+              </w:rPr>
+            </w:pPr>
+            <w:r>
+              <w:rPr>
+                <w:rFonts w:eastAsia="MS Mincho" w:cs="Times New Roman" w:ascii="Calibri" w:hAnsi="Calibri"/>
                 <w:b/>
-                <w:sz w:val="22"/>
-                <w:szCs w:val="20"/>
-                <w:lang w:eastAsia="fr-FR"/>
-              </w:rPr>
-            </w:r>
-            <w:r/>
+                <w:color w:val="00000A"/>
+                <w:sz w:val="22"/>
+                <w:szCs w:val="20"/>
+                <w:lang w:val="fr-FR" w:eastAsia="fr-FR" w:bidi="ar-SA"/>
+              </w:rPr>
+            </w:r>
           </w:p>
           <w:p>
             <w:pPr>
@@ -1101,10 +1070,9 @@
               <w:ind w:left="3060" w:right="212" w:hanging="0"/>
               <w:jc w:val="center"/>
               <w:rPr>
-                <w:sz w:val="22"/>
+                <w:rFonts w:ascii="Calibri" w:hAnsi="Calibri" w:asciiTheme="minorHAnsi" w:hAnsiTheme="minorHAnsi"/>
                 <w:sz w:val="22"/>
                 <w:szCs w:val="22"/>
-                <w:rFonts w:ascii="Calibri" w:hAnsi="Calibri" w:asciiTheme="minorHAnsi" w:hAnsiTheme="minorHAnsi"/>
               </w:rPr>
             </w:pPr>
             <w:r>
@@ -1116,7 +1084,6 @@
               </w:rPr>
               <w:t>Cachet et signature</w:t>
             </w:r>
-            <w:r/>
           </w:p>
           <w:p>
             <w:pPr>
@@ -1125,23 +1092,22 @@
               <w:ind w:left="180" w:right="212" w:hanging="0"/>
               <w:jc w:val="both"/>
               <w:rPr>
-                <w:sz w:val="22"/>
-                <w:sz w:val="22"/>
-                <w:szCs w:val="20"/>
                 <w:rFonts w:ascii="Calibri" w:hAnsi="Calibri" w:eastAsia="MS Mincho" w:cs="Times New Roman" w:asciiTheme="minorHAnsi" w:hAnsiTheme="minorHAnsi"/>
                 <w:color w:val="00000A"/>
-                <w:lang w:val="fr-FR" w:eastAsia="fr-FR" w:bidi="ar-SA"/>
-              </w:rPr>
-            </w:pPr>
-            <w:r>
-              <w:rPr>
-                <w:rFonts w:eastAsia="MS Mincho" w:ascii="Calibri" w:hAnsi="Calibri"/>
-                <w:sz w:val="22"/>
-                <w:szCs w:val="20"/>
-                <w:lang w:eastAsia="fr-FR"/>
-              </w:rPr>
-            </w:r>
-            <w:r/>
+                <w:sz w:val="22"/>
+                <w:szCs w:val="20"/>
+                <w:lang w:val="fr-FR" w:eastAsia="fr-FR" w:bidi="ar-SA"/>
+              </w:rPr>
+            </w:pPr>
+            <w:r>
+              <w:rPr>
+                <w:rFonts w:eastAsia="MS Mincho" w:cs="Times New Roman" w:ascii="Calibri" w:hAnsi="Calibri"/>
+                <w:color w:val="00000A"/>
+                <w:sz w:val="22"/>
+                <w:szCs w:val="20"/>
+                <w:lang w:val="fr-FR" w:eastAsia="fr-FR" w:bidi="ar-SA"/>
+              </w:rPr>
+            </w:r>
           </w:p>
           <w:p>
             <w:pPr>
@@ -1150,23 +1116,22 @@
               <w:ind w:left="180" w:right="212" w:hanging="0"/>
               <w:jc w:val="both"/>
               <w:rPr>
-                <w:sz w:val="22"/>
-                <w:sz w:val="22"/>
-                <w:szCs w:val="20"/>
                 <w:rFonts w:ascii="Calibri" w:hAnsi="Calibri" w:eastAsia="MS Mincho" w:cs="Times New Roman" w:asciiTheme="minorHAnsi" w:hAnsiTheme="minorHAnsi"/>
                 <w:color w:val="00000A"/>
-                <w:lang w:val="fr-FR" w:eastAsia="fr-FR" w:bidi="ar-SA"/>
-              </w:rPr>
-            </w:pPr>
-            <w:r>
-              <w:rPr>
-                <w:rFonts w:eastAsia="MS Mincho" w:ascii="Calibri" w:hAnsi="Calibri"/>
-                <w:sz w:val="22"/>
-                <w:szCs w:val="20"/>
-                <w:lang w:eastAsia="fr-FR"/>
-              </w:rPr>
-            </w:r>
-            <w:r/>
+                <w:sz w:val="22"/>
+                <w:szCs w:val="20"/>
+                <w:lang w:val="fr-FR" w:eastAsia="fr-FR" w:bidi="ar-SA"/>
+              </w:rPr>
+            </w:pPr>
+            <w:r>
+              <w:rPr>
+                <w:rFonts w:eastAsia="MS Mincho" w:cs="Times New Roman" w:ascii="Calibri" w:hAnsi="Calibri"/>
+                <w:color w:val="00000A"/>
+                <w:sz w:val="22"/>
+                <w:szCs w:val="20"/>
+                <w:lang w:val="fr-FR" w:eastAsia="fr-FR" w:bidi="ar-SA"/>
+              </w:rPr>
+            </w:r>
           </w:p>
           <w:p>
             <w:pPr>
@@ -1175,23 +1140,22 @@
               <w:ind w:left="180" w:right="212" w:hanging="0"/>
               <w:jc w:val="both"/>
               <w:rPr>
-                <w:sz w:val="22"/>
-                <w:sz w:val="22"/>
-                <w:szCs w:val="20"/>
                 <w:rFonts w:ascii="Calibri" w:hAnsi="Calibri" w:eastAsia="MS Mincho" w:cs="Times New Roman" w:asciiTheme="minorHAnsi" w:hAnsiTheme="minorHAnsi"/>
                 <w:color w:val="00000A"/>
-                <w:lang w:val="fr-FR" w:eastAsia="fr-FR" w:bidi="ar-SA"/>
-              </w:rPr>
-            </w:pPr>
-            <w:r>
-              <w:rPr>
-                <w:rFonts w:eastAsia="MS Mincho" w:ascii="Calibri" w:hAnsi="Calibri"/>
-                <w:sz w:val="22"/>
-                <w:szCs w:val="20"/>
-                <w:lang w:eastAsia="fr-FR"/>
-              </w:rPr>
-            </w:r>
-            <w:r/>
+                <w:sz w:val="22"/>
+                <w:szCs w:val="20"/>
+                <w:lang w:val="fr-FR" w:eastAsia="fr-FR" w:bidi="ar-SA"/>
+              </w:rPr>
+            </w:pPr>
+            <w:r>
+              <w:rPr>
+                <w:rFonts w:eastAsia="MS Mincho" w:cs="Times New Roman" w:ascii="Calibri" w:hAnsi="Calibri"/>
+                <w:color w:val="00000A"/>
+                <w:sz w:val="22"/>
+                <w:szCs w:val="20"/>
+                <w:lang w:val="fr-FR" w:eastAsia="fr-FR" w:bidi="ar-SA"/>
+              </w:rPr>
+            </w:r>
           </w:p>
           <w:p>
             <w:pPr>
@@ -1200,23 +1164,22 @@
               <w:ind w:left="180" w:right="212" w:hanging="0"/>
               <w:jc w:val="both"/>
               <w:rPr>
-                <w:sz w:val="22"/>
-                <w:sz w:val="22"/>
-                <w:szCs w:val="20"/>
                 <w:rFonts w:ascii="Calibri" w:hAnsi="Calibri" w:eastAsia="MS Mincho" w:cs="Times New Roman" w:asciiTheme="minorHAnsi" w:hAnsiTheme="minorHAnsi"/>
                 <w:color w:val="00000A"/>
-                <w:lang w:val="fr-FR" w:eastAsia="fr-FR" w:bidi="ar-SA"/>
-              </w:rPr>
-            </w:pPr>
-            <w:r>
-              <w:rPr>
-                <w:rFonts w:eastAsia="MS Mincho" w:ascii="Calibri" w:hAnsi="Calibri"/>
-                <w:sz w:val="22"/>
-                <w:szCs w:val="20"/>
-                <w:lang w:eastAsia="fr-FR"/>
-              </w:rPr>
-            </w:r>
-            <w:r/>
+                <w:sz w:val="22"/>
+                <w:szCs w:val="20"/>
+                <w:lang w:val="fr-FR" w:eastAsia="fr-FR" w:bidi="ar-SA"/>
+              </w:rPr>
+            </w:pPr>
+            <w:r>
+              <w:rPr>
+                <w:rFonts w:eastAsia="MS Mincho" w:cs="Times New Roman" w:ascii="Calibri" w:hAnsi="Calibri"/>
+                <w:color w:val="00000A"/>
+                <w:sz w:val="22"/>
+                <w:szCs w:val="20"/>
+                <w:lang w:val="fr-FR" w:eastAsia="fr-FR" w:bidi="ar-SA"/>
+              </w:rPr>
+            </w:r>
           </w:p>
           <w:p>
             <w:pPr>
@@ -1225,23 +1188,22 @@
               <w:ind w:left="180" w:right="212" w:hanging="0"/>
               <w:jc w:val="both"/>
               <w:rPr>
-                <w:sz w:val="22"/>
-                <w:sz w:val="22"/>
-                <w:szCs w:val="20"/>
                 <w:rFonts w:ascii="Calibri" w:hAnsi="Calibri" w:eastAsia="MS Mincho" w:cs="Times New Roman" w:asciiTheme="minorHAnsi" w:hAnsiTheme="minorHAnsi"/>
                 <w:color w:val="00000A"/>
-                <w:lang w:val="fr-FR" w:eastAsia="fr-FR" w:bidi="ar-SA"/>
-              </w:rPr>
-            </w:pPr>
-            <w:r>
-              <w:rPr>
-                <w:rFonts w:eastAsia="MS Mincho" w:ascii="Calibri" w:hAnsi="Calibri"/>
-                <w:sz w:val="22"/>
-                <w:szCs w:val="20"/>
-                <w:lang w:eastAsia="fr-FR"/>
-              </w:rPr>
-            </w:r>
-            <w:r/>
+                <w:sz w:val="22"/>
+                <w:szCs w:val="20"/>
+                <w:lang w:val="fr-FR" w:eastAsia="fr-FR" w:bidi="ar-SA"/>
+              </w:rPr>
+            </w:pPr>
+            <w:r>
+              <w:rPr>
+                <w:rFonts w:eastAsia="MS Mincho" w:cs="Times New Roman" w:ascii="Calibri" w:hAnsi="Calibri"/>
+                <w:color w:val="00000A"/>
+                <w:sz w:val="22"/>
+                <w:szCs w:val="20"/>
+                <w:lang w:val="fr-FR" w:eastAsia="fr-FR" w:bidi="ar-SA"/>
+              </w:rPr>
+            </w:r>
           </w:p>
           <w:p>
             <w:pPr>
@@ -1250,23 +1212,22 @@
               <w:ind w:left="180" w:right="212" w:hanging="0"/>
               <w:jc w:val="both"/>
               <w:rPr>
-                <w:sz w:val="22"/>
-                <w:sz w:val="22"/>
-                <w:szCs w:val="20"/>
                 <w:rFonts w:ascii="Calibri" w:hAnsi="Calibri" w:eastAsia="MS Mincho" w:cs="Times New Roman" w:asciiTheme="minorHAnsi" w:hAnsiTheme="minorHAnsi"/>
                 <w:color w:val="00000A"/>
-                <w:lang w:val="fr-FR" w:eastAsia="fr-FR" w:bidi="ar-SA"/>
-              </w:rPr>
-            </w:pPr>
-            <w:r>
-              <w:rPr>
-                <w:rFonts w:eastAsia="MS Mincho" w:ascii="Calibri" w:hAnsi="Calibri"/>
-                <w:sz w:val="22"/>
-                <w:szCs w:val="20"/>
-                <w:lang w:eastAsia="fr-FR"/>
-              </w:rPr>
-            </w:r>
-            <w:r/>
+                <w:sz w:val="22"/>
+                <w:szCs w:val="20"/>
+                <w:lang w:val="fr-FR" w:eastAsia="fr-FR" w:bidi="ar-SA"/>
+              </w:rPr>
+            </w:pPr>
+            <w:r>
+              <w:rPr>
+                <w:rFonts w:eastAsia="MS Mincho" w:cs="Times New Roman" w:ascii="Calibri" w:hAnsi="Calibri"/>
+                <w:color w:val="00000A"/>
+                <w:sz w:val="22"/>
+                <w:szCs w:val="20"/>
+                <w:lang w:val="fr-FR" w:eastAsia="fr-FR" w:bidi="ar-SA"/>
+              </w:rPr>
+            </w:r>
           </w:p>
           <w:p>
             <w:pPr>
@@ -1275,23 +1236,22 @@
               <w:ind w:left="180" w:right="212" w:hanging="0"/>
               <w:jc w:val="both"/>
               <w:rPr>
-                <w:sz w:val="22"/>
-                <w:sz w:val="22"/>
-                <w:szCs w:val="20"/>
                 <w:rFonts w:ascii="Calibri" w:hAnsi="Calibri" w:eastAsia="MS Mincho" w:cs="Times New Roman" w:asciiTheme="minorHAnsi" w:hAnsiTheme="minorHAnsi"/>
                 <w:color w:val="00000A"/>
-                <w:lang w:val="fr-FR" w:eastAsia="fr-FR" w:bidi="ar-SA"/>
-              </w:rPr>
-            </w:pPr>
-            <w:r>
-              <w:rPr>
-                <w:rFonts w:eastAsia="MS Mincho" w:ascii="Calibri" w:hAnsi="Calibri"/>
-                <w:sz w:val="22"/>
-                <w:szCs w:val="20"/>
-                <w:lang w:eastAsia="fr-FR"/>
-              </w:rPr>
-            </w:r>
-            <w:r/>
+                <w:sz w:val="22"/>
+                <w:szCs w:val="20"/>
+                <w:lang w:val="fr-FR" w:eastAsia="fr-FR" w:bidi="ar-SA"/>
+              </w:rPr>
+            </w:pPr>
+            <w:r>
+              <w:rPr>
+                <w:rFonts w:eastAsia="MS Mincho" w:cs="Times New Roman" w:ascii="Calibri" w:hAnsi="Calibri"/>
+                <w:color w:val="00000A"/>
+                <w:sz w:val="22"/>
+                <w:szCs w:val="20"/>
+                <w:lang w:val="fr-FR" w:eastAsia="fr-FR" w:bidi="ar-SA"/>
+              </w:rPr>
+            </w:r>
           </w:p>
           <w:p>
             <w:pPr>
@@ -1301,10 +1261,9 @@
               </w:tabs>
               <w:spacing w:before="0" w:after="0"/>
               <w:rPr>
-                <w:sz w:val="22"/>
+                <w:rFonts w:ascii="Calibri" w:hAnsi="Calibri" w:asciiTheme="minorHAnsi" w:hAnsiTheme="minorHAnsi"/>
                 <w:sz w:val="22"/>
                 <w:szCs w:val="22"/>
-                <w:rFonts w:ascii="Calibri" w:hAnsi="Calibri" w:asciiTheme="minorHAnsi" w:hAnsiTheme="minorHAnsi"/>
               </w:rPr>
             </w:pPr>
             <w:r>
@@ -1316,7 +1275,6 @@
               </w:rPr>
               <w:tab/>
             </w:r>
-            <w:r/>
           </w:p>
         </w:tc>
       </w:tr>
@@ -1325,39 +1283,43 @@
       <w:pPr>
         <w:pStyle w:val="Normal"/>
         <w:rPr>
-          <w:sz w:val="24"/>
+          <w:rFonts w:ascii="Calibri" w:hAnsi="Calibri" w:eastAsia="MS Mincho" w:cs="Times New Roman" w:asciiTheme="minorHAnsi" w:hAnsiTheme="minorHAnsi"/>
+          <w:color w:val="00000A"/>
           <w:sz w:val="24"/>
           <w:szCs w:val="24"/>
-          <w:rFonts w:ascii="Calibri" w:hAnsi="Calibri" w:eastAsia="MS Mincho" w:cs="Times New Roman" w:asciiTheme="minorHAnsi" w:hAnsiTheme="minorHAnsi"/>
-          <w:color w:val="00000A"/>
           <w:lang w:val="fr-FR" w:eastAsia="fr-FR" w:bidi="ar-SA"/>
         </w:rPr>
       </w:pPr>
       <w:r>
         <w:rPr>
-          <w:rFonts w:asciiTheme="minorHAnsi" w:hAnsiTheme="minorHAnsi" w:ascii="Calibri" w:hAnsi="Calibri"/>
+          <w:rFonts w:eastAsia="MS Mincho" w:cs="Times New Roman" w:ascii="Calibri" w:hAnsi="Calibri"/>
+          <w:color w:val="00000A"/>
+          <w:sz w:val="24"/>
+          <w:szCs w:val="24"/>
+          <w:lang w:val="fr-FR" w:eastAsia="fr-FR" w:bidi="ar-SA"/>
         </w:rPr>
       </w:r>
-      <w:r/>
     </w:p>
     <w:p>
       <w:pPr>
         <w:pStyle w:val="Normal"/>
         <w:rPr>
-          <w:sz w:val="24"/>
+          <w:rFonts w:ascii="Calibri" w:hAnsi="Calibri" w:eastAsia="MS Mincho" w:cs="Times New Roman" w:asciiTheme="minorHAnsi" w:hAnsiTheme="minorHAnsi"/>
+          <w:color w:val="00000A"/>
           <w:sz w:val="24"/>
           <w:szCs w:val="24"/>
-          <w:rFonts w:ascii="Calibri" w:hAnsi="Calibri" w:eastAsia="MS Mincho" w:cs="Times New Roman" w:asciiTheme="minorHAnsi" w:hAnsiTheme="minorHAnsi"/>
-          <w:color w:val="00000A"/>
           <w:lang w:val="fr-FR" w:eastAsia="fr-FR" w:bidi="ar-SA"/>
         </w:rPr>
       </w:pPr>
       <w:r>
         <w:rPr>
-          <w:rFonts w:asciiTheme="minorHAnsi" w:hAnsiTheme="minorHAnsi" w:ascii="Calibri" w:hAnsi="Calibri"/>
+          <w:rFonts w:eastAsia="MS Mincho" w:cs="Times New Roman" w:ascii="Calibri" w:hAnsi="Calibri"/>
+          <w:color w:val="00000A"/>
+          <w:sz w:val="24"/>
+          <w:szCs w:val="24"/>
+          <w:lang w:val="fr-FR" w:eastAsia="fr-FR" w:bidi="ar-SA"/>
         </w:rPr>
       </w:r>
-      <w:r/>
     </w:p>
     <w:p>
       <w:pPr>
@@ -1368,9 +1330,10 @@
           <w:bottom w:val="single" w:sz="8" w:space="6" w:color="00000A"/>
           <w:right w:val="single" w:sz="8" w:space="4" w:color="00000A"/>
         </w:pBdr>
-        <w:shd w:val="clear" w:color="auto" w:themeColor="" w:themeTint="" w:themeShade="" w:fill="FFFFCC" w:themeFill="" w:themeFillTint="" w:themeFillShade=""/>
+        <w:shd w:val="clear" w:color="auto" w:themeTint="0" w:themeShade="0" w:fill="FFFFCC" w:themeFillTint="0" w:themeFillShade="0"/>
         <w:ind w:hanging="0"/>
         <w:jc w:val="center"/>
+        <w:rPr/>
       </w:pPr>
       <w:r>
         <w:rPr>
@@ -1393,7 +1356,6 @@
         </w:rPr>
         <w:t xml:space="preserve"> du Code Pénal.</w:t>
       </w:r>
-      <w:r/>
     </w:p>
     <w:sectPr>
       <w:footerReference w:type="default" r:id="rId3"/>
@@ -1416,27 +1378,28 @@
       <w:pStyle w:val="Pieddepage"/>
       <w:jc w:val="center"/>
       <w:rPr>
-        <w:sz w:val="16"/>
+        <w:rFonts w:ascii="Calibri" w:hAnsi="Calibri" w:eastAsia="MS Mincho" w:cs="Times New Roman"/>
+        <w:color w:val="595959" w:themeColor="text1" w:themeTint="a6"/>
         <w:sz w:val="16"/>
         <w:szCs w:val="24"/>
-        <w:rFonts w:ascii="Calibri" w:hAnsi="Calibri" w:eastAsia="MS Mincho" w:cs="Times New Roman"/>
-        <w:color w:val="595959" w:themeColor="text1" w:themeTint="a6"/>
         <w:lang w:val="fr-FR" w:eastAsia="fr-FR" w:bidi="ar-SA"/>
       </w:rPr>
     </w:pPr>
     <w:r>
       <w:rPr>
-        <w:rFonts w:ascii="Calibri" w:hAnsi="Calibri"/>
+        <w:rFonts w:eastAsia="MS Mincho" w:cs="Times New Roman" w:ascii="Calibri" w:hAnsi="Calibri"/>
         <w:color w:val="595959" w:themeColor="text1" w:themeTint="a6"/>
         <w:sz w:val="16"/>
+        <w:szCs w:val="24"/>
+        <w:lang w:val="fr-FR" w:eastAsia="fr-FR" w:bidi="ar-SA"/>
       </w:rPr>
     </w:r>
-    <w:r/>
   </w:p>
   <w:p>
     <w:pPr>
       <w:pStyle w:val="Pieddepage"/>
       <w:jc w:val="center"/>
+      <w:rPr/>
     </w:pPr>
     <w:r>
       <w:rPr>
@@ -1446,17 +1409,15 @@
       </w:rPr>
       <w:t>Université de Caen Normandie - Direction des Ressources Humaines</w:t>
     </w:r>
-    <w:r/>
   </w:p>
   <w:p>
     <w:pPr>
       <w:pStyle w:val="Pieddepage"/>
       <w:jc w:val="center"/>
       <w:rPr>
-        <w:sz w:val="16"/>
-        <w:sz w:val="16"/>
         <w:rFonts w:ascii="Calibri" w:hAnsi="Calibri"/>
         <w:color w:val="595959" w:themeColor="text1" w:themeTint="a6"/>
+        <w:sz w:val="16"/>
       </w:rPr>
     </w:pPr>
     <w:r>
@@ -1467,25 +1428,24 @@
       </w:rPr>
       <w:t>Esplanade de la Paix - CS 14032 - 14032 CAEN Cedex 5</w:t>
     </w:r>
-    <w:r/>
   </w:p>
   <w:p>
     <w:pPr>
       <w:pStyle w:val="Pieddepage"/>
+      <w:rPr/>
     </w:pPr>
     <w:r>
       <w:rPr/>
     </w:r>
-    <w:r/>
   </w:p>
   <w:p>
     <w:pPr>
       <w:pStyle w:val="Pieddepage"/>
+      <w:rPr/>
     </w:pPr>
     <w:r>
       <w:rPr/>
     </w:r>
-    <w:r/>
   </w:p>
 </w:ftr>
 </file>
@@ -1501,150 +1461,148 @@
       </w:rPr>
     </w:rPrDefault>
     <w:pPrDefault>
-      <w:pPr>
-        <w:spacing w:lineRule="auto" w:line="276"/>
-      </w:pPr>
+      <w:pPr/>
     </w:pPrDefault>
   </w:docDefaults>
-  <w:latentStyles w:defQFormat="0" w:count="267" w:defUnhideWhenUsed="1" w:defSemiHidden="1" w:defUIPriority="99" w:defLockedState="0">
-    <w:lsdException w:qFormat="1" w:unhideWhenUsed="0" w:semiHidden="0" w:uiPriority="0" w:name="Normal"/>
-    <w:lsdException w:qFormat="1" w:unhideWhenUsed="0" w:semiHidden="0" w:uiPriority="9" w:name="heading 1"/>
-    <w:lsdException w:qFormat="1" w:uiPriority="9" w:name="heading 2"/>
-    <w:lsdException w:qFormat="1" w:uiPriority="9" w:name="heading 3"/>
-    <w:lsdException w:qFormat="1" w:uiPriority="9" w:name="heading 4"/>
-    <w:lsdException w:qFormat="1" w:uiPriority="9" w:name="heading 5"/>
-    <w:lsdException w:qFormat="1" w:uiPriority="9" w:name="heading 6"/>
-    <w:lsdException w:qFormat="1" w:uiPriority="9" w:name="heading 7"/>
-    <w:lsdException w:qFormat="1" w:uiPriority="9" w:name="heading 8"/>
-    <w:lsdException w:qFormat="1" w:uiPriority="9" w:name="heading 9"/>
-    <w:lsdException w:uiPriority="39" w:name="toc 1"/>
-    <w:lsdException w:uiPriority="39" w:name="toc 2"/>
-    <w:lsdException w:uiPriority="39" w:name="toc 3"/>
-    <w:lsdException w:uiPriority="39" w:name="toc 4"/>
-    <w:lsdException w:uiPriority="39" w:name="toc 5"/>
-    <w:lsdException w:uiPriority="39" w:name="toc 6"/>
-    <w:lsdException w:uiPriority="39" w:name="toc 7"/>
-    <w:lsdException w:uiPriority="39" w:name="toc 8"/>
-    <w:lsdException w:uiPriority="39" w:name="toc 9"/>
-    <w:lsdException w:qFormat="1" w:uiPriority="35" w:name="caption"/>
-    <w:lsdException w:qFormat="1" w:unhideWhenUsed="0" w:semiHidden="0" w:uiPriority="10" w:name="Title"/>
-    <w:lsdException w:uiPriority="1" w:name="Default Paragraph Font"/>
-    <w:lsdException w:uiPriority="0" w:name="Body Text Indent"/>
-    <w:lsdException w:qFormat="1" w:unhideWhenUsed="0" w:semiHidden="0" w:uiPriority="11" w:name="Subtitle"/>
-    <w:lsdException w:qFormat="1" w:unhideWhenUsed="0" w:semiHidden="0" w:uiPriority="22" w:name="Strong"/>
-    <w:lsdException w:qFormat="1" w:unhideWhenUsed="0" w:semiHidden="0" w:uiPriority="20" w:name="Emphasis"/>
-    <w:lsdException w:unhideWhenUsed="0" w:semiHidden="0" w:uiPriority="0" w:name="Table Grid"/>
-    <w:lsdException w:unhideWhenUsed="0" w:name="Placeholder Text"/>
-    <w:lsdException w:qFormat="1" w:unhideWhenUsed="0" w:semiHidden="0" w:uiPriority="1" w:name="No Spacing"/>
-    <w:lsdException w:unhideWhenUsed="0" w:semiHidden="0" w:uiPriority="60" w:name="Light Shading"/>
-    <w:lsdException w:unhideWhenUsed="0" w:semiHidden="0" w:uiPriority="61" w:name="Light List"/>
-    <w:lsdException w:unhideWhenUsed="0" w:semiHidden="0" w:uiPriority="62" w:name="Light Grid"/>
-    <w:lsdException w:unhideWhenUsed="0" w:semiHidden="0" w:uiPriority="63" w:name="Medium Shading 1"/>
-    <w:lsdException w:unhideWhenUsed="0" w:semiHidden="0" w:uiPriority="64" w:name="Medium Shading 2"/>
-    <w:lsdException w:unhideWhenUsed="0" w:semiHidden="0" w:uiPriority="65" w:name="Medium List 1"/>
-    <w:lsdException w:unhideWhenUsed="0" w:semiHidden="0" w:uiPriority="66" w:name="Medium List 2"/>
-    <w:lsdException w:unhideWhenUsed="0" w:semiHidden="0" w:uiPriority="67" w:name="Medium Grid 1"/>
-    <w:lsdException w:unhideWhenUsed="0" w:semiHidden="0" w:uiPriority="68" w:name="Medium Grid 2"/>
-    <w:lsdException w:unhideWhenUsed="0" w:semiHidden="0" w:uiPriority="69" w:name="Medium Grid 3"/>
-    <w:lsdException w:unhideWhenUsed="0" w:semiHidden="0" w:uiPriority="70" w:name="Dark List"/>
-    <w:lsdException w:unhideWhenUsed="0" w:semiHidden="0" w:uiPriority="71" w:name="Colorful Shading"/>
-    <w:lsdException w:unhideWhenUsed="0" w:semiHidden="0" w:uiPriority="72" w:name="Colorful List"/>
-    <w:lsdException w:unhideWhenUsed="0" w:semiHidden="0" w:uiPriority="73" w:name="Colorful Grid"/>
-    <w:lsdException w:unhideWhenUsed="0" w:semiHidden="0" w:uiPriority="60" w:name="Light Shading Accent 1"/>
-    <w:lsdException w:unhideWhenUsed="0" w:semiHidden="0" w:uiPriority="61" w:name="Light List Accent 1"/>
-    <w:lsdException w:unhideWhenUsed="0" w:semiHidden="0" w:uiPriority="62" w:name="Light Grid Accent 1"/>
-    <w:lsdException w:unhideWhenUsed="0" w:semiHidden="0" w:uiPriority="63" w:name="Medium Shading 1 Accent 1"/>
-    <w:lsdException w:unhideWhenUsed="0" w:semiHidden="0" w:uiPriority="64" w:name="Medium Shading 2 Accent 1"/>
-    <w:lsdException w:unhideWhenUsed="0" w:semiHidden="0" w:uiPriority="65" w:name="Medium List 1 Accent 1"/>
-    <w:lsdException w:unhideWhenUsed="0" w:name="Revision"/>
-    <w:lsdException w:qFormat="1" w:unhideWhenUsed="0" w:semiHidden="0" w:uiPriority="34" w:name="List Paragraph"/>
-    <w:lsdException w:qFormat="1" w:unhideWhenUsed="0" w:semiHidden="0" w:uiPriority="29" w:name="Quote"/>
-    <w:lsdException w:qFormat="1" w:unhideWhenUsed="0" w:semiHidden="0" w:uiPriority="30" w:name="Intense Quote"/>
-    <w:lsdException w:unhideWhenUsed="0" w:semiHidden="0" w:uiPriority="66" w:name="Medium List 2 Accent 1"/>
-    <w:lsdException w:unhideWhenUsed="0" w:semiHidden="0" w:uiPriority="67" w:name="Medium Grid 1 Accent 1"/>
-    <w:lsdException w:unhideWhenUsed="0" w:semiHidden="0" w:uiPriority="68" w:name="Medium Grid 2 Accent 1"/>
-    <w:lsdException w:unhideWhenUsed="0" w:semiHidden="0" w:uiPriority="69" w:name="Medium Grid 3 Accent 1"/>
-    <w:lsdException w:unhideWhenUsed="0" w:semiHidden="0" w:uiPriority="70" w:name="Dark List Accent 1"/>
-    <w:lsdException w:unhideWhenUsed="0" w:semiHidden="0" w:uiPriority="71" w:name="Colorful Shading Accent 1"/>
-    <w:lsdException w:unhideWhenUsed="0" w:semiHidden="0" w:uiPriority="72" w:name="Colorful List Accent 1"/>
-    <w:lsdException w:unhideWhenUsed="0" w:semiHidden="0" w:uiPriority="73" w:name="Colorful Grid Accent 1"/>
-    <w:lsdException w:unhideWhenUsed="0" w:semiHidden="0" w:uiPriority="60" w:name="Light Shading Accent 2"/>
-    <w:lsdException w:unhideWhenUsed="0" w:semiHidden="0" w:uiPriority="61" w:name="Light List Accent 2"/>
-    <w:lsdException w:unhideWhenUsed="0" w:semiHidden="0" w:uiPriority="62" w:name="Light Grid Accent 2"/>
-    <w:lsdException w:unhideWhenUsed="0" w:semiHidden="0" w:uiPriority="63" w:name="Medium Shading 1 Accent 2"/>
-    <w:lsdException w:unhideWhenUsed="0" w:semiHidden="0" w:uiPriority="64" w:name="Medium Shading 2 Accent 2"/>
-    <w:lsdException w:unhideWhenUsed="0" w:semiHidden="0" w:uiPriority="65" w:name="Medium List 1 Accent 2"/>
-    <w:lsdException w:unhideWhenUsed="0" w:semiHidden="0" w:uiPriority="66" w:name="Medium List 2 Accent 2"/>
-    <w:lsdException w:unhideWhenUsed="0" w:semiHidden="0" w:uiPriority="67" w:name="Medium Grid 1 Accent 2"/>
-    <w:lsdException w:unhideWhenUsed="0" w:semiHidden="0" w:uiPriority="68" w:name="Medium Grid 2 Accent 2"/>
-    <w:lsdException w:unhideWhenUsed="0" w:semiHidden="0" w:uiPriority="69" w:name="Medium Grid 3 Accent 2"/>
-    <w:lsdException w:unhideWhenUsed="0" w:semiHidden="0" w:uiPriority="70" w:name="Dark List Accent 2"/>
-    <w:lsdException w:unhideWhenUsed="0" w:semiHidden="0" w:uiPriority="71" w:name="Colorful Shading Accent 2"/>
-    <w:lsdException w:unhideWhenUsed="0" w:semiHidden="0" w:uiPriority="72" w:name="Colorful List Accent 2"/>
-    <w:lsdException w:unhideWhenUsed="0" w:semiHidden="0" w:uiPriority="73" w:name="Colorful Grid Accent 2"/>
-    <w:lsdException w:unhideWhenUsed="0" w:semiHidden="0" w:uiPriority="60" w:name="Light Shading Accent 3"/>
-    <w:lsdException w:unhideWhenUsed="0" w:semiHidden="0" w:uiPriority="61" w:name="Light List Accent 3"/>
-    <w:lsdException w:unhideWhenUsed="0" w:semiHidden="0" w:uiPriority="62" w:name="Light Grid Accent 3"/>
-    <w:lsdException w:unhideWhenUsed="0" w:semiHidden="0" w:uiPriority="63" w:name="Medium Shading 1 Accent 3"/>
-    <w:lsdException w:unhideWhenUsed="0" w:semiHidden="0" w:uiPriority="64" w:name="Medium Shading 2 Accent 3"/>
-    <w:lsdException w:unhideWhenUsed="0" w:semiHidden="0" w:uiPriority="65" w:name="Medium List 1 Accent 3"/>
-    <w:lsdException w:unhideWhenUsed="0" w:semiHidden="0" w:uiPriority="66" w:name="Medium List 2 Accent 3"/>
-    <w:lsdException w:unhideWhenUsed="0" w:semiHidden="0" w:uiPriority="67" w:name="Medium Grid 1 Accent 3"/>
-    <w:lsdException w:unhideWhenUsed="0" w:semiHidden="0" w:uiPriority="68" w:name="Medium Grid 2 Accent 3"/>
-    <w:lsdException w:unhideWhenUsed="0" w:semiHidden="0" w:uiPriority="69" w:name="Medium Grid 3 Accent 3"/>
-    <w:lsdException w:unhideWhenUsed="0" w:semiHidden="0" w:uiPriority="70" w:name="Dark List Accent 3"/>
-    <w:lsdException w:unhideWhenUsed="0" w:semiHidden="0" w:uiPriority="71" w:name="Colorful Shading Accent 3"/>
-    <w:lsdException w:unhideWhenUsed="0" w:semiHidden="0" w:uiPriority="72" w:name="Colorful List Accent 3"/>
-    <w:lsdException w:unhideWhenUsed="0" w:semiHidden="0" w:uiPriority="73" w:name="Colorful Grid Accent 3"/>
-    <w:lsdException w:unhideWhenUsed="0" w:semiHidden="0" w:uiPriority="60" w:name="Light Shading Accent 4"/>
-    <w:lsdException w:unhideWhenUsed="0" w:semiHidden="0" w:uiPriority="61" w:name="Light List Accent 4"/>
-    <w:lsdException w:unhideWhenUsed="0" w:semiHidden="0" w:uiPriority="62" w:name="Light Grid Accent 4"/>
-    <w:lsdException w:unhideWhenUsed="0" w:semiHidden="0" w:uiPriority="63" w:name="Medium Shading 1 Accent 4"/>
-    <w:lsdException w:unhideWhenUsed="0" w:semiHidden="0" w:uiPriority="64" w:name="Medium Shading 2 Accent 4"/>
-    <w:lsdException w:unhideWhenUsed="0" w:semiHidden="0" w:uiPriority="65" w:name="Medium List 1 Accent 4"/>
-    <w:lsdException w:unhideWhenUsed="0" w:semiHidden="0" w:uiPriority="66" w:name="Medium List 2 Accent 4"/>
-    <w:lsdException w:unhideWhenUsed="0" w:semiHidden="0" w:uiPriority="67" w:name="Medium Grid 1 Accent 4"/>
-    <w:lsdException w:unhideWhenUsed="0" w:semiHidden="0" w:uiPriority="68" w:name="Medium Grid 2 Accent 4"/>
-    <w:lsdException w:unhideWhenUsed="0" w:semiHidden="0" w:uiPriority="69" w:name="Medium Grid 3 Accent 4"/>
-    <w:lsdException w:unhideWhenUsed="0" w:semiHidden="0" w:uiPriority="70" w:name="Dark List Accent 4"/>
-    <w:lsdException w:unhideWhenUsed="0" w:semiHidden="0" w:uiPriority="71" w:name="Colorful Shading Accent 4"/>
-    <w:lsdException w:unhideWhenUsed="0" w:semiHidden="0" w:uiPriority="72" w:name="Colorful List Accent 4"/>
-    <w:lsdException w:unhideWhenUsed="0" w:semiHidden="0" w:uiPriority="73" w:name="Colorful Grid Accent 4"/>
-    <w:lsdException w:unhideWhenUsed="0" w:semiHidden="0" w:uiPriority="60" w:name="Light Shading Accent 5"/>
-    <w:lsdException w:unhideWhenUsed="0" w:semiHidden="0" w:uiPriority="61" w:name="Light List Accent 5"/>
-    <w:lsdException w:unhideWhenUsed="0" w:semiHidden="0" w:uiPriority="62" w:name="Light Grid Accent 5"/>
-    <w:lsdException w:unhideWhenUsed="0" w:semiHidden="0" w:uiPriority="63" w:name="Medium Shading 1 Accent 5"/>
-    <w:lsdException w:unhideWhenUsed="0" w:semiHidden="0" w:uiPriority="64" w:name="Medium Shading 2 Accent 5"/>
-    <w:lsdException w:unhideWhenUsed="0" w:semiHidden="0" w:uiPriority="65" w:name="Medium List 1 Accent 5"/>
-    <w:lsdException w:unhideWhenUsed="0" w:semiHidden="0" w:uiPriority="66" w:name="Medium List 2 Accent 5"/>
-    <w:lsdException w:unhideWhenUsed="0" w:semiHidden="0" w:uiPriority="67" w:name="Medium Grid 1 Accent 5"/>
-    <w:lsdException w:unhideWhenUsed="0" w:semiHidden="0" w:uiPriority="68" w:name="Medium Grid 2 Accent 5"/>
-    <w:lsdException w:unhideWhenUsed="0" w:semiHidden="0" w:uiPriority="69" w:name="Medium Grid 3 Accent 5"/>
-    <w:lsdException w:unhideWhenUsed="0" w:semiHidden="0" w:uiPriority="70" w:name="Dark List Accent 5"/>
-    <w:lsdException w:unhideWhenUsed="0" w:semiHidden="0" w:uiPriority="71" w:name="Colorful Shading Accent 5"/>
-    <w:lsdException w:unhideWhenUsed="0" w:semiHidden="0" w:uiPriority="72" w:name="Colorful List Accent 5"/>
-    <w:lsdException w:unhideWhenUsed="0" w:semiHidden="0" w:uiPriority="73" w:name="Colorful Grid Accent 5"/>
-    <w:lsdException w:unhideWhenUsed="0" w:semiHidden="0" w:uiPriority="60" w:name="Light Shading Accent 6"/>
-    <w:lsdException w:unhideWhenUsed="0" w:semiHidden="0" w:uiPriority="61" w:name="Light List Accent 6"/>
-    <w:lsdException w:unhideWhenUsed="0" w:semiHidden="0" w:uiPriority="62" w:name="Light Grid Accent 6"/>
-    <w:lsdException w:unhideWhenUsed="0" w:semiHidden="0" w:uiPriority="63" w:name="Medium Shading 1 Accent 6"/>
-    <w:lsdException w:unhideWhenUsed="0" w:semiHidden="0" w:uiPriority="64" w:name="Medium Shading 2 Accent 6"/>
-    <w:lsdException w:unhideWhenUsed="0" w:semiHidden="0" w:uiPriority="65" w:name="Medium List 1 Accent 6"/>
-    <w:lsdException w:unhideWhenUsed="0" w:semiHidden="0" w:uiPriority="66" w:name="Medium List 2 Accent 6"/>
-    <w:lsdException w:unhideWhenUsed="0" w:semiHidden="0" w:uiPriority="67" w:name="Medium Grid 1 Accent 6"/>
-    <w:lsdException w:unhideWhenUsed="0" w:semiHidden="0" w:uiPriority="68" w:name="Medium Grid 2 Accent 6"/>
-    <w:lsdException w:unhideWhenUsed="0" w:semiHidden="0" w:uiPriority="69" w:name="Medium Grid 3 Accent 6"/>
-    <w:lsdException w:unhideWhenUsed="0" w:semiHidden="0" w:uiPriority="70" w:name="Dark List Accent 6"/>
-    <w:lsdException w:unhideWhenUsed="0" w:semiHidden="0" w:uiPriority="71" w:name="Colorful Shading Accent 6"/>
-    <w:lsdException w:unhideWhenUsed="0" w:semiHidden="0" w:uiPriority="72" w:name="Colorful List Accent 6"/>
-    <w:lsdException w:unhideWhenUsed="0" w:semiHidden="0" w:uiPriority="73" w:name="Colorful Grid Accent 6"/>
-    <w:lsdException w:qFormat="1" w:unhideWhenUsed="0" w:semiHidden="0" w:uiPriority="19" w:name="Subtle Emphasis"/>
-    <w:lsdException w:qFormat="1" w:unhideWhenUsed="0" w:semiHidden="0" w:uiPriority="21" w:name="Intense Emphasis"/>
-    <w:lsdException w:qFormat="1" w:unhideWhenUsed="0" w:semiHidden="0" w:uiPriority="31" w:name="Subtle Reference"/>
-    <w:lsdException w:qFormat="1" w:unhideWhenUsed="0" w:semiHidden="0" w:uiPriority="32" w:name="Intense Reference"/>
-    <w:lsdException w:qFormat="1" w:unhideWhenUsed="0" w:semiHidden="0" w:uiPriority="33" w:name="Book Title"/>
-    <w:lsdException w:uiPriority="37" w:name="Bibliography"/>
-    <w:lsdException w:qFormat="1" w:uiPriority="39" w:name="TOC Heading"/>
+  <w:latentStyles w:defLockedState="0" w:defUIPriority="99" w:defSemiHidden="1" w:defUnhideWhenUsed="1" w:defQFormat="0" w:count="267">
+    <w:lsdException w:name="Normal" w:uiPriority="0" w:semiHidden="0" w:unhideWhenUsed="0" w:qFormat="1"/>
+    <w:lsdException w:name="heading 1" w:uiPriority="9" w:semiHidden="0" w:unhideWhenUsed="0" w:qFormat="1"/>
+    <w:lsdException w:name="heading 2" w:uiPriority="9" w:qFormat="1"/>
+    <w:lsdException w:name="heading 3" w:uiPriority="9" w:qFormat="1"/>
+    <w:lsdException w:name="heading 4" w:uiPriority="9" w:qFormat="1"/>
+    <w:lsdException w:name="heading 5" w:uiPriority="9" w:qFormat="1"/>
+    <w:lsdException w:name="heading 6" w:uiPriority="9" w:qFormat="1"/>
+    <w:lsdException w:name="heading 7" w:uiPriority="9" w:qFormat="1"/>
+    <w:lsdException w:name="heading 8" w:uiPriority="9" w:qFormat="1"/>
+    <w:lsdException w:name="heading 9" w:uiPriority="9" w:qFormat="1"/>
+    <w:lsdException w:name="toc 1" w:uiPriority="39"/>
+    <w:lsdException w:name="toc 2" w:uiPriority="39"/>
+    <w:lsdException w:name="toc 3" w:uiPriority="39"/>
+    <w:lsdException w:name="toc 4" w:uiPriority="39"/>
+    <w:lsdException w:name="toc 5" w:uiPriority="39"/>
+    <w:lsdException w:name="toc 6" w:uiPriority="39"/>
+    <w:lsdException w:name="toc 7" w:uiPriority="39"/>
+    <w:lsdException w:name="toc 8" w:uiPriority="39"/>
+    <w:lsdException w:name="toc 9" w:uiPriority="39"/>
+    <w:lsdException w:name="caption" w:uiPriority="35" w:qFormat="1"/>
+    <w:lsdException w:name="Title" w:uiPriority="10" w:semiHidden="0" w:unhideWhenUsed="0" w:qFormat="1"/>
+    <w:lsdException w:name="Default Paragraph Font" w:uiPriority="1"/>
+    <w:lsdException w:name="Body Text Indent" w:uiPriority="0"/>
+    <w:lsdException w:name="Subtitle" w:uiPriority="11" w:semiHidden="0" w:unhideWhenUsed="0" w:qFormat="1"/>
+    <w:lsdException w:name="Strong" w:uiPriority="22" w:semiHidden="0" w:unhideWhenUsed="0" w:qFormat="1"/>
+    <w:lsdException w:name="Emphasis" w:uiPriority="20" w:semiHidden="0" w:unhideWhenUsed="0" w:qFormat="1"/>
+    <w:lsdException w:name="Table Grid" w:uiPriority="0" w:semiHidden="0" w:unhideWhenUsed="0"/>
+    <w:lsdException w:name="Placeholder Text" w:unhideWhenUsed="0"/>
+    <w:lsdException w:name="No Spacing" w:uiPriority="1" w:semiHidden="0" w:unhideWhenUsed="0" w:qFormat="1"/>
+    <w:lsdException w:name="Light Shading" w:uiPriority="60" w:semiHidden="0" w:unhideWhenUsed="0"/>
+    <w:lsdException w:name="Light List" w:uiPriority="61" w:semiHidden="0" w:unhideWhenUsed="0"/>
+    <w:lsdException w:name="Light Grid" w:uiPriority="62" w:semiHidden="0" w:unhideWhenUsed="0"/>
+    <w:lsdException w:name="Medium Shading 1" w:uiPriority="63" w:semiHidden="0" w:unhideWhenUsed="0"/>
+    <w:lsdException w:name="Medium Shading 2" w:uiPriority="64" w:semiHidden="0" w:unhideWhenUsed="0"/>
+    <w:lsdException w:name="Medium List 1" w:uiPriority="65" w:semiHidden="0" w:unhideWhenUsed="0"/>
+    <w:lsdException w:name="Medium List 2" w:uiPriority="66" w:semiHidden="0" w:unhideWhenUsed="0"/>
+    <w:lsdException w:name="Medium Grid 1" w:uiPriority="67" w:semiHidden="0" w:unhideWhenUsed="0"/>
+    <w:lsdException w:name="Medium Grid 2" w:uiPriority="68" w:semiHidden="0" w:unhideWhenUsed="0"/>
+    <w:lsdException w:name="Medium Grid 3" w:uiPriority="69" w:semiHidden="0" w:unhideWhenUsed="0"/>
+    <w:lsdException w:name="Dark List" w:uiPriority="70" w:semiHidden="0" w:unhideWhenUsed="0"/>
+    <w:lsdException w:name="Colorful Shading" w:uiPriority="71" w:semiHidden="0" w:unhideWhenUsed="0"/>
+    <w:lsdException w:name="Colorful List" w:uiPriority="72" w:semiHidden="0" w:unhideWhenUsed="0"/>
+    <w:lsdException w:name="Colorful Grid" w:uiPriority="73" w:semiHidden="0" w:unhideWhenUsed="0"/>
+    <w:lsdException w:name="Light Shading Accent 1" w:uiPriority="60" w:semiHidden="0" w:unhideWhenUsed="0"/>
+    <w:lsdException w:name="Light List Accent 1" w:uiPriority="61" w:semiHidden="0" w:unhideWhenUsed="0"/>
+    <w:lsdException w:name="Light Grid Accent 1" w:uiPriority="62" w:semiHidden="0" w:unhideWhenUsed="0"/>
+    <w:lsdException w:name="Medium Shading 1 Accent 1" w:uiPriority="63" w:semiHidden="0" w:unhideWhenUsed="0"/>
+    <w:lsdException w:name="Medium Shading 2 Accent 1" w:uiPriority="64" w:semiHidden="0" w:unhideWhenUsed="0"/>
+    <w:lsdException w:name="Medium List 1 Accent 1" w:uiPriority="65" w:semiHidden="0" w:unhideWhenUsed="0"/>
+    <w:lsdException w:name="Revision" w:unhideWhenUsed="0"/>
+    <w:lsdException w:name="List Paragraph" w:uiPriority="34" w:semiHidden="0" w:unhideWhenUsed="0" w:qFormat="1"/>
+    <w:lsdException w:name="Quote" w:uiPriority="29" w:semiHidden="0" w:unhideWhenUsed="0" w:qFormat="1"/>
+    <w:lsdException w:name="Intense Quote" w:uiPriority="30" w:semiHidden="0" w:unhideWhenUsed="0" w:qFormat="1"/>
+    <w:lsdException w:name="Medium List 2 Accent 1" w:uiPriority="66" w:semiHidden="0" w:unhideWhenUsed="0"/>
+    <w:lsdException w:name="Medium Grid 1 Accent 1" w:uiPriority="67" w:semiHidden="0" w:unhideWhenUsed="0"/>
+    <w:lsdException w:name="Medium Grid 2 Accent 1" w:uiPriority="68" w:semiHidden="0" w:unhideWhenUsed="0"/>
+    <w:lsdException w:name="Medium Grid 3 Accent 1" w:uiPriority="69" w:semiHidden="0" w:unhideWhenUsed="0"/>
+    <w:lsdException w:name="Dark List Accent 1" w:uiPriority="70" w:semiHidden="0" w:unhideWhenUsed="0"/>
+    <w:lsdException w:name="Colorful Shading Accent 1" w:uiPriority="71" w:semiHidden="0" w:unhideWhenUsed="0"/>
+    <w:lsdException w:name="Colorful List Accent 1" w:uiPriority="72" w:semiHidden="0" w:unhideWhenUsed="0"/>
+    <w:lsdException w:name="Colorful Grid Accent 1" w:uiPriority="73" w:semiHidden="0" w:unhideWhenUsed="0"/>
+    <w:lsdException w:name="Light Shading Accent 2" w:uiPriority="60" w:semiHidden="0" w:unhideWhenUsed="0"/>
+    <w:lsdException w:name="Light List Accent 2" w:uiPriority="61" w:semiHidden="0" w:unhideWhenUsed="0"/>
+    <w:lsdException w:name="Light Grid Accent 2" w:uiPriority="62" w:semiHidden="0" w:unhideWhenUsed="0"/>
+    <w:lsdException w:name="Medium Shading 1 Accent 2" w:uiPriority="63" w:semiHidden="0" w:unhideWhenUsed="0"/>
+    <w:lsdException w:name="Medium Shading 2 Accent 2" w:uiPriority="64" w:semiHidden="0" w:unhideWhenUsed="0"/>
+    <w:lsdException w:name="Medium List 1 Accent 2" w:uiPriority="65" w:semiHidden="0" w:unhideWhenUsed="0"/>
+    <w:lsdException w:name="Medium List 2 Accent 2" w:uiPriority="66" w:semiHidden="0" w:unhideWhenUsed="0"/>
+    <w:lsdException w:name="Medium Grid 1 Accent 2" w:uiPriority="67" w:semiHidden="0" w:unhideWhenUsed="0"/>
+    <w:lsdException w:name="Medium Grid 2 Accent 2" w:uiPriority="68" w:semiHidden="0" w:unhideWhenUsed="0"/>
+    <w:lsdException w:name="Medium Grid 3 Accent 2" w:uiPriority="69" w:semiHidden="0" w:unhideWhenUsed="0"/>
+    <w:lsdException w:name="Dark List Accent 2" w:uiPriority="70" w:semiHidden="0" w:unhideWhenUsed="0"/>
+    <w:lsdException w:name="Colorful Shading Accent 2" w:uiPriority="71" w:semiHidden="0" w:unhideWhenUsed="0"/>
+    <w:lsdException w:name="Colorful List Accent 2" w:uiPriority="72" w:semiHidden="0" w:unhideWhenUsed="0"/>
+    <w:lsdException w:name="Colorful Grid Accent 2" w:uiPriority="73" w:semiHidden="0" w:unhideWhenUsed="0"/>
+    <w:lsdException w:name="Light Shading Accent 3" w:uiPriority="60" w:semiHidden="0" w:unhideWhenUsed="0"/>
+    <w:lsdException w:name="Light List Accent 3" w:uiPriority="61" w:semiHidden="0" w:unhideWhenUsed="0"/>
+    <w:lsdException w:name="Light Grid Accent 3" w:uiPriority="62" w:semiHidden="0" w:unhideWhenUsed="0"/>
+    <w:lsdException w:name="Medium Shading 1 Accent 3" w:uiPriority="63" w:semiHidden="0" w:unhideWhenUsed="0"/>
+    <w:lsdException w:name="Medium Shading 2 Accent 3" w:uiPriority="64" w:semiHidden="0" w:unhideWhenUsed="0"/>
+    <w:lsdException w:name="Medium List 1 Accent 3" w:uiPriority="65" w:semiHidden="0" w:unhideWhenUsed="0"/>
+    <w:lsdException w:name="Medium List 2 Accent 3" w:uiPriority="66" w:semiHidden="0" w:unhideWhenUsed="0"/>
+    <w:lsdException w:name="Medium Grid 1 Accent 3" w:uiPriority="67" w:semiHidden="0" w:unhideWhenUsed="0"/>
+    <w:lsdException w:name="Medium Grid 2 Accent 3" w:uiPriority="68" w:semiHidden="0" w:unhideWhenUsed="0"/>
+    <w:lsdException w:name="Medium Grid 3 Accent 3" w:uiPriority="69" w:semiHidden="0" w:unhideWhenUsed="0"/>
+    <w:lsdException w:name="Dark List Accent 3" w:uiPriority="70" w:semiHidden="0" w:unhideWhenUsed="0"/>
+    <w:lsdException w:name="Colorful Shading Accent 3" w:uiPriority="71" w:semiHidden="0" w:unhideWhenUsed="0"/>
+    <w:lsdException w:name="Colorful List Accent 3" w:uiPriority="72" w:semiHidden="0" w:unhideWhenUsed="0"/>
+    <w:lsdException w:name="Colorful Grid Accent 3" w:uiPriority="73" w:semiHidden="0" w:unhideWhenUsed="0"/>
+    <w:lsdException w:name="Light Shading Accent 4" w:uiPriority="60" w:semiHidden="0" w:unhideWhenUsed="0"/>
+    <w:lsdException w:name="Light List Accent 4" w:uiPriority="61" w:semiHidden="0" w:unhideWhenUsed="0"/>
+    <w:lsdException w:name="Light Grid Accent 4" w:uiPriority="62" w:semiHidden="0" w:unhideWhenUsed="0"/>
+    <w:lsdException w:name="Medium Shading 1 Accent 4" w:uiPriority="63" w:semiHidden="0" w:unhideWhenUsed="0"/>
+    <w:lsdException w:name="Medium Shading 2 Accent 4" w:uiPriority="64" w:semiHidden="0" w:unhideWhenUsed="0"/>
+    <w:lsdException w:name="Medium List 1 Accent 4" w:uiPriority="65" w:semiHidden="0" w:unhideWhenUsed="0"/>
+    <w:lsdException w:name="Medium List 2 Accent 4" w:uiPriority="66" w:semiHidden="0" w:unhideWhenUsed="0"/>
+    <w:lsdException w:name="Medium Grid 1 Accent 4" w:uiPriority="67" w:semiHidden="0" w:unhideWhenUsed="0"/>
+    <w:lsdException w:name="Medium Grid 2 Accent 4" w:uiPriority="68" w:semiHidden="0" w:unhideWhenUsed="0"/>
+    <w:lsdException w:name="Medium Grid 3 Accent 4" w:uiPriority="69" w:semiHidden="0" w:unhideWhenUsed="0"/>
+    <w:lsdException w:name="Dark List Accent 4" w:uiPriority="70" w:semiHidden="0" w:unhideWhenUsed="0"/>
+    <w:lsdException w:name="Colorful Shading Accent 4" w:uiPriority="71" w:semiHidden="0" w:unhideWhenUsed="0"/>
+    <w:lsdException w:name="Colorful List Accent 4" w:uiPriority="72" w:semiHidden="0" w:unhideWhenUsed="0"/>
+    <w:lsdException w:name="Colorful Grid Accent 4" w:uiPriority="73" w:semiHidden="0" w:unhideWhenUsed="0"/>
+    <w:lsdException w:name="Light Shading Accent 5" w:uiPriority="60" w:semiHidden="0" w:unhideWhenUsed="0"/>
+    <w:lsdException w:name="Light List Accent 5" w:uiPriority="61" w:semiHidden="0" w:unhideWhenUsed="0"/>
+    <w:lsdException w:name="Light Grid Accent 5" w:uiPriority="62" w:semiHidden="0" w:unhideWhenUsed="0"/>
+    <w:lsdException w:name="Medium Shading 1 Accent 5" w:uiPriority="63" w:semiHidden="0" w:unhideWhenUsed="0"/>
+    <w:lsdException w:name="Medium Shading 2 Accent 5" w:uiPriority="64" w:semiHidden="0" w:unhideWhenUsed="0"/>
+    <w:lsdException w:name="Medium List 1 Accent 5" w:uiPriority="65" w:semiHidden="0" w:unhideWhenUsed="0"/>
+    <w:lsdException w:name="Medium List 2 Accent 5" w:uiPriority="66" w:semiHidden="0" w:unhideWhenUsed="0"/>
+    <w:lsdException w:name="Medium Grid 1 Accent 5" w:uiPriority="67" w:semiHidden="0" w:unhideWhenUsed="0"/>
+    <w:lsdException w:name="Medium Grid 2 Accent 5" w:uiPriority="68" w:semiHidden="0" w:unhideWhenUsed="0"/>
+    <w:lsdException w:name="Medium Grid 3 Accent 5" w:uiPriority="69" w:semiHidden="0" w:unhideWhenUsed="0"/>
+    <w:lsdException w:name="Dark List Accent 5" w:uiPriority="70" w:semiHidden="0" w:unhideWhenUsed="0"/>
+    <w:lsdException w:name="Colorful Shading Accent 5" w:uiPriority="71" w:semiHidden="0" w:unhideWhenUsed="0"/>
+    <w:lsdException w:name="Colorful List Accent 5" w:uiPriority="72" w:semiHidden="0" w:unhideWhenUsed="0"/>
+    <w:lsdException w:name="Colorful Grid Accent 5" w:uiPriority="73" w:semiHidden="0" w:unhideWhenUsed="0"/>
+    <w:lsdException w:name="Light Shading Accent 6" w:uiPriority="60" w:semiHidden="0" w:unhideWhenUsed="0"/>
+    <w:lsdException w:name="Light List Accent 6" w:uiPriority="61" w:semiHidden="0" w:unhideWhenUsed="0"/>
+    <w:lsdException w:name="Light Grid Accent 6" w:uiPriority="62" w:semiHidden="0" w:unhideWhenUsed="0"/>
+    <w:lsdException w:name="Medium Shading 1 Accent 6" w:uiPriority="63" w:semiHidden="0" w:unhideWhenUsed="0"/>
+    <w:lsdException w:name="Medium Shading 2 Accent 6" w:uiPriority="64" w:semiHidden="0" w:unhideWhenUsed="0"/>
+    <w:lsdException w:name="Medium List 1 Accent 6" w:uiPriority="65" w:semiHidden="0" w:unhideWhenUsed="0"/>
+    <w:lsdException w:name="Medium List 2 Accent 6" w:uiPriority="66" w:semiHidden="0" w:unhideWhenUsed="0"/>
+    <w:lsdException w:name="Medium Grid 1 Accent 6" w:uiPriority="67" w:semiHidden="0" w:unhideWhenUsed="0"/>
+    <w:lsdException w:name="Medium Grid 2 Accent 6" w:uiPriority="68" w:semiHidden="0" w:unhideWhenUsed="0"/>
+    <w:lsdException w:name="Medium Grid 3 Accent 6" w:uiPriority="69" w:semiHidden="0" w:unhideWhenUsed="0"/>
+    <w:lsdException w:name="Dark List Accent 6" w:uiPriority="70" w:semiHidden="0" w:unhideWhenUsed="0"/>
+    <w:lsdException w:name="Colorful Shading Accent 6" w:uiPriority="71" w:semiHidden="0" w:unhideWhenUsed="0"/>
+    <w:lsdException w:name="Colorful List Accent 6" w:uiPriority="72" w:semiHidden="0" w:unhideWhenUsed="0"/>
+    <w:lsdException w:name="Colorful Grid Accent 6" w:uiPriority="73" w:semiHidden="0" w:unhideWhenUsed="0"/>
+    <w:lsdException w:name="Subtle Emphasis" w:uiPriority="19" w:semiHidden="0" w:unhideWhenUsed="0" w:qFormat="1"/>
+    <w:lsdException w:name="Intense Emphasis" w:uiPriority="21" w:semiHidden="0" w:unhideWhenUsed="0" w:qFormat="1"/>
+    <w:lsdException w:name="Subtle Reference" w:uiPriority="31" w:semiHidden="0" w:unhideWhenUsed="0" w:qFormat="1"/>
+    <w:lsdException w:name="Intense Reference" w:uiPriority="32" w:semiHidden="0" w:unhideWhenUsed="0" w:qFormat="1"/>
+    <w:lsdException w:name="Book Title" w:uiPriority="33" w:semiHidden="0" w:unhideWhenUsed="0" w:qFormat="1"/>
+    <w:lsdException w:name="Bibliography" w:uiPriority="37"/>
+    <w:lsdException w:name="TOC Heading" w:uiPriority="39" w:qFormat="1"/>
   </w:latentStyles>
   <w:style w:type="paragraph" w:styleId="Normal" w:default="1">
     <w:name w:val="Normal"/>
@@ -1666,20 +1624,23 @@
     </w:rPr>
   </w:style>
   <w:style w:type="paragraph" w:styleId="Titre1">
-    <w:name w:val="Titre 1"/>
+    <w:name w:val="Heading 1"/>
     <w:basedOn w:val="Titre"/>
+    <w:qFormat/>
     <w:pPr/>
     <w:rPr/>
   </w:style>
   <w:style w:type="paragraph" w:styleId="Titre2">
-    <w:name w:val="Titre 2"/>
+    <w:name w:val="Heading 2"/>
     <w:basedOn w:val="Titre"/>
+    <w:qFormat/>
     <w:pPr/>
     <w:rPr/>
   </w:style>
   <w:style w:type="paragraph" w:styleId="Titre3">
-    <w:name w:val="Titre 3"/>
+    <w:name w:val="Heading 3"/>
     <w:basedOn w:val="Titre"/>
+    <w:qFormat/>
     <w:pPr/>
     <w:rPr/>
   </w:style>
@@ -1762,7 +1723,7 @@
     </w:rPr>
   </w:style>
   <w:style w:type="paragraph" w:styleId="Corpsdetexte">
-    <w:name w:val="Corps de texte"/>
+    <w:name w:val="Body Text"/>
     <w:basedOn w:val="Normal"/>
     <w:pPr>
       <w:spacing w:lineRule="auto" w:line="288" w:before="0" w:after="140"/>
@@ -1770,7 +1731,7 @@
     <w:rPr/>
   </w:style>
   <w:style w:type="paragraph" w:styleId="Liste">
-    <w:name w:val="Liste"/>
+    <w:name w:val="List"/>
     <w:basedOn w:val="Corpsdetexte"/>
     <w:pPr/>
     <w:rPr>
@@ -1778,8 +1739,9 @@
     </w:rPr>
   </w:style>
   <w:style w:type="paragraph" w:styleId="Lgende">
-    <w:name w:val="Légende"/>
+    <w:name w:val="Caption"/>
     <w:basedOn w:val="Normal"/>
+    <w:qFormat/>
     <w:pPr>
       <w:suppressLineNumbers/>
       <w:spacing w:before="120" w:after="120"/>
@@ -1804,7 +1766,7 @@
     </w:rPr>
   </w:style>
   <w:style w:type="paragraph" w:styleId="Retraitdecorpsdetexte">
-    <w:name w:val="Retrait de corps de texte"/>
+    <w:name w:val="Body Text Indent"/>
     <w:basedOn w:val="Normal"/>
     <w:link w:val="RetraitcorpsdetexteCar"/>
     <w:rsid w:val="0047061c"/>
@@ -1839,7 +1801,7 @@
     </w:rPr>
   </w:style>
   <w:style w:type="paragraph" w:styleId="Entte">
-    <w:name w:val="En-tête"/>
+    <w:name w:val="Header"/>
     <w:basedOn w:val="Normal"/>
     <w:link w:val="En-tteCar"/>
     <w:uiPriority w:val="99"/>
@@ -1855,7 +1817,7 @@
     <w:rPr/>
   </w:style>
   <w:style w:type="paragraph" w:styleId="Pieddepage">
-    <w:name w:val="Pied de page"/>
+    <w:name w:val="Footer"/>
     <w:basedOn w:val="Normal"/>
     <w:link w:val="PieddepageCar"/>
     <w:uiPriority w:val="99"/>
@@ -1877,14 +1839,16 @@
     <w:rPr/>
   </w:style>
   <w:style w:type="paragraph" w:styleId="Titreprincipal">
-    <w:name w:val="Titre principal"/>
+    <w:name w:val="Title"/>
     <w:basedOn w:val="Titre"/>
+    <w:qFormat/>
     <w:pPr/>
     <w:rPr/>
   </w:style>
   <w:style w:type="paragraph" w:styleId="Soustitre">
-    <w:name w:val="Sous-titre"/>
+    <w:name w:val="Subtitle"/>
     <w:basedOn w:val="Titre"/>
+    <w:qFormat/>
     <w:pPr/>
     <w:rPr/>
   </w:style>
@@ -1893,6 +1857,7 @@
     <w:uiPriority w:val="99"/>
     <w:semiHidden/>
     <w:unhideWhenUsed/>
+    <w:qFormat/>
   </w:style>
   <w:style w:type="table" w:default="1" w:styleId="TableauNormal">
     <w:name w:val="Normal Table"/>
@@ -1901,7 +1866,7 @@
     <w:unhideWhenUsed/>
     <w:qFormat/>
     <w:tblPr>
-      <w:tblInd w:type="dxa" w:w="0"/>
+      <w:tblInd w:w="0" w:type="dxa"/>
       <w:tblCellMar>
         <w:top w:w="0" w:type="dxa"/>
         <w:left w:w="108" w:type="dxa"/>
@@ -1915,7 +1880,7 @@
     <w:basedOn w:val="TableauNormal"/>
     <w:rsid w:val="0047061c"/>
     <w:pPr>
-      <w:spacing w:line="240" w:after="0" w:lineRule="auto"/>
+      <w:spacing w:after="0" w:line="240" w:lineRule="auto"/>
     </w:pPr>
     <w:rPr>
       <w:lang w:eastAsia="fr-FR"/>
@@ -1923,14 +1888,14 @@
       <w:szCs w:val="20"/>
     </w:rPr>
     <w:tblPr>
-      <w:tblInd w:type="dxa" w:w="0"/>
+      <w:tblInd w:w="0" w:type="dxa"/>
       <w:tblBorders>
-        <w:top w:sz="4" w:space="0" w:color="auto" w:val="single"/>
-        <w:left w:sz="4" w:space="0" w:color="auto" w:val="single"/>
-        <w:bottom w:sz="4" w:space="0" w:color="auto" w:val="single"/>
-        <w:right w:sz="4" w:space="0" w:color="auto" w:val="single"/>
-        <w:insideH w:sz="4" w:space="0" w:color="auto" w:val="single"/>
-        <w:insideV w:sz="4" w:space="0" w:color="auto" w:val="single"/>
+        <w:top w:val="single" w:color="auto" w:sz="4" w:space="0"/>
+        <w:left w:val="single" w:color="auto" w:sz="4" w:space="0"/>
+        <w:bottom w:val="single" w:color="auto" w:sz="4" w:space="0"/>
+        <w:right w:val="single" w:color="auto" w:sz="4" w:space="0"/>
+        <w:insideH w:val="single" w:color="auto" w:sz="4" w:space="0"/>
+        <w:insideV w:val="single" w:color="auto" w:sz="4" w:space="0"/>
       </w:tblBorders>
       <w:tblCellMar>
         <w:top w:w="0" w:type="dxa"/>

</xml_diff>

<commit_message>
Année 2018/2019 sur les modèles
</commit_message>
<xml_diff>
--- a/public/modeles/attest-honneur.docx
+++ b/public/modeles/attest-honneur.docx
@@ -296,7 +296,7 @@
           <w:rFonts w:ascii="Calibri" w:hAnsi="Calibri" w:asciiTheme="minorHAnsi" w:hAnsiTheme="minorHAnsi"/>
           <w:b/>
         </w:rPr>
-        <w:t>7</w:t>
+        <w:t>8</w:t>
       </w:r>
       <w:r>
         <w:rPr>
@@ -310,7 +310,7 @@
           <w:rFonts w:ascii="Calibri" w:hAnsi="Calibri" w:asciiTheme="minorHAnsi" w:hAnsiTheme="minorHAnsi"/>
           <w:b/>
         </w:rPr>
-        <w:t>8</w:t>
+        <w:t>9</w:t>
       </w:r>
     </w:p>
     <w:p>
@@ -387,7 +387,7 @@
         <w:tblInd w:w="0" w:type="dxa"/>
         <w:tblCellMar>
           <w:top w:w="0" w:type="dxa"/>
-          <w:left w:w="62" w:type="dxa"/>
+          <w:left w:w="47" w:type="dxa"/>
           <w:bottom w:w="0" w:type="dxa"/>
           <w:right w:w="108" w:type="dxa"/>
         </w:tblCellMar>
@@ -412,7 +412,7 @@
             </w:tcBorders>
             <w:shd w:fill="auto" w:val="clear"/>
             <w:tcMar>
-              <w:left w:w="62" w:type="dxa"/>
+              <w:left w:w="47" w:type="dxa"/>
             </w:tcMar>
           </w:tcPr>
           <w:p>

</xml_diff>